<commit_message>
Added routing and header
</commit_message>
<xml_diff>
--- a/Notes.docx
+++ b/Notes.docx
@@ -37,8 +37,1009 @@
         <w:rPr>
           <w:lang w:val="en-US"/>
         </w:rPr>
-        <w:t>Go to TailwindCSS and click Get Started</w:t>
-      </w:r>
+        <w:t xml:space="preserve">Go to </w:t>
+      </w:r>
+      <w:proofErr w:type="spellStart"/>
+      <w:r>
+        <w:rPr>
+          <w:lang w:val="en-US"/>
+        </w:rPr>
+        <w:t>TailwindCSS</w:t>
+      </w:r>
+      <w:proofErr w:type="spellEnd"/>
+      <w:r>
+        <w:rPr>
+          <w:lang w:val="en-US"/>
+        </w:rPr>
+        <w:t xml:space="preserve"> and click Get Started</w:t>
+      </w:r>
+      <w:r>
+        <w:rPr>
+          <w:lang w:val="en-US"/>
+        </w:rPr>
+        <w:t xml:space="preserve"> and select Framework guides and Choose Create React App and follow the instructions (</w:t>
+      </w:r>
+      <w:hyperlink r:id="rId5" w:history="1">
+        <w:r>
+          <w:rPr>
+            <w:rStyle w:val="Hyperlink"/>
+            <w:lang w:val="en-US"/>
+          </w:rPr>
+          <w:t>https://tailwindcss.com/docs/installation/framework-guides</w:t>
+        </w:r>
+      </w:hyperlink>
+      <w:r>
+        <w:rPr>
+          <w:lang w:val="en-US"/>
+        </w:rPr>
+        <w:t>)</w:t>
+      </w:r>
+    </w:p>
+    <w:p>
+      <w:pPr>
+        <w:pStyle w:val="ListParagraph"/>
+        <w:numPr>
+          <w:ilvl w:val="0"/>
+          <w:numId w:val="1"/>
+        </w:numPr>
+        <w:rPr>
+          <w:u w:val="single"/>
+          <w:lang w:val="en-US"/>
+        </w:rPr>
+      </w:pPr>
+      <w:r>
+        <w:rPr>
+          <w:lang w:val="en-US"/>
+        </w:rPr>
+        <w:t>Commands to setup</w:t>
+      </w:r>
+    </w:p>
+    <w:p>
+      <w:pPr>
+        <w:pStyle w:val="ListParagraph"/>
+        <w:numPr>
+          <w:ilvl w:val="1"/>
+          <w:numId w:val="1"/>
+        </w:numPr>
+        <w:rPr>
+          <w:lang w:val="en-US"/>
+        </w:rPr>
+      </w:pPr>
+      <w:proofErr w:type="spellStart"/>
+      <w:r>
+        <w:rPr>
+          <w:lang w:val="en-US"/>
+        </w:rPr>
+        <w:t>npm</w:t>
+      </w:r>
+      <w:proofErr w:type="spellEnd"/>
+      <w:r>
+        <w:rPr>
+          <w:lang w:val="en-US"/>
+        </w:rPr>
+        <w:t xml:space="preserve"> install -D </w:t>
+      </w:r>
+      <w:proofErr w:type="spellStart"/>
+      <w:r>
+        <w:rPr>
+          <w:lang w:val="en-US"/>
+        </w:rPr>
+        <w:t>tailwindcss</w:t>
+      </w:r>
+      <w:proofErr w:type="spellEnd"/>
+    </w:p>
+    <w:p>
+      <w:pPr>
+        <w:pStyle w:val="ListParagraph"/>
+        <w:numPr>
+          <w:ilvl w:val="1"/>
+          <w:numId w:val="1"/>
+        </w:numPr>
+        <w:rPr>
+          <w:lang w:val="en-US"/>
+        </w:rPr>
+      </w:pPr>
+      <w:proofErr w:type="spellStart"/>
+      <w:r>
+        <w:rPr>
+          <w:lang w:val="en-US"/>
+        </w:rPr>
+        <w:t>npx</w:t>
+      </w:r>
+      <w:proofErr w:type="spellEnd"/>
+      <w:r>
+        <w:rPr>
+          <w:lang w:val="en-US"/>
+        </w:rPr>
+        <w:t xml:space="preserve"> </w:t>
+      </w:r>
+      <w:proofErr w:type="spellStart"/>
+      <w:r>
+        <w:rPr>
+          <w:lang w:val="en-US"/>
+        </w:rPr>
+        <w:t>tailwindcss</w:t>
+      </w:r>
+      <w:proofErr w:type="spellEnd"/>
+      <w:r>
+        <w:rPr>
+          <w:lang w:val="en-US"/>
+        </w:rPr>
+        <w:t xml:space="preserve"> </w:t>
+      </w:r>
+      <w:proofErr w:type="spellStart"/>
+      <w:r>
+        <w:rPr>
+          <w:lang w:val="en-US"/>
+        </w:rPr>
+        <w:t>init</w:t>
+      </w:r>
+      <w:proofErr w:type="spellEnd"/>
+    </w:p>
+    <w:p>
+      <w:pPr>
+        <w:pStyle w:val="ListParagraph"/>
+        <w:numPr>
+          <w:ilvl w:val="0"/>
+          <w:numId w:val="1"/>
+        </w:numPr>
+        <w:rPr>
+          <w:lang w:val="en-US"/>
+        </w:rPr>
+      </w:pPr>
+      <w:r>
+        <w:rPr>
+          <w:lang w:val="en-US"/>
+        </w:rPr>
+        <w:t>Update the tailwind.config.js with the following</w:t>
+      </w:r>
+    </w:p>
+    <w:p>
+      <w:pPr>
+        <w:pStyle w:val="ListParagraph"/>
+        <w:shd w:val="clear" w:color="auto" w:fill="1F1F1F"/>
+        <w:spacing w:after="0" w:line="285" w:lineRule="atLeast"/>
+        <w:rPr>
+          <w:rFonts w:ascii="Consolas" w:eastAsia="Times New Roman" w:hAnsi="Consolas" w:cs="Times New Roman"/>
+          <w:color w:val="CCCCCC"/>
+          <w:kern w:val="0"/>
+          <w:sz w:val="21"/>
+          <w:szCs w:val="21"/>
+          <w:lang w:eastAsia="en-IN"/>
+          <w14:ligatures w14:val="none"/>
+        </w:rPr>
+      </w:pPr>
+      <w:r>
+        <w:rPr>
+          <w:rFonts w:ascii="Consolas" w:eastAsia="Times New Roman" w:hAnsi="Consolas" w:cs="Times New Roman"/>
+          <w:color w:val="6A9955"/>
+          <w:kern w:val="0"/>
+          <w:sz w:val="21"/>
+          <w:szCs w:val="21"/>
+          <w:lang w:eastAsia="en-IN"/>
+          <w14:ligatures w14:val="none"/>
+        </w:rPr>
+        <w:t xml:space="preserve">/** </w:t>
+      </w:r>
+      <w:r>
+        <w:rPr>
+          <w:rFonts w:ascii="Consolas" w:eastAsia="Times New Roman" w:hAnsi="Consolas" w:cs="Times New Roman"/>
+          <w:color w:val="569CD6"/>
+          <w:kern w:val="0"/>
+          <w:sz w:val="21"/>
+          <w:szCs w:val="21"/>
+          <w:lang w:eastAsia="en-IN"/>
+          <w14:ligatures w14:val="none"/>
+        </w:rPr>
+        <w:t>@type</w:t>
+      </w:r>
+      <w:r>
+        <w:rPr>
+          <w:rFonts w:ascii="Consolas" w:eastAsia="Times New Roman" w:hAnsi="Consolas" w:cs="Times New Roman"/>
+          <w:color w:val="6A9955"/>
+          <w:kern w:val="0"/>
+          <w:sz w:val="21"/>
+          <w:szCs w:val="21"/>
+          <w:lang w:eastAsia="en-IN"/>
+          <w14:ligatures w14:val="none"/>
+        </w:rPr>
+        <w:t xml:space="preserve"> </w:t>
+      </w:r>
+      <w:r>
+        <w:rPr>
+          <w:rFonts w:ascii="Consolas" w:eastAsia="Times New Roman" w:hAnsi="Consolas" w:cs="Times New Roman"/>
+          <w:color w:val="4EC9B0"/>
+          <w:kern w:val="0"/>
+          <w:sz w:val="21"/>
+          <w:szCs w:val="21"/>
+          <w:lang w:eastAsia="en-IN"/>
+          <w14:ligatures w14:val="none"/>
+        </w:rPr>
+        <w:t>{import('</w:t>
+      </w:r>
+      <w:proofErr w:type="spellStart"/>
+      <w:r>
+        <w:rPr>
+          <w:rFonts w:ascii="Consolas" w:eastAsia="Times New Roman" w:hAnsi="Consolas" w:cs="Times New Roman"/>
+          <w:color w:val="4EC9B0"/>
+          <w:kern w:val="0"/>
+          <w:sz w:val="21"/>
+          <w:szCs w:val="21"/>
+          <w:lang w:eastAsia="en-IN"/>
+          <w14:ligatures w14:val="none"/>
+        </w:rPr>
+        <w:t>tailwindcss</w:t>
+      </w:r>
+      <w:proofErr w:type="spellEnd"/>
+      <w:r>
+        <w:rPr>
+          <w:rFonts w:ascii="Consolas" w:eastAsia="Times New Roman" w:hAnsi="Consolas" w:cs="Times New Roman"/>
+          <w:color w:val="4EC9B0"/>
+          <w:kern w:val="0"/>
+          <w:sz w:val="21"/>
+          <w:szCs w:val="21"/>
+          <w:lang w:eastAsia="en-IN"/>
+          <w14:ligatures w14:val="none"/>
+        </w:rPr>
+        <w:t>'</w:t>
+      </w:r>
+      <w:proofErr w:type="gramStart"/>
+      <w:r>
+        <w:rPr>
+          <w:rFonts w:ascii="Consolas" w:eastAsia="Times New Roman" w:hAnsi="Consolas" w:cs="Times New Roman"/>
+          <w:color w:val="4EC9B0"/>
+          <w:kern w:val="0"/>
+          <w:sz w:val="21"/>
+          <w:szCs w:val="21"/>
+          <w:lang w:eastAsia="en-IN"/>
+          <w14:ligatures w14:val="none"/>
+        </w:rPr>
+        <w:t>).Config</w:t>
+      </w:r>
+      <w:proofErr w:type="gramEnd"/>
+      <w:r>
+        <w:rPr>
+          <w:rFonts w:ascii="Consolas" w:eastAsia="Times New Roman" w:hAnsi="Consolas" w:cs="Times New Roman"/>
+          <w:color w:val="4EC9B0"/>
+          <w:kern w:val="0"/>
+          <w:sz w:val="21"/>
+          <w:szCs w:val="21"/>
+          <w:lang w:eastAsia="en-IN"/>
+          <w14:ligatures w14:val="none"/>
+        </w:rPr>
+        <w:t>}</w:t>
+      </w:r>
+      <w:r>
+        <w:rPr>
+          <w:rFonts w:ascii="Consolas" w:eastAsia="Times New Roman" w:hAnsi="Consolas" w:cs="Times New Roman"/>
+          <w:color w:val="6A9955"/>
+          <w:kern w:val="0"/>
+          <w:sz w:val="21"/>
+          <w:szCs w:val="21"/>
+          <w:lang w:eastAsia="en-IN"/>
+          <w14:ligatures w14:val="none"/>
+        </w:rPr>
+        <w:t xml:space="preserve"> */</w:t>
+      </w:r>
+    </w:p>
+    <w:p>
+      <w:pPr>
+        <w:pStyle w:val="ListParagraph"/>
+        <w:shd w:val="clear" w:color="auto" w:fill="1F1F1F"/>
+        <w:spacing w:after="0" w:line="285" w:lineRule="atLeast"/>
+        <w:rPr>
+          <w:rFonts w:ascii="Consolas" w:eastAsia="Times New Roman" w:hAnsi="Consolas" w:cs="Times New Roman"/>
+          <w:color w:val="CCCCCC"/>
+          <w:kern w:val="0"/>
+          <w:sz w:val="21"/>
+          <w:szCs w:val="21"/>
+          <w:lang w:eastAsia="en-IN"/>
+          <w14:ligatures w14:val="none"/>
+        </w:rPr>
+      </w:pPr>
+      <w:proofErr w:type="spellStart"/>
+      <w:proofErr w:type="gramStart"/>
+      <w:r>
+        <w:rPr>
+          <w:rFonts w:ascii="Consolas" w:eastAsia="Times New Roman" w:hAnsi="Consolas" w:cs="Times New Roman"/>
+          <w:color w:val="4EC9B0"/>
+          <w:kern w:val="0"/>
+          <w:sz w:val="21"/>
+          <w:szCs w:val="21"/>
+          <w:lang w:eastAsia="en-IN"/>
+          <w14:ligatures w14:val="none"/>
+        </w:rPr>
+        <w:t>module</w:t>
+      </w:r>
+      <w:r>
+        <w:rPr>
+          <w:rFonts w:ascii="Consolas" w:eastAsia="Times New Roman" w:hAnsi="Consolas" w:cs="Times New Roman"/>
+          <w:color w:val="CCCCCC"/>
+          <w:kern w:val="0"/>
+          <w:sz w:val="21"/>
+          <w:szCs w:val="21"/>
+          <w:lang w:eastAsia="en-IN"/>
+          <w14:ligatures w14:val="none"/>
+        </w:rPr>
+        <w:t>.</w:t>
+      </w:r>
+      <w:r>
+        <w:rPr>
+          <w:rFonts w:ascii="Consolas" w:eastAsia="Times New Roman" w:hAnsi="Consolas" w:cs="Times New Roman"/>
+          <w:color w:val="4EC9B0"/>
+          <w:kern w:val="0"/>
+          <w:sz w:val="21"/>
+          <w:szCs w:val="21"/>
+          <w:lang w:eastAsia="en-IN"/>
+          <w14:ligatures w14:val="none"/>
+        </w:rPr>
+        <w:t>exports</w:t>
+      </w:r>
+      <w:proofErr w:type="spellEnd"/>
+      <w:proofErr w:type="gramEnd"/>
+      <w:r>
+        <w:rPr>
+          <w:rFonts w:ascii="Consolas" w:eastAsia="Times New Roman" w:hAnsi="Consolas" w:cs="Times New Roman"/>
+          <w:color w:val="CCCCCC"/>
+          <w:kern w:val="0"/>
+          <w:sz w:val="21"/>
+          <w:szCs w:val="21"/>
+          <w:lang w:eastAsia="en-IN"/>
+          <w14:ligatures w14:val="none"/>
+        </w:rPr>
+        <w:t xml:space="preserve"> </w:t>
+      </w:r>
+      <w:r>
+        <w:rPr>
+          <w:rFonts w:ascii="Consolas" w:eastAsia="Times New Roman" w:hAnsi="Consolas" w:cs="Times New Roman"/>
+          <w:color w:val="D4D4D4"/>
+          <w:kern w:val="0"/>
+          <w:sz w:val="21"/>
+          <w:szCs w:val="21"/>
+          <w:lang w:eastAsia="en-IN"/>
+          <w14:ligatures w14:val="none"/>
+        </w:rPr>
+        <w:t>=</w:t>
+      </w:r>
+      <w:r>
+        <w:rPr>
+          <w:rFonts w:ascii="Consolas" w:eastAsia="Times New Roman" w:hAnsi="Consolas" w:cs="Times New Roman"/>
+          <w:color w:val="CCCCCC"/>
+          <w:kern w:val="0"/>
+          <w:sz w:val="21"/>
+          <w:szCs w:val="21"/>
+          <w:lang w:eastAsia="en-IN"/>
+          <w14:ligatures w14:val="none"/>
+        </w:rPr>
+        <w:t xml:space="preserve"> {</w:t>
+      </w:r>
+    </w:p>
+    <w:p>
+      <w:pPr>
+        <w:pStyle w:val="ListParagraph"/>
+        <w:shd w:val="clear" w:color="auto" w:fill="1F1F1F"/>
+        <w:spacing w:after="0" w:line="285" w:lineRule="atLeast"/>
+        <w:rPr>
+          <w:rFonts w:ascii="Consolas" w:eastAsia="Times New Roman" w:hAnsi="Consolas" w:cs="Times New Roman"/>
+          <w:color w:val="CCCCCC"/>
+          <w:kern w:val="0"/>
+          <w:sz w:val="21"/>
+          <w:szCs w:val="21"/>
+          <w:lang w:eastAsia="en-IN"/>
+          <w14:ligatures w14:val="none"/>
+        </w:rPr>
+      </w:pPr>
+      <w:r>
+        <w:rPr>
+          <w:rFonts w:ascii="Consolas" w:eastAsia="Times New Roman" w:hAnsi="Consolas" w:cs="Times New Roman"/>
+          <w:color w:val="CCCCCC"/>
+          <w:kern w:val="0"/>
+          <w:sz w:val="21"/>
+          <w:szCs w:val="21"/>
+          <w:lang w:eastAsia="en-IN"/>
+          <w14:ligatures w14:val="none"/>
+        </w:rPr>
+        <w:t xml:space="preserve">  </w:t>
+      </w:r>
+      <w:r>
+        <w:rPr>
+          <w:rFonts w:ascii="Consolas" w:eastAsia="Times New Roman" w:hAnsi="Consolas" w:cs="Times New Roman"/>
+          <w:color w:val="9CDCFE"/>
+          <w:kern w:val="0"/>
+          <w:sz w:val="21"/>
+          <w:szCs w:val="21"/>
+          <w:lang w:eastAsia="en-IN"/>
+          <w14:ligatures w14:val="none"/>
+        </w:rPr>
+        <w:t>content:</w:t>
+      </w:r>
+      <w:r>
+        <w:rPr>
+          <w:rFonts w:ascii="Consolas" w:eastAsia="Times New Roman" w:hAnsi="Consolas" w:cs="Times New Roman"/>
+          <w:color w:val="CCCCCC"/>
+          <w:kern w:val="0"/>
+          <w:sz w:val="21"/>
+          <w:szCs w:val="21"/>
+          <w:lang w:eastAsia="en-IN"/>
+          <w14:ligatures w14:val="none"/>
+        </w:rPr>
+        <w:t xml:space="preserve"> [</w:t>
+      </w:r>
+    </w:p>
+    <w:p>
+      <w:pPr>
+        <w:pStyle w:val="ListParagraph"/>
+        <w:shd w:val="clear" w:color="auto" w:fill="1F1F1F"/>
+        <w:spacing w:after="0" w:line="285" w:lineRule="atLeast"/>
+        <w:rPr>
+          <w:rFonts w:ascii="Consolas" w:eastAsia="Times New Roman" w:hAnsi="Consolas" w:cs="Times New Roman"/>
+          <w:color w:val="CCCCCC"/>
+          <w:kern w:val="0"/>
+          <w:sz w:val="21"/>
+          <w:szCs w:val="21"/>
+          <w:lang w:eastAsia="en-IN"/>
+          <w14:ligatures w14:val="none"/>
+        </w:rPr>
+      </w:pPr>
+      <w:r>
+        <w:rPr>
+          <w:rFonts w:ascii="Consolas" w:eastAsia="Times New Roman" w:hAnsi="Consolas" w:cs="Times New Roman"/>
+          <w:color w:val="CCCCCC"/>
+          <w:kern w:val="0"/>
+          <w:sz w:val="21"/>
+          <w:szCs w:val="21"/>
+          <w:lang w:eastAsia="en-IN"/>
+          <w14:ligatures w14:val="none"/>
+        </w:rPr>
+        <w:t xml:space="preserve">    </w:t>
+      </w:r>
+      <w:proofErr w:type="gramStart"/>
+      <w:r>
+        <w:rPr>
+          <w:rFonts w:ascii="Consolas" w:eastAsia="Times New Roman" w:hAnsi="Consolas" w:cs="Times New Roman"/>
+          <w:color w:val="CE9178"/>
+          <w:kern w:val="0"/>
+          <w:sz w:val="21"/>
+          <w:szCs w:val="21"/>
+          <w:lang w:eastAsia="en-IN"/>
+          <w14:ligatures w14:val="none"/>
+        </w:rPr>
+        <w:t>"./</w:t>
+      </w:r>
+      <w:proofErr w:type="spellStart"/>
+      <w:proofErr w:type="gramEnd"/>
+      <w:r>
+        <w:rPr>
+          <w:rFonts w:ascii="Consolas" w:eastAsia="Times New Roman" w:hAnsi="Consolas" w:cs="Times New Roman"/>
+          <w:color w:val="CE9178"/>
+          <w:kern w:val="0"/>
+          <w:sz w:val="21"/>
+          <w:szCs w:val="21"/>
+          <w:lang w:eastAsia="en-IN"/>
+          <w14:ligatures w14:val="none"/>
+        </w:rPr>
+        <w:t>src</w:t>
+      </w:r>
+      <w:proofErr w:type="spellEnd"/>
+      <w:r>
+        <w:rPr>
+          <w:rFonts w:ascii="Consolas" w:eastAsia="Times New Roman" w:hAnsi="Consolas" w:cs="Times New Roman"/>
+          <w:color w:val="CE9178"/>
+          <w:kern w:val="0"/>
+          <w:sz w:val="21"/>
+          <w:szCs w:val="21"/>
+          <w:lang w:eastAsia="en-IN"/>
+          <w14:ligatures w14:val="none"/>
+        </w:rPr>
+        <w:t>/**/*.{</w:t>
+      </w:r>
+      <w:proofErr w:type="spellStart"/>
+      <w:r>
+        <w:rPr>
+          <w:rFonts w:ascii="Consolas" w:eastAsia="Times New Roman" w:hAnsi="Consolas" w:cs="Times New Roman"/>
+          <w:color w:val="CE9178"/>
+          <w:kern w:val="0"/>
+          <w:sz w:val="21"/>
+          <w:szCs w:val="21"/>
+          <w:lang w:eastAsia="en-IN"/>
+          <w14:ligatures w14:val="none"/>
+        </w:rPr>
+        <w:t>js,jsx,ts,tsx</w:t>
+      </w:r>
+      <w:proofErr w:type="spellEnd"/>
+      <w:r>
+        <w:rPr>
+          <w:rFonts w:ascii="Consolas" w:eastAsia="Times New Roman" w:hAnsi="Consolas" w:cs="Times New Roman"/>
+          <w:color w:val="CE9178"/>
+          <w:kern w:val="0"/>
+          <w:sz w:val="21"/>
+          <w:szCs w:val="21"/>
+          <w:lang w:eastAsia="en-IN"/>
+          <w14:ligatures w14:val="none"/>
+        </w:rPr>
+        <w:t>}"</w:t>
+      </w:r>
+      <w:r>
+        <w:rPr>
+          <w:rFonts w:ascii="Consolas" w:eastAsia="Times New Roman" w:hAnsi="Consolas" w:cs="Times New Roman"/>
+          <w:color w:val="CCCCCC"/>
+          <w:kern w:val="0"/>
+          <w:sz w:val="21"/>
+          <w:szCs w:val="21"/>
+          <w:lang w:eastAsia="en-IN"/>
+          <w14:ligatures w14:val="none"/>
+        </w:rPr>
+        <w:t>,</w:t>
+      </w:r>
+    </w:p>
+    <w:p>
+      <w:pPr>
+        <w:pStyle w:val="ListParagraph"/>
+        <w:shd w:val="clear" w:color="auto" w:fill="1F1F1F"/>
+        <w:spacing w:after="0" w:line="285" w:lineRule="atLeast"/>
+        <w:rPr>
+          <w:rFonts w:ascii="Consolas" w:eastAsia="Times New Roman" w:hAnsi="Consolas" w:cs="Times New Roman"/>
+          <w:color w:val="CCCCCC"/>
+          <w:kern w:val="0"/>
+          <w:sz w:val="21"/>
+          <w:szCs w:val="21"/>
+          <w:lang w:eastAsia="en-IN"/>
+          <w14:ligatures w14:val="none"/>
+        </w:rPr>
+      </w:pPr>
+      <w:r>
+        <w:rPr>
+          <w:rFonts w:ascii="Consolas" w:eastAsia="Times New Roman" w:hAnsi="Consolas" w:cs="Times New Roman"/>
+          <w:color w:val="CCCCCC"/>
+          <w:kern w:val="0"/>
+          <w:sz w:val="21"/>
+          <w:szCs w:val="21"/>
+          <w:lang w:eastAsia="en-IN"/>
+          <w14:ligatures w14:val="none"/>
+        </w:rPr>
+        <w:t>  ],</w:t>
+      </w:r>
+    </w:p>
+    <w:p>
+      <w:pPr>
+        <w:pStyle w:val="ListParagraph"/>
+        <w:shd w:val="clear" w:color="auto" w:fill="1F1F1F"/>
+        <w:spacing w:after="0" w:line="285" w:lineRule="atLeast"/>
+        <w:rPr>
+          <w:rFonts w:ascii="Consolas" w:eastAsia="Times New Roman" w:hAnsi="Consolas" w:cs="Times New Roman"/>
+          <w:color w:val="CCCCCC"/>
+          <w:kern w:val="0"/>
+          <w:sz w:val="21"/>
+          <w:szCs w:val="21"/>
+          <w:lang w:eastAsia="en-IN"/>
+          <w14:ligatures w14:val="none"/>
+        </w:rPr>
+      </w:pPr>
+      <w:r>
+        <w:rPr>
+          <w:rFonts w:ascii="Consolas" w:eastAsia="Times New Roman" w:hAnsi="Consolas" w:cs="Times New Roman"/>
+          <w:color w:val="CCCCCC"/>
+          <w:kern w:val="0"/>
+          <w:sz w:val="21"/>
+          <w:szCs w:val="21"/>
+          <w:lang w:eastAsia="en-IN"/>
+          <w14:ligatures w14:val="none"/>
+        </w:rPr>
+        <w:t xml:space="preserve">  </w:t>
+      </w:r>
+      <w:r>
+        <w:rPr>
+          <w:rFonts w:ascii="Consolas" w:eastAsia="Times New Roman" w:hAnsi="Consolas" w:cs="Times New Roman"/>
+          <w:color w:val="9CDCFE"/>
+          <w:kern w:val="0"/>
+          <w:sz w:val="21"/>
+          <w:szCs w:val="21"/>
+          <w:lang w:eastAsia="en-IN"/>
+          <w14:ligatures w14:val="none"/>
+        </w:rPr>
+        <w:t>theme:</w:t>
+      </w:r>
+      <w:r>
+        <w:rPr>
+          <w:rFonts w:ascii="Consolas" w:eastAsia="Times New Roman" w:hAnsi="Consolas" w:cs="Times New Roman"/>
+          <w:color w:val="CCCCCC"/>
+          <w:kern w:val="0"/>
+          <w:sz w:val="21"/>
+          <w:szCs w:val="21"/>
+          <w:lang w:eastAsia="en-IN"/>
+          <w14:ligatures w14:val="none"/>
+        </w:rPr>
+        <w:t xml:space="preserve"> {</w:t>
+      </w:r>
+    </w:p>
+    <w:p>
+      <w:pPr>
+        <w:pStyle w:val="ListParagraph"/>
+        <w:shd w:val="clear" w:color="auto" w:fill="1F1F1F"/>
+        <w:spacing w:after="0" w:line="285" w:lineRule="atLeast"/>
+        <w:rPr>
+          <w:rFonts w:ascii="Consolas" w:eastAsia="Times New Roman" w:hAnsi="Consolas" w:cs="Times New Roman"/>
+          <w:color w:val="CCCCCC"/>
+          <w:kern w:val="0"/>
+          <w:sz w:val="21"/>
+          <w:szCs w:val="21"/>
+          <w:lang w:eastAsia="en-IN"/>
+          <w14:ligatures w14:val="none"/>
+        </w:rPr>
+      </w:pPr>
+      <w:r>
+        <w:rPr>
+          <w:rFonts w:ascii="Consolas" w:eastAsia="Times New Roman" w:hAnsi="Consolas" w:cs="Times New Roman"/>
+          <w:color w:val="CCCCCC"/>
+          <w:kern w:val="0"/>
+          <w:sz w:val="21"/>
+          <w:szCs w:val="21"/>
+          <w:lang w:eastAsia="en-IN"/>
+          <w14:ligatures w14:val="none"/>
+        </w:rPr>
+        <w:t xml:space="preserve">    </w:t>
+      </w:r>
+      <w:r>
+        <w:rPr>
+          <w:rFonts w:ascii="Consolas" w:eastAsia="Times New Roman" w:hAnsi="Consolas" w:cs="Times New Roman"/>
+          <w:color w:val="9CDCFE"/>
+          <w:kern w:val="0"/>
+          <w:sz w:val="21"/>
+          <w:szCs w:val="21"/>
+          <w:lang w:eastAsia="en-IN"/>
+          <w14:ligatures w14:val="none"/>
+        </w:rPr>
+        <w:t>extend:</w:t>
+      </w:r>
+      <w:r>
+        <w:rPr>
+          <w:rFonts w:ascii="Consolas" w:eastAsia="Times New Roman" w:hAnsi="Consolas" w:cs="Times New Roman"/>
+          <w:color w:val="CCCCCC"/>
+          <w:kern w:val="0"/>
+          <w:sz w:val="21"/>
+          <w:szCs w:val="21"/>
+          <w:lang w:eastAsia="en-IN"/>
+          <w14:ligatures w14:val="none"/>
+        </w:rPr>
+        <w:t xml:space="preserve"> {},</w:t>
+      </w:r>
+    </w:p>
+    <w:p>
+      <w:pPr>
+        <w:pStyle w:val="ListParagraph"/>
+        <w:shd w:val="clear" w:color="auto" w:fill="1F1F1F"/>
+        <w:spacing w:after="0" w:line="285" w:lineRule="atLeast"/>
+        <w:rPr>
+          <w:rFonts w:ascii="Consolas" w:eastAsia="Times New Roman" w:hAnsi="Consolas" w:cs="Times New Roman"/>
+          <w:color w:val="CCCCCC"/>
+          <w:kern w:val="0"/>
+          <w:sz w:val="21"/>
+          <w:szCs w:val="21"/>
+          <w:lang w:eastAsia="en-IN"/>
+          <w14:ligatures w14:val="none"/>
+        </w:rPr>
+      </w:pPr>
+      <w:r>
+        <w:rPr>
+          <w:rFonts w:ascii="Consolas" w:eastAsia="Times New Roman" w:hAnsi="Consolas" w:cs="Times New Roman"/>
+          <w:color w:val="CCCCCC"/>
+          <w:kern w:val="0"/>
+          <w:sz w:val="21"/>
+          <w:szCs w:val="21"/>
+          <w:lang w:eastAsia="en-IN"/>
+          <w14:ligatures w14:val="none"/>
+        </w:rPr>
+        <w:t>  },</w:t>
+      </w:r>
+    </w:p>
+    <w:p>
+      <w:pPr>
+        <w:pStyle w:val="ListParagraph"/>
+        <w:shd w:val="clear" w:color="auto" w:fill="1F1F1F"/>
+        <w:spacing w:after="0" w:line="285" w:lineRule="atLeast"/>
+        <w:rPr>
+          <w:rFonts w:ascii="Consolas" w:eastAsia="Times New Roman" w:hAnsi="Consolas" w:cs="Times New Roman"/>
+          <w:color w:val="CCCCCC"/>
+          <w:kern w:val="0"/>
+          <w:sz w:val="21"/>
+          <w:szCs w:val="21"/>
+          <w:lang w:eastAsia="en-IN"/>
+          <w14:ligatures w14:val="none"/>
+        </w:rPr>
+      </w:pPr>
+      <w:r>
+        <w:rPr>
+          <w:rFonts w:ascii="Consolas" w:eastAsia="Times New Roman" w:hAnsi="Consolas" w:cs="Times New Roman"/>
+          <w:color w:val="CCCCCC"/>
+          <w:kern w:val="0"/>
+          <w:sz w:val="21"/>
+          <w:szCs w:val="21"/>
+          <w:lang w:eastAsia="en-IN"/>
+          <w14:ligatures w14:val="none"/>
+        </w:rPr>
+        <w:t xml:space="preserve">  </w:t>
+      </w:r>
+      <w:r>
+        <w:rPr>
+          <w:rFonts w:ascii="Consolas" w:eastAsia="Times New Roman" w:hAnsi="Consolas" w:cs="Times New Roman"/>
+          <w:color w:val="9CDCFE"/>
+          <w:kern w:val="0"/>
+          <w:sz w:val="21"/>
+          <w:szCs w:val="21"/>
+          <w:lang w:eastAsia="en-IN"/>
+          <w14:ligatures w14:val="none"/>
+        </w:rPr>
+        <w:t>plugins:</w:t>
+      </w:r>
+      <w:r>
+        <w:rPr>
+          <w:rFonts w:ascii="Consolas" w:eastAsia="Times New Roman" w:hAnsi="Consolas" w:cs="Times New Roman"/>
+          <w:color w:val="CCCCCC"/>
+          <w:kern w:val="0"/>
+          <w:sz w:val="21"/>
+          <w:szCs w:val="21"/>
+          <w:lang w:eastAsia="en-IN"/>
+          <w14:ligatures w14:val="none"/>
+        </w:rPr>
+        <w:t xml:space="preserve"> [],</w:t>
+      </w:r>
+    </w:p>
+    <w:p>
+      <w:pPr>
+        <w:pStyle w:val="ListParagraph"/>
+        <w:shd w:val="clear" w:color="auto" w:fill="1F1F1F"/>
+        <w:spacing w:after="0" w:line="285" w:lineRule="atLeast"/>
+        <w:rPr>
+          <w:rFonts w:ascii="Consolas" w:eastAsia="Times New Roman" w:hAnsi="Consolas" w:cs="Times New Roman"/>
+          <w:color w:val="CCCCCC"/>
+          <w:kern w:val="0"/>
+          <w:sz w:val="21"/>
+          <w:szCs w:val="21"/>
+          <w:lang w:eastAsia="en-IN"/>
+          <w14:ligatures w14:val="none"/>
+        </w:rPr>
+      </w:pPr>
+      <w:r>
+        <w:rPr>
+          <w:rFonts w:ascii="Consolas" w:eastAsia="Times New Roman" w:hAnsi="Consolas" w:cs="Times New Roman"/>
+          <w:color w:val="CCCCCC"/>
+          <w:kern w:val="0"/>
+          <w:sz w:val="21"/>
+          <w:szCs w:val="21"/>
+          <w:lang w:eastAsia="en-IN"/>
+          <w14:ligatures w14:val="none"/>
+        </w:rPr>
+        <w:t>}</w:t>
+      </w:r>
+    </w:p>
+    <w:p>
+      <w:pPr>
+        <w:pStyle w:val="ListParagraph"/>
+        <w:numPr>
+          <w:ilvl w:val="0"/>
+          <w:numId w:val="1"/>
+        </w:numPr>
+        <w:rPr>
+          <w:lang w:val="en-US"/>
+        </w:rPr>
+      </w:pPr>
+      <w:r>
+        <w:rPr>
+          <w:lang w:val="en-US"/>
+        </w:rPr>
+        <w:t>Update index.css with the following code</w:t>
+      </w:r>
+    </w:p>
+    <w:p>
+      <w:pPr>
+        <w:pStyle w:val="ListParagraph"/>
+        <w:shd w:val="clear" w:color="auto" w:fill="1F1F1F"/>
+        <w:spacing w:after="0" w:line="285" w:lineRule="atLeast"/>
+        <w:rPr>
+          <w:rFonts w:ascii="Consolas" w:eastAsia="Times New Roman" w:hAnsi="Consolas" w:cs="Times New Roman"/>
+          <w:color w:val="CCCCCC"/>
+          <w:kern w:val="0"/>
+          <w:sz w:val="21"/>
+          <w:szCs w:val="21"/>
+          <w:lang w:eastAsia="en-IN"/>
+          <w14:ligatures w14:val="none"/>
+        </w:rPr>
+      </w:pPr>
+      <w:r>
+        <w:rPr>
+          <w:rFonts w:ascii="Consolas" w:eastAsia="Times New Roman" w:hAnsi="Consolas" w:cs="Times New Roman"/>
+          <w:color w:val="C586C0"/>
+          <w:kern w:val="0"/>
+          <w:sz w:val="21"/>
+          <w:szCs w:val="21"/>
+          <w:lang w:eastAsia="en-IN"/>
+          <w14:ligatures w14:val="none"/>
+        </w:rPr>
+        <w:t>@tailwind</w:t>
+      </w:r>
+      <w:r>
+        <w:rPr>
+          <w:rFonts w:ascii="Consolas" w:eastAsia="Times New Roman" w:hAnsi="Consolas" w:cs="Times New Roman"/>
+          <w:color w:val="CCCCCC"/>
+          <w:kern w:val="0"/>
+          <w:sz w:val="21"/>
+          <w:szCs w:val="21"/>
+          <w:lang w:eastAsia="en-IN"/>
+          <w14:ligatures w14:val="none"/>
+        </w:rPr>
+        <w:t xml:space="preserve"> </w:t>
+      </w:r>
+      <w:r>
+        <w:rPr>
+          <w:rFonts w:ascii="Consolas" w:eastAsia="Times New Roman" w:hAnsi="Consolas" w:cs="Times New Roman"/>
+          <w:color w:val="9CDCFE"/>
+          <w:kern w:val="0"/>
+          <w:sz w:val="21"/>
+          <w:szCs w:val="21"/>
+          <w:lang w:eastAsia="en-IN"/>
+          <w14:ligatures w14:val="none"/>
+        </w:rPr>
+        <w:t>base</w:t>
+      </w:r>
+      <w:r>
+        <w:rPr>
+          <w:rFonts w:ascii="Consolas" w:eastAsia="Times New Roman" w:hAnsi="Consolas" w:cs="Times New Roman"/>
+          <w:color w:val="CCCCCC"/>
+          <w:kern w:val="0"/>
+          <w:sz w:val="21"/>
+          <w:szCs w:val="21"/>
+          <w:lang w:eastAsia="en-IN"/>
+          <w14:ligatures w14:val="none"/>
+        </w:rPr>
+        <w:t>;</w:t>
+      </w:r>
+    </w:p>
+    <w:p>
+      <w:pPr>
+        <w:pStyle w:val="ListParagraph"/>
+        <w:shd w:val="clear" w:color="auto" w:fill="1F1F1F"/>
+        <w:spacing w:after="0" w:line="285" w:lineRule="atLeast"/>
+        <w:rPr>
+          <w:rFonts w:ascii="Consolas" w:eastAsia="Times New Roman" w:hAnsi="Consolas" w:cs="Times New Roman"/>
+          <w:color w:val="CCCCCC"/>
+          <w:kern w:val="0"/>
+          <w:sz w:val="21"/>
+          <w:szCs w:val="21"/>
+          <w:lang w:eastAsia="en-IN"/>
+          <w14:ligatures w14:val="none"/>
+        </w:rPr>
+      </w:pPr>
+      <w:r>
+        <w:rPr>
+          <w:rFonts w:ascii="Consolas" w:eastAsia="Times New Roman" w:hAnsi="Consolas" w:cs="Times New Roman"/>
+          <w:color w:val="C586C0"/>
+          <w:kern w:val="0"/>
+          <w:sz w:val="21"/>
+          <w:szCs w:val="21"/>
+          <w:lang w:eastAsia="en-IN"/>
+          <w14:ligatures w14:val="none"/>
+        </w:rPr>
+        <w:t>@tailwind</w:t>
+      </w:r>
+      <w:r>
+        <w:rPr>
+          <w:rFonts w:ascii="Consolas" w:eastAsia="Times New Roman" w:hAnsi="Consolas" w:cs="Times New Roman"/>
+          <w:color w:val="CCCCCC"/>
+          <w:kern w:val="0"/>
+          <w:sz w:val="21"/>
+          <w:szCs w:val="21"/>
+          <w:lang w:eastAsia="en-IN"/>
+          <w14:ligatures w14:val="none"/>
+        </w:rPr>
+        <w:t xml:space="preserve"> </w:t>
+      </w:r>
+      <w:r>
+        <w:rPr>
+          <w:rFonts w:ascii="Consolas" w:eastAsia="Times New Roman" w:hAnsi="Consolas" w:cs="Times New Roman"/>
+          <w:color w:val="9CDCFE"/>
+          <w:kern w:val="0"/>
+          <w:sz w:val="21"/>
+          <w:szCs w:val="21"/>
+          <w:lang w:eastAsia="en-IN"/>
+          <w14:ligatures w14:val="none"/>
+        </w:rPr>
+        <w:t>components</w:t>
+      </w:r>
+      <w:r>
+        <w:rPr>
+          <w:rFonts w:ascii="Consolas" w:eastAsia="Times New Roman" w:hAnsi="Consolas" w:cs="Times New Roman"/>
+          <w:color w:val="CCCCCC"/>
+          <w:kern w:val="0"/>
+          <w:sz w:val="21"/>
+          <w:szCs w:val="21"/>
+          <w:lang w:eastAsia="en-IN"/>
+          <w14:ligatures w14:val="none"/>
+        </w:rPr>
+        <w:t>;</w:t>
+      </w:r>
+    </w:p>
+    <w:p>
+      <w:pPr>
+        <w:pStyle w:val="ListParagraph"/>
+        <w:shd w:val="clear" w:color="auto" w:fill="1F1F1F"/>
+        <w:spacing w:after="0" w:line="285" w:lineRule="atLeast"/>
+        <w:rPr>
+          <w:rFonts w:ascii="Consolas" w:eastAsia="Times New Roman" w:hAnsi="Consolas" w:cs="Times New Roman"/>
+          <w:color w:val="CCCCCC"/>
+          <w:kern w:val="0"/>
+          <w:sz w:val="21"/>
+          <w:szCs w:val="21"/>
+          <w:lang w:eastAsia="en-IN"/>
+          <w14:ligatures w14:val="none"/>
+        </w:rPr>
+      </w:pPr>
+      <w:r>
+        <w:rPr>
+          <w:rFonts w:ascii="Consolas" w:eastAsia="Times New Roman" w:hAnsi="Consolas" w:cs="Times New Roman"/>
+          <w:color w:val="C586C0"/>
+          <w:kern w:val="0"/>
+          <w:sz w:val="21"/>
+          <w:szCs w:val="21"/>
+          <w:lang w:eastAsia="en-IN"/>
+          <w14:ligatures w14:val="none"/>
+        </w:rPr>
+        <w:t>@tailwind</w:t>
+      </w:r>
+      <w:r>
+        <w:rPr>
+          <w:rFonts w:ascii="Consolas" w:eastAsia="Times New Roman" w:hAnsi="Consolas" w:cs="Times New Roman"/>
+          <w:color w:val="CCCCCC"/>
+          <w:kern w:val="0"/>
+          <w:sz w:val="21"/>
+          <w:szCs w:val="21"/>
+          <w:lang w:eastAsia="en-IN"/>
+          <w14:ligatures w14:val="none"/>
+        </w:rPr>
+        <w:t xml:space="preserve"> </w:t>
+      </w:r>
+      <w:r>
+        <w:rPr>
+          <w:rFonts w:ascii="Consolas" w:eastAsia="Times New Roman" w:hAnsi="Consolas" w:cs="Times New Roman"/>
+          <w:color w:val="9CDCFE"/>
+          <w:kern w:val="0"/>
+          <w:sz w:val="21"/>
+          <w:szCs w:val="21"/>
+          <w:lang w:eastAsia="en-IN"/>
+          <w14:ligatures w14:val="none"/>
+        </w:rPr>
+        <w:t>utilities</w:t>
+      </w:r>
+      <w:r>
+        <w:rPr>
+          <w:rFonts w:ascii="Consolas" w:eastAsia="Times New Roman" w:hAnsi="Consolas" w:cs="Times New Roman"/>
+          <w:color w:val="CCCCCC"/>
+          <w:kern w:val="0"/>
+          <w:sz w:val="21"/>
+          <w:szCs w:val="21"/>
+          <w:lang w:eastAsia="en-IN"/>
+          <w14:ligatures w14:val="none"/>
+        </w:rPr>
+        <w:t>;</w:t>
+      </w:r>
+    </w:p>
+    <w:p>
+      <w:pPr>
+        <w:pStyle w:val="ListParagraph"/>
+        <w:numPr>
+          <w:ilvl w:val="0"/>
+          <w:numId w:val="1"/>
+        </w:numPr>
+        <w:rPr>
+          <w:lang w:val="en-US"/>
+        </w:rPr>
+      </w:pPr>
+    </w:p>
+    <w:p>
+      <w:pPr>
+        <w:rPr>
+          <w:lang w:val="en-US"/>
+        </w:rPr>
+      </w:pPr>
     </w:p>
     <w:sectPr>
       <w:pgSz w:w="11906" w:h="16838"/>
@@ -55,7 +1056,7 @@
   <w:abstractNum w:abstractNumId="0" w15:restartNumberingAfterBreak="0">
     <w:nsid w:val="4EE310EA"/>
     <w:multiLevelType w:val="hybridMultilevel"/>
-    <w:tmpl w:val="3C7EFC4E"/>
+    <w:tmpl w:val="FF644CDC"/>
     <w:lvl w:ilvl="0" w:tplc="40090001">
       <w:start w:val="1"/>
       <w:numFmt w:val="bullet"/>
@@ -68,7 +1069,7 @@
         <w:rFonts w:ascii="Symbol" w:hAnsi="Symbol" w:hint="default"/>
       </w:rPr>
     </w:lvl>
-    <w:lvl w:ilvl="1" w:tplc="40090003" w:tentative="1">
+    <w:lvl w:ilvl="1" w:tplc="40090003">
       <w:start w:val="1"/>
       <w:numFmt w:val="bullet"/>
       <w:lvlText w:val="o"/>
@@ -575,7 +1576,6 @@
   <w:style w:type="character" w:default="1" w:styleId="DefaultParagraphFont">
     <w:name w:val="Default Paragraph Font"/>
     <w:uiPriority w:val="1"/>
-    <w:semiHidden/>
     <w:unhideWhenUsed/>
   </w:style>
   <w:style w:type="table" w:default="1" w:styleId="TableNormal">
@@ -609,6 +1609,29 @@
       <w:ind w:left="720"/>
       <w:contextualSpacing/>
     </w:pPr>
+  </w:style>
+  <w:style w:type="character" w:styleId="Hyperlink">
+    <w:name w:val="Hyperlink"/>
+    <w:basedOn w:val="DefaultParagraphFont"/>
+    <w:uiPriority w:val="99"/>
+    <w:unhideWhenUsed/>
+    <w:rsid w:val="00413C45"/>
+    <w:rPr>
+      <w:color w:val="0563C1" w:themeColor="hyperlink"/>
+      <w:u w:val="single"/>
+    </w:rPr>
+  </w:style>
+  <w:style w:type="character" w:styleId="UnresolvedMention">
+    <w:name w:val="Unresolved Mention"/>
+    <w:basedOn w:val="DefaultParagraphFont"/>
+    <w:uiPriority w:val="99"/>
+    <w:semiHidden/>
+    <w:unhideWhenUsed/>
+    <w:rsid w:val="00413C45"/>
+    <w:rPr>
+      <w:color w:val="605E5C"/>
+      <w:shd w:val="clear" w:color="auto" w:fill="E1DFDD"/>
+    </w:rPr>
   </w:style>
 </w:styles>
 </file>

</xml_diff>

<commit_message>
Validation, redux and auth
</commit_message>
<xml_diff>
--- a/Notes.docx
+++ b/Notes.docx
@@ -37,21 +37,7 @@
         <w:rPr>
           <w:lang w:val="en-US"/>
         </w:rPr>
-        <w:t xml:space="preserve">Go to </w:t>
-      </w:r>
-      <w:proofErr w:type="spellStart"/>
-      <w:r>
-        <w:rPr>
-          <w:lang w:val="en-US"/>
-        </w:rPr>
-        <w:t>TailwindCSS</w:t>
-      </w:r>
-      <w:proofErr w:type="spellEnd"/>
-      <w:r>
-        <w:rPr>
-          <w:lang w:val="en-US"/>
-        </w:rPr>
-        <w:t xml:space="preserve"> and click Get Started</w:t>
+        <w:t>Go to TailwindCSS and click Get Started</w:t>
       </w:r>
       <w:r>
         <w:rPr>
@@ -105,28 +91,12 @@
           <w:lang w:val="en-US"/>
         </w:rPr>
       </w:pPr>
-      <w:proofErr w:type="spellStart"/>
-      <w:r>
-        <w:rPr>
-          <w:lang w:val="en-US"/>
-        </w:rPr>
-        <w:t>npm</w:t>
-      </w:r>
-      <w:proofErr w:type="spellEnd"/>
-      <w:r>
-        <w:rPr>
-          <w:lang w:val="en-US"/>
-        </w:rPr>
-        <w:t xml:space="preserve"> install -D </w:t>
-      </w:r>
-      <w:proofErr w:type="spellStart"/>
-      <w:r>
-        <w:rPr>
-          <w:lang w:val="en-US"/>
-        </w:rPr>
-        <w:t>tailwindcss</w:t>
-      </w:r>
-      <w:proofErr w:type="spellEnd"/>
+      <w:r>
+        <w:rPr>
+          <w:lang w:val="en-US"/>
+        </w:rPr>
+        <w:t>npm install -D tailwindcss</w:t>
+      </w:r>
     </w:p>
     <w:p>
       <w:pPr>
@@ -139,42 +109,12 @@
           <w:lang w:val="en-US"/>
         </w:rPr>
       </w:pPr>
-      <w:proofErr w:type="spellStart"/>
-      <w:r>
-        <w:rPr>
-          <w:lang w:val="en-US"/>
-        </w:rPr>
-        <w:t>npx</w:t>
-      </w:r>
-      <w:proofErr w:type="spellEnd"/>
-      <w:r>
-        <w:rPr>
-          <w:lang w:val="en-US"/>
-        </w:rPr>
-        <w:t xml:space="preserve"> </w:t>
-      </w:r>
-      <w:proofErr w:type="spellStart"/>
-      <w:r>
-        <w:rPr>
-          <w:lang w:val="en-US"/>
-        </w:rPr>
-        <w:t>tailwindcss</w:t>
-      </w:r>
-      <w:proofErr w:type="spellEnd"/>
-      <w:r>
-        <w:rPr>
-          <w:lang w:val="en-US"/>
-        </w:rPr>
-        <w:t xml:space="preserve"> </w:t>
-      </w:r>
-      <w:proofErr w:type="spellStart"/>
-      <w:r>
-        <w:rPr>
-          <w:lang w:val="en-US"/>
-        </w:rPr>
-        <w:t>init</w:t>
-      </w:r>
-      <w:proofErr w:type="spellEnd"/>
+      <w:r>
+        <w:rPr>
+          <w:lang w:val="en-US"/>
+        </w:rPr>
+        <w:t>npx tailwindcss init</w:t>
+      </w:r>
     </w:p>
     <w:p>
       <w:pPr>
@@ -255,59 +195,7 @@
           <w:lang w:eastAsia="en-IN"/>
           <w14:ligatures w14:val="none"/>
         </w:rPr>
-        <w:t>{import('</w:t>
-      </w:r>
-      <w:proofErr w:type="spellStart"/>
-      <w:r>
-        <w:rPr>
-          <w:rFonts w:ascii="Consolas" w:eastAsia="Times New Roman" w:hAnsi="Consolas" w:cs="Times New Roman"/>
-          <w:color w:val="4EC9B0"/>
-          <w:kern w:val="0"/>
-          <w:sz w:val="21"/>
-          <w:szCs w:val="21"/>
-          <w:lang w:eastAsia="en-IN"/>
-          <w14:ligatures w14:val="none"/>
-        </w:rPr>
-        <w:t>tailwindcss</w:t>
-      </w:r>
-      <w:proofErr w:type="spellEnd"/>
-      <w:r>
-        <w:rPr>
-          <w:rFonts w:ascii="Consolas" w:eastAsia="Times New Roman" w:hAnsi="Consolas" w:cs="Times New Roman"/>
-          <w:color w:val="4EC9B0"/>
-          <w:kern w:val="0"/>
-          <w:sz w:val="21"/>
-          <w:szCs w:val="21"/>
-          <w:lang w:eastAsia="en-IN"/>
-          <w14:ligatures w14:val="none"/>
-        </w:rPr>
-        <w:t>'</w:t>
-      </w:r>
-      <w:proofErr w:type="gramStart"/>
-      <w:r>
-        <w:rPr>
-          <w:rFonts w:ascii="Consolas" w:eastAsia="Times New Roman" w:hAnsi="Consolas" w:cs="Times New Roman"/>
-          <w:color w:val="4EC9B0"/>
-          <w:kern w:val="0"/>
-          <w:sz w:val="21"/>
-          <w:szCs w:val="21"/>
-          <w:lang w:eastAsia="en-IN"/>
-          <w14:ligatures w14:val="none"/>
-        </w:rPr>
-        <w:t>).Config</w:t>
-      </w:r>
-      <w:proofErr w:type="gramEnd"/>
-      <w:r>
-        <w:rPr>
-          <w:rFonts w:ascii="Consolas" w:eastAsia="Times New Roman" w:hAnsi="Consolas" w:cs="Times New Roman"/>
-          <w:color w:val="4EC9B0"/>
-          <w:kern w:val="0"/>
-          <w:sz w:val="21"/>
-          <w:szCs w:val="21"/>
-          <w:lang w:eastAsia="en-IN"/>
-          <w14:ligatures w14:val="none"/>
-        </w:rPr>
-        <w:t>}</w:t>
+        <w:t>{import('tailwindcss').Config}</w:t>
       </w:r>
       <w:r>
         <w:rPr>
@@ -337,8 +225,6 @@
           <w14:ligatures w14:val="none"/>
         </w:rPr>
       </w:pPr>
-      <w:proofErr w:type="spellStart"/>
-      <w:proofErr w:type="gramStart"/>
       <w:r>
         <w:rPr>
           <w:rFonts w:ascii="Consolas" w:eastAsia="Times New Roman" w:hAnsi="Consolas" w:cs="Times New Roman"/>
@@ -375,8 +261,6 @@
         </w:rPr>
         <w:t>exports</w:t>
       </w:r>
-      <w:proofErr w:type="spellEnd"/>
-      <w:proofErr w:type="gramEnd"/>
       <w:r>
         <w:rPr>
           <w:rFonts w:ascii="Consolas" w:eastAsia="Times New Roman" w:hAnsi="Consolas" w:cs="Times New Roman"/>
@@ -493,7 +377,6 @@
         </w:rPr>
         <w:t xml:space="preserve">    </w:t>
       </w:r>
-      <w:proofErr w:type="gramStart"/>
       <w:r>
         <w:rPr>
           <w:rFonts w:ascii="Consolas" w:eastAsia="Times New Roman" w:hAnsi="Consolas" w:cs="Times New Roman"/>
@@ -504,60 +387,7 @@
           <w:lang w:eastAsia="en-IN"/>
           <w14:ligatures w14:val="none"/>
         </w:rPr>
-        <w:t>"./</w:t>
-      </w:r>
-      <w:proofErr w:type="spellStart"/>
-      <w:proofErr w:type="gramEnd"/>
-      <w:r>
-        <w:rPr>
-          <w:rFonts w:ascii="Consolas" w:eastAsia="Times New Roman" w:hAnsi="Consolas" w:cs="Times New Roman"/>
-          <w:color w:val="CE9178"/>
-          <w:kern w:val="0"/>
-          <w:sz w:val="21"/>
-          <w:szCs w:val="21"/>
-          <w:lang w:eastAsia="en-IN"/>
-          <w14:ligatures w14:val="none"/>
-        </w:rPr>
-        <w:t>src</w:t>
-      </w:r>
-      <w:proofErr w:type="spellEnd"/>
-      <w:r>
-        <w:rPr>
-          <w:rFonts w:ascii="Consolas" w:eastAsia="Times New Roman" w:hAnsi="Consolas" w:cs="Times New Roman"/>
-          <w:color w:val="CE9178"/>
-          <w:kern w:val="0"/>
-          <w:sz w:val="21"/>
-          <w:szCs w:val="21"/>
-          <w:lang w:eastAsia="en-IN"/>
-          <w14:ligatures w14:val="none"/>
-        </w:rPr>
-        <w:t>/**/*.{</w:t>
-      </w:r>
-      <w:proofErr w:type="spellStart"/>
-      <w:r>
-        <w:rPr>
-          <w:rFonts w:ascii="Consolas" w:eastAsia="Times New Roman" w:hAnsi="Consolas" w:cs="Times New Roman"/>
-          <w:color w:val="CE9178"/>
-          <w:kern w:val="0"/>
-          <w:sz w:val="21"/>
-          <w:szCs w:val="21"/>
-          <w:lang w:eastAsia="en-IN"/>
-          <w14:ligatures w14:val="none"/>
-        </w:rPr>
-        <w:t>js,jsx,ts,tsx</w:t>
-      </w:r>
-      <w:proofErr w:type="spellEnd"/>
-      <w:r>
-        <w:rPr>
-          <w:rFonts w:ascii="Consolas" w:eastAsia="Times New Roman" w:hAnsi="Consolas" w:cs="Times New Roman"/>
-          <w:color w:val="CE9178"/>
-          <w:kern w:val="0"/>
-          <w:sz w:val="21"/>
-          <w:szCs w:val="21"/>
-          <w:lang w:eastAsia="en-IN"/>
-          <w14:ligatures w14:val="none"/>
-        </w:rPr>
-        <w:t>}"</w:t>
+        <w:t>"./src/**/*.{js,jsx,ts,tsx}"</w:t>
       </w:r>
       <w:r>
         <w:rPr>
@@ -1024,6 +854,32 @@
     </w:p>
     <w:p>
       <w:pPr>
+        <w:rPr>
+          <w:lang w:val="en-US"/>
+        </w:rPr>
+      </w:pPr>
+    </w:p>
+    <w:p>
+      <w:pPr>
+        <w:rPr>
+          <w:sz w:val="32"/>
+          <w:szCs w:val="32"/>
+          <w:u w:val="single"/>
+          <w:lang w:val="en-US"/>
+        </w:rPr>
+      </w:pPr>
+      <w:r>
+        <w:rPr>
+          <w:sz w:val="32"/>
+          <w:szCs w:val="32"/>
+          <w:u w:val="single"/>
+          <w:lang w:val="en-US"/>
+        </w:rPr>
+        <w:t>FORM VALIDATION</w:t>
+      </w:r>
+    </w:p>
+    <w:p>
+      <w:pPr>
         <w:pStyle w:val="ListParagraph"/>
         <w:numPr>
           <w:ilvl w:val="0"/>
@@ -1033,13 +889,2801 @@
           <w:lang w:val="en-US"/>
         </w:rPr>
       </w:pPr>
-    </w:p>
-    <w:p>
-      <w:pPr>
-        <w:rPr>
-          <w:lang w:val="en-US"/>
-        </w:rPr>
-      </w:pPr>
+      <w:r>
+        <w:rPr>
+          <w:lang w:val="en-US"/>
+        </w:rPr>
+        <w:t xml:space="preserve">If we are having a complex form with a huge number of form controls then its better to use an external library such as formik </w:t>
+      </w:r>
+    </w:p>
+    <w:p>
+      <w:pPr>
+        <w:pStyle w:val="ListParagraph"/>
+        <w:numPr>
+          <w:ilvl w:val="0"/>
+          <w:numId w:val="1"/>
+        </w:numPr>
+        <w:rPr>
+          <w:lang w:val="en-US"/>
+        </w:rPr>
+      </w:pPr>
+      <w:r>
+        <w:rPr>
+          <w:lang w:val="en-US"/>
+        </w:rPr>
+        <w:t>If we are having a small form, we can write custom validators</w:t>
+      </w:r>
+    </w:p>
+    <w:p>
+      <w:pPr>
+        <w:pStyle w:val="ListParagraph"/>
+        <w:numPr>
+          <w:ilvl w:val="0"/>
+          <w:numId w:val="1"/>
+        </w:numPr>
+        <w:rPr>
+          <w:lang w:val="en-US"/>
+        </w:rPr>
+      </w:pPr>
+      <w:r>
+        <w:rPr>
+          <w:lang w:val="en-US"/>
+        </w:rPr>
+        <w:t>It’s a best practice to write validators in a different file</w:t>
+      </w:r>
+    </w:p>
+    <w:p>
+      <w:pPr>
+        <w:pStyle w:val="ListParagraph"/>
+        <w:numPr>
+          <w:ilvl w:val="0"/>
+          <w:numId w:val="1"/>
+        </w:numPr>
+        <w:rPr>
+          <w:lang w:val="en-US"/>
+        </w:rPr>
+      </w:pPr>
+      <w:r>
+        <w:rPr>
+          <w:lang w:val="en-US"/>
+        </w:rPr>
+        <w:t>Ex:</w:t>
+      </w:r>
+    </w:p>
+    <w:p>
+      <w:pPr>
+        <w:pStyle w:val="ListParagraph"/>
+        <w:shd w:val="clear" w:color="auto" w:fill="1F1F1F"/>
+        <w:spacing w:after="0" w:line="285" w:lineRule="atLeast"/>
+        <w:rPr>
+          <w:rFonts w:ascii="Consolas" w:eastAsia="Times New Roman" w:hAnsi="Consolas" w:cs="Times New Roman"/>
+          <w:color w:val="CCCCCC"/>
+          <w:kern w:val="0"/>
+          <w:sz w:val="21"/>
+          <w:szCs w:val="21"/>
+          <w:lang w:eastAsia="en-IN"/>
+          <w14:ligatures w14:val="none"/>
+        </w:rPr>
+      </w:pPr>
+      <w:r>
+        <w:rPr>
+          <w:rFonts w:ascii="Consolas" w:eastAsia="Times New Roman" w:hAnsi="Consolas" w:cs="Times New Roman"/>
+          <w:color w:val="C586C0"/>
+          <w:kern w:val="0"/>
+          <w:sz w:val="21"/>
+          <w:szCs w:val="21"/>
+          <w:lang w:eastAsia="en-IN"/>
+          <w14:ligatures w14:val="none"/>
+        </w:rPr>
+        <w:t>export</w:t>
+      </w:r>
+      <w:r>
+        <w:rPr>
+          <w:rFonts w:ascii="Consolas" w:eastAsia="Times New Roman" w:hAnsi="Consolas" w:cs="Times New Roman"/>
+          <w:color w:val="CCCCCC"/>
+          <w:kern w:val="0"/>
+          <w:sz w:val="21"/>
+          <w:szCs w:val="21"/>
+          <w:lang w:eastAsia="en-IN"/>
+          <w14:ligatures w14:val="none"/>
+        </w:rPr>
+        <w:t xml:space="preserve"> </w:t>
+      </w:r>
+      <w:r>
+        <w:rPr>
+          <w:rFonts w:ascii="Consolas" w:eastAsia="Times New Roman" w:hAnsi="Consolas" w:cs="Times New Roman"/>
+          <w:color w:val="569CD6"/>
+          <w:kern w:val="0"/>
+          <w:sz w:val="21"/>
+          <w:szCs w:val="21"/>
+          <w:lang w:eastAsia="en-IN"/>
+          <w14:ligatures w14:val="none"/>
+        </w:rPr>
+        <w:t>const</w:t>
+      </w:r>
+      <w:r>
+        <w:rPr>
+          <w:rFonts w:ascii="Consolas" w:eastAsia="Times New Roman" w:hAnsi="Consolas" w:cs="Times New Roman"/>
+          <w:color w:val="CCCCCC"/>
+          <w:kern w:val="0"/>
+          <w:sz w:val="21"/>
+          <w:szCs w:val="21"/>
+          <w:lang w:eastAsia="en-IN"/>
+          <w14:ligatures w14:val="none"/>
+        </w:rPr>
+        <w:t xml:space="preserve"> </w:t>
+      </w:r>
+      <w:r>
+        <w:rPr>
+          <w:rFonts w:ascii="Consolas" w:eastAsia="Times New Roman" w:hAnsi="Consolas" w:cs="Times New Roman"/>
+          <w:color w:val="DCDCAA"/>
+          <w:kern w:val="0"/>
+          <w:sz w:val="21"/>
+          <w:szCs w:val="21"/>
+          <w:lang w:eastAsia="en-IN"/>
+          <w14:ligatures w14:val="none"/>
+        </w:rPr>
+        <w:t>checkValidData</w:t>
+      </w:r>
+      <w:r>
+        <w:rPr>
+          <w:rFonts w:ascii="Consolas" w:eastAsia="Times New Roman" w:hAnsi="Consolas" w:cs="Times New Roman"/>
+          <w:color w:val="CCCCCC"/>
+          <w:kern w:val="0"/>
+          <w:sz w:val="21"/>
+          <w:szCs w:val="21"/>
+          <w:lang w:eastAsia="en-IN"/>
+          <w14:ligatures w14:val="none"/>
+        </w:rPr>
+        <w:t xml:space="preserve"> </w:t>
+      </w:r>
+      <w:r>
+        <w:rPr>
+          <w:rFonts w:ascii="Consolas" w:eastAsia="Times New Roman" w:hAnsi="Consolas" w:cs="Times New Roman"/>
+          <w:color w:val="D4D4D4"/>
+          <w:kern w:val="0"/>
+          <w:sz w:val="21"/>
+          <w:szCs w:val="21"/>
+          <w:lang w:eastAsia="en-IN"/>
+          <w14:ligatures w14:val="none"/>
+        </w:rPr>
+        <w:t>=</w:t>
+      </w:r>
+      <w:r>
+        <w:rPr>
+          <w:rFonts w:ascii="Consolas" w:eastAsia="Times New Roman" w:hAnsi="Consolas" w:cs="Times New Roman"/>
+          <w:color w:val="CCCCCC"/>
+          <w:kern w:val="0"/>
+          <w:sz w:val="21"/>
+          <w:szCs w:val="21"/>
+          <w:lang w:eastAsia="en-IN"/>
+          <w14:ligatures w14:val="none"/>
+        </w:rPr>
+        <w:t xml:space="preserve"> (</w:t>
+      </w:r>
+      <w:r>
+        <w:rPr>
+          <w:rFonts w:ascii="Consolas" w:eastAsia="Times New Roman" w:hAnsi="Consolas" w:cs="Times New Roman"/>
+          <w:color w:val="9CDCFE"/>
+          <w:kern w:val="0"/>
+          <w:sz w:val="21"/>
+          <w:szCs w:val="21"/>
+          <w:lang w:eastAsia="en-IN"/>
+          <w14:ligatures w14:val="none"/>
+        </w:rPr>
+        <w:t>email</w:t>
+      </w:r>
+      <w:r>
+        <w:rPr>
+          <w:rFonts w:ascii="Consolas" w:eastAsia="Times New Roman" w:hAnsi="Consolas" w:cs="Times New Roman"/>
+          <w:color w:val="CCCCCC"/>
+          <w:kern w:val="0"/>
+          <w:sz w:val="21"/>
+          <w:szCs w:val="21"/>
+          <w:lang w:eastAsia="en-IN"/>
+          <w14:ligatures w14:val="none"/>
+        </w:rPr>
+        <w:t xml:space="preserve">, </w:t>
+      </w:r>
+      <w:r>
+        <w:rPr>
+          <w:rFonts w:ascii="Consolas" w:eastAsia="Times New Roman" w:hAnsi="Consolas" w:cs="Times New Roman"/>
+          <w:color w:val="9CDCFE"/>
+          <w:kern w:val="0"/>
+          <w:sz w:val="21"/>
+          <w:szCs w:val="21"/>
+          <w:lang w:eastAsia="en-IN"/>
+          <w14:ligatures w14:val="none"/>
+        </w:rPr>
+        <w:t>password</w:t>
+      </w:r>
+      <w:r>
+        <w:rPr>
+          <w:rFonts w:ascii="Consolas" w:eastAsia="Times New Roman" w:hAnsi="Consolas" w:cs="Times New Roman"/>
+          <w:color w:val="CCCCCC"/>
+          <w:kern w:val="0"/>
+          <w:sz w:val="21"/>
+          <w:szCs w:val="21"/>
+          <w:lang w:eastAsia="en-IN"/>
+          <w14:ligatures w14:val="none"/>
+        </w:rPr>
+        <w:t xml:space="preserve">, </w:t>
+      </w:r>
+      <w:r>
+        <w:rPr>
+          <w:rFonts w:ascii="Consolas" w:eastAsia="Times New Roman" w:hAnsi="Consolas" w:cs="Times New Roman"/>
+          <w:color w:val="9CDCFE"/>
+          <w:kern w:val="0"/>
+          <w:sz w:val="21"/>
+          <w:szCs w:val="21"/>
+          <w:lang w:eastAsia="en-IN"/>
+          <w14:ligatures w14:val="none"/>
+        </w:rPr>
+        <w:t>name</w:t>
+      </w:r>
+      <w:r>
+        <w:rPr>
+          <w:rFonts w:ascii="Consolas" w:eastAsia="Times New Roman" w:hAnsi="Consolas" w:cs="Times New Roman"/>
+          <w:color w:val="CCCCCC"/>
+          <w:kern w:val="0"/>
+          <w:sz w:val="21"/>
+          <w:szCs w:val="21"/>
+          <w:lang w:eastAsia="en-IN"/>
+          <w14:ligatures w14:val="none"/>
+        </w:rPr>
+        <w:t xml:space="preserve">, </w:t>
+      </w:r>
+      <w:r>
+        <w:rPr>
+          <w:rFonts w:ascii="Consolas" w:eastAsia="Times New Roman" w:hAnsi="Consolas" w:cs="Times New Roman"/>
+          <w:color w:val="9CDCFE"/>
+          <w:kern w:val="0"/>
+          <w:sz w:val="21"/>
+          <w:szCs w:val="21"/>
+          <w:lang w:eastAsia="en-IN"/>
+          <w14:ligatures w14:val="none"/>
+        </w:rPr>
+        <w:t>isSignInForm</w:t>
+      </w:r>
+      <w:r>
+        <w:rPr>
+          <w:rFonts w:ascii="Consolas" w:eastAsia="Times New Roman" w:hAnsi="Consolas" w:cs="Times New Roman"/>
+          <w:color w:val="CCCCCC"/>
+          <w:kern w:val="0"/>
+          <w:sz w:val="21"/>
+          <w:szCs w:val="21"/>
+          <w:lang w:eastAsia="en-IN"/>
+          <w14:ligatures w14:val="none"/>
+        </w:rPr>
+        <w:t xml:space="preserve">) </w:t>
+      </w:r>
+      <w:r>
+        <w:rPr>
+          <w:rFonts w:ascii="Consolas" w:eastAsia="Times New Roman" w:hAnsi="Consolas" w:cs="Times New Roman"/>
+          <w:color w:val="569CD6"/>
+          <w:kern w:val="0"/>
+          <w:sz w:val="21"/>
+          <w:szCs w:val="21"/>
+          <w:lang w:eastAsia="en-IN"/>
+          <w14:ligatures w14:val="none"/>
+        </w:rPr>
+        <w:t>=&gt;</w:t>
+      </w:r>
+      <w:r>
+        <w:rPr>
+          <w:rFonts w:ascii="Consolas" w:eastAsia="Times New Roman" w:hAnsi="Consolas" w:cs="Times New Roman"/>
+          <w:color w:val="CCCCCC"/>
+          <w:kern w:val="0"/>
+          <w:sz w:val="21"/>
+          <w:szCs w:val="21"/>
+          <w:lang w:eastAsia="en-IN"/>
+          <w14:ligatures w14:val="none"/>
+        </w:rPr>
+        <w:t xml:space="preserve"> {</w:t>
+      </w:r>
+    </w:p>
+    <w:p>
+      <w:pPr>
+        <w:pStyle w:val="ListParagraph"/>
+        <w:shd w:val="clear" w:color="auto" w:fill="1F1F1F"/>
+        <w:spacing w:after="0" w:line="285" w:lineRule="atLeast"/>
+        <w:rPr>
+          <w:rFonts w:ascii="Consolas" w:eastAsia="Times New Roman" w:hAnsi="Consolas" w:cs="Times New Roman"/>
+          <w:color w:val="CCCCCC"/>
+          <w:kern w:val="0"/>
+          <w:sz w:val="21"/>
+          <w:szCs w:val="21"/>
+          <w:lang w:eastAsia="en-IN"/>
+          <w14:ligatures w14:val="none"/>
+        </w:rPr>
+      </w:pPr>
+      <w:r>
+        <w:rPr>
+          <w:rFonts w:ascii="Consolas" w:eastAsia="Times New Roman" w:hAnsi="Consolas" w:cs="Times New Roman"/>
+          <w:color w:val="CCCCCC"/>
+          <w:kern w:val="0"/>
+          <w:sz w:val="21"/>
+          <w:szCs w:val="21"/>
+          <w:lang w:eastAsia="en-IN"/>
+          <w14:ligatures w14:val="none"/>
+        </w:rPr>
+        <w:t xml:space="preserve">    </w:t>
+      </w:r>
+      <w:r>
+        <w:rPr>
+          <w:rFonts w:ascii="Consolas" w:eastAsia="Times New Roman" w:hAnsi="Consolas" w:cs="Times New Roman"/>
+          <w:color w:val="569CD6"/>
+          <w:kern w:val="0"/>
+          <w:sz w:val="21"/>
+          <w:szCs w:val="21"/>
+          <w:lang w:eastAsia="en-IN"/>
+          <w14:ligatures w14:val="none"/>
+        </w:rPr>
+        <w:t>const</w:t>
+      </w:r>
+      <w:r>
+        <w:rPr>
+          <w:rFonts w:ascii="Consolas" w:eastAsia="Times New Roman" w:hAnsi="Consolas" w:cs="Times New Roman"/>
+          <w:color w:val="CCCCCC"/>
+          <w:kern w:val="0"/>
+          <w:sz w:val="21"/>
+          <w:szCs w:val="21"/>
+          <w:lang w:eastAsia="en-IN"/>
+          <w14:ligatures w14:val="none"/>
+        </w:rPr>
+        <w:t xml:space="preserve"> </w:t>
+      </w:r>
+      <w:r>
+        <w:rPr>
+          <w:rFonts w:ascii="Consolas" w:eastAsia="Times New Roman" w:hAnsi="Consolas" w:cs="Times New Roman"/>
+          <w:color w:val="4FC1FF"/>
+          <w:kern w:val="0"/>
+          <w:sz w:val="21"/>
+          <w:szCs w:val="21"/>
+          <w:lang w:eastAsia="en-IN"/>
+          <w14:ligatures w14:val="none"/>
+        </w:rPr>
+        <w:t>isEmailValid</w:t>
+      </w:r>
+      <w:r>
+        <w:rPr>
+          <w:rFonts w:ascii="Consolas" w:eastAsia="Times New Roman" w:hAnsi="Consolas" w:cs="Times New Roman"/>
+          <w:color w:val="CCCCCC"/>
+          <w:kern w:val="0"/>
+          <w:sz w:val="21"/>
+          <w:szCs w:val="21"/>
+          <w:lang w:eastAsia="en-IN"/>
+          <w14:ligatures w14:val="none"/>
+        </w:rPr>
+        <w:t xml:space="preserve"> </w:t>
+      </w:r>
+      <w:r>
+        <w:rPr>
+          <w:rFonts w:ascii="Consolas" w:eastAsia="Times New Roman" w:hAnsi="Consolas" w:cs="Times New Roman"/>
+          <w:color w:val="D4D4D4"/>
+          <w:kern w:val="0"/>
+          <w:sz w:val="21"/>
+          <w:szCs w:val="21"/>
+          <w:lang w:eastAsia="en-IN"/>
+          <w14:ligatures w14:val="none"/>
+        </w:rPr>
+        <w:t>=</w:t>
+      </w:r>
+      <w:r>
+        <w:rPr>
+          <w:rFonts w:ascii="Consolas" w:eastAsia="Times New Roman" w:hAnsi="Consolas" w:cs="Times New Roman"/>
+          <w:color w:val="D16969"/>
+          <w:kern w:val="0"/>
+          <w:sz w:val="21"/>
+          <w:szCs w:val="21"/>
+          <w:lang w:eastAsia="en-IN"/>
+          <w14:ligatures w14:val="none"/>
+        </w:rPr>
+        <w:t xml:space="preserve"> /</w:t>
+      </w:r>
+      <w:r>
+        <w:rPr>
+          <w:rFonts w:ascii="Consolas" w:eastAsia="Times New Roman" w:hAnsi="Consolas" w:cs="Times New Roman"/>
+          <w:color w:val="DCDCAA"/>
+          <w:kern w:val="0"/>
+          <w:sz w:val="21"/>
+          <w:szCs w:val="21"/>
+          <w:lang w:eastAsia="en-IN"/>
+          <w14:ligatures w14:val="none"/>
+        </w:rPr>
+        <w:t>^</w:t>
+      </w:r>
+      <w:r>
+        <w:rPr>
+          <w:rFonts w:ascii="Consolas" w:eastAsia="Times New Roman" w:hAnsi="Consolas" w:cs="Times New Roman"/>
+          <w:color w:val="CE9178"/>
+          <w:kern w:val="0"/>
+          <w:sz w:val="21"/>
+          <w:szCs w:val="21"/>
+          <w:lang w:eastAsia="en-IN"/>
+          <w14:ligatures w14:val="none"/>
+        </w:rPr>
+        <w:t>[</w:t>
+      </w:r>
+      <w:r>
+        <w:rPr>
+          <w:rFonts w:ascii="Consolas" w:eastAsia="Times New Roman" w:hAnsi="Consolas" w:cs="Times New Roman"/>
+          <w:color w:val="D16969"/>
+          <w:kern w:val="0"/>
+          <w:sz w:val="21"/>
+          <w:szCs w:val="21"/>
+          <w:lang w:eastAsia="en-IN"/>
+          <w14:ligatures w14:val="none"/>
+        </w:rPr>
+        <w:t>a-zA-Z0-9_.±</w:t>
+      </w:r>
+      <w:r>
+        <w:rPr>
+          <w:rFonts w:ascii="Consolas" w:eastAsia="Times New Roman" w:hAnsi="Consolas" w:cs="Times New Roman"/>
+          <w:color w:val="CE9178"/>
+          <w:kern w:val="0"/>
+          <w:sz w:val="21"/>
+          <w:szCs w:val="21"/>
+          <w:lang w:eastAsia="en-IN"/>
+          <w14:ligatures w14:val="none"/>
+        </w:rPr>
+        <w:t>]</w:t>
+      </w:r>
+      <w:r>
+        <w:rPr>
+          <w:rFonts w:ascii="Consolas" w:eastAsia="Times New Roman" w:hAnsi="Consolas" w:cs="Times New Roman"/>
+          <w:color w:val="D7BA7D"/>
+          <w:kern w:val="0"/>
+          <w:sz w:val="21"/>
+          <w:szCs w:val="21"/>
+          <w:lang w:eastAsia="en-IN"/>
+          <w14:ligatures w14:val="none"/>
+        </w:rPr>
+        <w:t>+</w:t>
+      </w:r>
+      <w:r>
+        <w:rPr>
+          <w:rFonts w:ascii="Consolas" w:eastAsia="Times New Roman" w:hAnsi="Consolas" w:cs="Times New Roman"/>
+          <w:color w:val="D16969"/>
+          <w:kern w:val="0"/>
+          <w:sz w:val="21"/>
+          <w:szCs w:val="21"/>
+          <w:lang w:eastAsia="en-IN"/>
+          <w14:ligatures w14:val="none"/>
+        </w:rPr>
+        <w:t>@</w:t>
+      </w:r>
+      <w:r>
+        <w:rPr>
+          <w:rFonts w:ascii="Consolas" w:eastAsia="Times New Roman" w:hAnsi="Consolas" w:cs="Times New Roman"/>
+          <w:color w:val="CE9178"/>
+          <w:kern w:val="0"/>
+          <w:sz w:val="21"/>
+          <w:szCs w:val="21"/>
+          <w:lang w:eastAsia="en-IN"/>
+          <w14:ligatures w14:val="none"/>
+        </w:rPr>
+        <w:t>[</w:t>
+      </w:r>
+      <w:r>
+        <w:rPr>
+          <w:rFonts w:ascii="Consolas" w:eastAsia="Times New Roman" w:hAnsi="Consolas" w:cs="Times New Roman"/>
+          <w:color w:val="D16969"/>
+          <w:kern w:val="0"/>
+          <w:sz w:val="21"/>
+          <w:szCs w:val="21"/>
+          <w:lang w:eastAsia="en-IN"/>
+          <w14:ligatures w14:val="none"/>
+        </w:rPr>
+        <w:t>a-zA-Z0-9-</w:t>
+      </w:r>
+      <w:r>
+        <w:rPr>
+          <w:rFonts w:ascii="Consolas" w:eastAsia="Times New Roman" w:hAnsi="Consolas" w:cs="Times New Roman"/>
+          <w:color w:val="CE9178"/>
+          <w:kern w:val="0"/>
+          <w:sz w:val="21"/>
+          <w:szCs w:val="21"/>
+          <w:lang w:eastAsia="en-IN"/>
+          <w14:ligatures w14:val="none"/>
+        </w:rPr>
+        <w:t>]</w:t>
+      </w:r>
+      <w:r>
+        <w:rPr>
+          <w:rFonts w:ascii="Consolas" w:eastAsia="Times New Roman" w:hAnsi="Consolas" w:cs="Times New Roman"/>
+          <w:color w:val="D7BA7D"/>
+          <w:kern w:val="0"/>
+          <w:sz w:val="21"/>
+          <w:szCs w:val="21"/>
+          <w:lang w:eastAsia="en-IN"/>
+          <w14:ligatures w14:val="none"/>
+        </w:rPr>
+        <w:t>+</w:t>
+      </w:r>
+      <w:r>
+        <w:rPr>
+          <w:rFonts w:ascii="Consolas" w:eastAsia="Times New Roman" w:hAnsi="Consolas" w:cs="Times New Roman"/>
+          <w:color w:val="D16969"/>
+          <w:kern w:val="0"/>
+          <w:sz w:val="21"/>
+          <w:szCs w:val="21"/>
+          <w:lang w:eastAsia="en-IN"/>
+          <w14:ligatures w14:val="none"/>
+        </w:rPr>
+        <w:t>.</w:t>
+      </w:r>
+      <w:r>
+        <w:rPr>
+          <w:rFonts w:ascii="Consolas" w:eastAsia="Times New Roman" w:hAnsi="Consolas" w:cs="Times New Roman"/>
+          <w:color w:val="CE9178"/>
+          <w:kern w:val="0"/>
+          <w:sz w:val="21"/>
+          <w:szCs w:val="21"/>
+          <w:lang w:eastAsia="en-IN"/>
+          <w14:ligatures w14:val="none"/>
+        </w:rPr>
+        <w:t>[</w:t>
+      </w:r>
+      <w:r>
+        <w:rPr>
+          <w:rFonts w:ascii="Consolas" w:eastAsia="Times New Roman" w:hAnsi="Consolas" w:cs="Times New Roman"/>
+          <w:color w:val="D16969"/>
+          <w:kern w:val="0"/>
+          <w:sz w:val="21"/>
+          <w:szCs w:val="21"/>
+          <w:lang w:eastAsia="en-IN"/>
+          <w14:ligatures w14:val="none"/>
+        </w:rPr>
+        <w:t>a-zA-Z0-9-.</w:t>
+      </w:r>
+      <w:r>
+        <w:rPr>
+          <w:rFonts w:ascii="Consolas" w:eastAsia="Times New Roman" w:hAnsi="Consolas" w:cs="Times New Roman"/>
+          <w:color w:val="CE9178"/>
+          <w:kern w:val="0"/>
+          <w:sz w:val="21"/>
+          <w:szCs w:val="21"/>
+          <w:lang w:eastAsia="en-IN"/>
+          <w14:ligatures w14:val="none"/>
+        </w:rPr>
+        <w:t>]</w:t>
+      </w:r>
+      <w:r>
+        <w:rPr>
+          <w:rFonts w:ascii="Consolas" w:eastAsia="Times New Roman" w:hAnsi="Consolas" w:cs="Times New Roman"/>
+          <w:color w:val="D7BA7D"/>
+          <w:kern w:val="0"/>
+          <w:sz w:val="21"/>
+          <w:szCs w:val="21"/>
+          <w:lang w:eastAsia="en-IN"/>
+          <w14:ligatures w14:val="none"/>
+        </w:rPr>
+        <w:t>+</w:t>
+      </w:r>
+      <w:r>
+        <w:rPr>
+          <w:rFonts w:ascii="Consolas" w:eastAsia="Times New Roman" w:hAnsi="Consolas" w:cs="Times New Roman"/>
+          <w:color w:val="DCDCAA"/>
+          <w:kern w:val="0"/>
+          <w:sz w:val="21"/>
+          <w:szCs w:val="21"/>
+          <w:lang w:eastAsia="en-IN"/>
+          <w14:ligatures w14:val="none"/>
+        </w:rPr>
+        <w:t>$</w:t>
+      </w:r>
+      <w:r>
+        <w:rPr>
+          <w:rFonts w:ascii="Consolas" w:eastAsia="Times New Roman" w:hAnsi="Consolas" w:cs="Times New Roman"/>
+          <w:color w:val="D16969"/>
+          <w:kern w:val="0"/>
+          <w:sz w:val="21"/>
+          <w:szCs w:val="21"/>
+          <w:lang w:eastAsia="en-IN"/>
+          <w14:ligatures w14:val="none"/>
+        </w:rPr>
+        <w:t>/</w:t>
+      </w:r>
+      <w:r>
+        <w:rPr>
+          <w:rFonts w:ascii="Consolas" w:eastAsia="Times New Roman" w:hAnsi="Consolas" w:cs="Times New Roman"/>
+          <w:color w:val="CCCCCC"/>
+          <w:kern w:val="0"/>
+          <w:sz w:val="21"/>
+          <w:szCs w:val="21"/>
+          <w:lang w:eastAsia="en-IN"/>
+          <w14:ligatures w14:val="none"/>
+        </w:rPr>
+        <w:t>.</w:t>
+      </w:r>
+      <w:r>
+        <w:rPr>
+          <w:rFonts w:ascii="Consolas" w:eastAsia="Times New Roman" w:hAnsi="Consolas" w:cs="Times New Roman"/>
+          <w:color w:val="DCDCAA"/>
+          <w:kern w:val="0"/>
+          <w:sz w:val="21"/>
+          <w:szCs w:val="21"/>
+          <w:lang w:eastAsia="en-IN"/>
+          <w14:ligatures w14:val="none"/>
+        </w:rPr>
+        <w:t>test</w:t>
+      </w:r>
+      <w:r>
+        <w:rPr>
+          <w:rFonts w:ascii="Consolas" w:eastAsia="Times New Roman" w:hAnsi="Consolas" w:cs="Times New Roman"/>
+          <w:color w:val="CCCCCC"/>
+          <w:kern w:val="0"/>
+          <w:sz w:val="21"/>
+          <w:szCs w:val="21"/>
+          <w:lang w:eastAsia="en-IN"/>
+          <w14:ligatures w14:val="none"/>
+        </w:rPr>
+        <w:t>(</w:t>
+      </w:r>
+      <w:r>
+        <w:rPr>
+          <w:rFonts w:ascii="Consolas" w:eastAsia="Times New Roman" w:hAnsi="Consolas" w:cs="Times New Roman"/>
+          <w:color w:val="9CDCFE"/>
+          <w:kern w:val="0"/>
+          <w:sz w:val="21"/>
+          <w:szCs w:val="21"/>
+          <w:lang w:eastAsia="en-IN"/>
+          <w14:ligatures w14:val="none"/>
+        </w:rPr>
+        <w:t>email</w:t>
+      </w:r>
+      <w:r>
+        <w:rPr>
+          <w:rFonts w:ascii="Consolas" w:eastAsia="Times New Roman" w:hAnsi="Consolas" w:cs="Times New Roman"/>
+          <w:color w:val="CCCCCC"/>
+          <w:kern w:val="0"/>
+          <w:sz w:val="21"/>
+          <w:szCs w:val="21"/>
+          <w:lang w:eastAsia="en-IN"/>
+          <w14:ligatures w14:val="none"/>
+        </w:rPr>
+        <w:t>);</w:t>
+      </w:r>
+    </w:p>
+    <w:p>
+      <w:pPr>
+        <w:pStyle w:val="ListParagraph"/>
+        <w:shd w:val="clear" w:color="auto" w:fill="1F1F1F"/>
+        <w:spacing w:after="0" w:line="285" w:lineRule="atLeast"/>
+        <w:rPr>
+          <w:rFonts w:ascii="Consolas" w:eastAsia="Times New Roman" w:hAnsi="Consolas" w:cs="Times New Roman"/>
+          <w:color w:val="CCCCCC"/>
+          <w:kern w:val="0"/>
+          <w:sz w:val="21"/>
+          <w:szCs w:val="21"/>
+          <w:lang w:eastAsia="en-IN"/>
+          <w14:ligatures w14:val="none"/>
+        </w:rPr>
+      </w:pPr>
+      <w:r>
+        <w:rPr>
+          <w:rFonts w:ascii="Consolas" w:eastAsia="Times New Roman" w:hAnsi="Consolas" w:cs="Times New Roman"/>
+          <w:color w:val="CCCCCC"/>
+          <w:kern w:val="0"/>
+          <w:sz w:val="21"/>
+          <w:szCs w:val="21"/>
+          <w:lang w:eastAsia="en-IN"/>
+          <w14:ligatures w14:val="none"/>
+        </w:rPr>
+        <w:t xml:space="preserve">    </w:t>
+      </w:r>
+      <w:r>
+        <w:rPr>
+          <w:rFonts w:ascii="Consolas" w:eastAsia="Times New Roman" w:hAnsi="Consolas" w:cs="Times New Roman"/>
+          <w:color w:val="569CD6"/>
+          <w:kern w:val="0"/>
+          <w:sz w:val="21"/>
+          <w:szCs w:val="21"/>
+          <w:lang w:eastAsia="en-IN"/>
+          <w14:ligatures w14:val="none"/>
+        </w:rPr>
+        <w:t>const</w:t>
+      </w:r>
+      <w:r>
+        <w:rPr>
+          <w:rFonts w:ascii="Consolas" w:eastAsia="Times New Roman" w:hAnsi="Consolas" w:cs="Times New Roman"/>
+          <w:color w:val="CCCCCC"/>
+          <w:kern w:val="0"/>
+          <w:sz w:val="21"/>
+          <w:szCs w:val="21"/>
+          <w:lang w:eastAsia="en-IN"/>
+          <w14:ligatures w14:val="none"/>
+        </w:rPr>
+        <w:t xml:space="preserve"> </w:t>
+      </w:r>
+      <w:r>
+        <w:rPr>
+          <w:rFonts w:ascii="Consolas" w:eastAsia="Times New Roman" w:hAnsi="Consolas" w:cs="Times New Roman"/>
+          <w:color w:val="4FC1FF"/>
+          <w:kern w:val="0"/>
+          <w:sz w:val="21"/>
+          <w:szCs w:val="21"/>
+          <w:lang w:eastAsia="en-IN"/>
+          <w14:ligatures w14:val="none"/>
+        </w:rPr>
+        <w:t>isPasswordValid</w:t>
+      </w:r>
+      <w:r>
+        <w:rPr>
+          <w:rFonts w:ascii="Consolas" w:eastAsia="Times New Roman" w:hAnsi="Consolas" w:cs="Times New Roman"/>
+          <w:color w:val="CCCCCC"/>
+          <w:kern w:val="0"/>
+          <w:sz w:val="21"/>
+          <w:szCs w:val="21"/>
+          <w:lang w:eastAsia="en-IN"/>
+          <w14:ligatures w14:val="none"/>
+        </w:rPr>
+        <w:t xml:space="preserve"> </w:t>
+      </w:r>
+      <w:r>
+        <w:rPr>
+          <w:rFonts w:ascii="Consolas" w:eastAsia="Times New Roman" w:hAnsi="Consolas" w:cs="Times New Roman"/>
+          <w:color w:val="D4D4D4"/>
+          <w:kern w:val="0"/>
+          <w:sz w:val="21"/>
+          <w:szCs w:val="21"/>
+          <w:lang w:eastAsia="en-IN"/>
+          <w14:ligatures w14:val="none"/>
+        </w:rPr>
+        <w:t>=</w:t>
+      </w:r>
+      <w:r>
+        <w:rPr>
+          <w:rFonts w:ascii="Consolas" w:eastAsia="Times New Roman" w:hAnsi="Consolas" w:cs="Times New Roman"/>
+          <w:color w:val="D16969"/>
+          <w:kern w:val="0"/>
+          <w:sz w:val="21"/>
+          <w:szCs w:val="21"/>
+          <w:lang w:eastAsia="en-IN"/>
+          <w14:ligatures w14:val="none"/>
+        </w:rPr>
+        <w:t xml:space="preserve"> /</w:t>
+      </w:r>
+      <w:r>
+        <w:rPr>
+          <w:rFonts w:ascii="Consolas" w:eastAsia="Times New Roman" w:hAnsi="Consolas" w:cs="Times New Roman"/>
+          <w:color w:val="DCDCAA"/>
+          <w:kern w:val="0"/>
+          <w:sz w:val="21"/>
+          <w:szCs w:val="21"/>
+          <w:lang w:eastAsia="en-IN"/>
+          <w14:ligatures w14:val="none"/>
+        </w:rPr>
+        <w:t>^</w:t>
+      </w:r>
+      <w:r>
+        <w:rPr>
+          <w:rFonts w:ascii="Consolas" w:eastAsia="Times New Roman" w:hAnsi="Consolas" w:cs="Times New Roman"/>
+          <w:color w:val="CE9178"/>
+          <w:kern w:val="0"/>
+          <w:sz w:val="21"/>
+          <w:szCs w:val="21"/>
+          <w:lang w:eastAsia="en-IN"/>
+          <w14:ligatures w14:val="none"/>
+        </w:rPr>
+        <w:t>(?=</w:t>
+      </w:r>
+      <w:r>
+        <w:rPr>
+          <w:rFonts w:ascii="Consolas" w:eastAsia="Times New Roman" w:hAnsi="Consolas" w:cs="Times New Roman"/>
+          <w:color w:val="D16969"/>
+          <w:kern w:val="0"/>
+          <w:sz w:val="21"/>
+          <w:szCs w:val="21"/>
+          <w:lang w:eastAsia="en-IN"/>
+          <w14:ligatures w14:val="none"/>
+        </w:rPr>
+        <w:t>.</w:t>
+      </w:r>
+      <w:r>
+        <w:rPr>
+          <w:rFonts w:ascii="Consolas" w:eastAsia="Times New Roman" w:hAnsi="Consolas" w:cs="Times New Roman"/>
+          <w:color w:val="D7BA7D"/>
+          <w:kern w:val="0"/>
+          <w:sz w:val="21"/>
+          <w:szCs w:val="21"/>
+          <w:lang w:eastAsia="en-IN"/>
+          <w14:ligatures w14:val="none"/>
+        </w:rPr>
+        <w:t>*</w:t>
+      </w:r>
+      <w:r>
+        <w:rPr>
+          <w:rFonts w:ascii="Consolas" w:eastAsia="Times New Roman" w:hAnsi="Consolas" w:cs="Times New Roman"/>
+          <w:color w:val="D16969"/>
+          <w:kern w:val="0"/>
+          <w:sz w:val="21"/>
+          <w:szCs w:val="21"/>
+          <w:lang w:eastAsia="en-IN"/>
+          <w14:ligatures w14:val="none"/>
+        </w:rPr>
+        <w:t>\d</w:t>
+      </w:r>
+      <w:r>
+        <w:rPr>
+          <w:rFonts w:ascii="Consolas" w:eastAsia="Times New Roman" w:hAnsi="Consolas" w:cs="Times New Roman"/>
+          <w:color w:val="CE9178"/>
+          <w:kern w:val="0"/>
+          <w:sz w:val="21"/>
+          <w:szCs w:val="21"/>
+          <w:lang w:eastAsia="en-IN"/>
+          <w14:ligatures w14:val="none"/>
+        </w:rPr>
+        <w:t>)(?=</w:t>
+      </w:r>
+      <w:r>
+        <w:rPr>
+          <w:rFonts w:ascii="Consolas" w:eastAsia="Times New Roman" w:hAnsi="Consolas" w:cs="Times New Roman"/>
+          <w:color w:val="D16969"/>
+          <w:kern w:val="0"/>
+          <w:sz w:val="21"/>
+          <w:szCs w:val="21"/>
+          <w:lang w:eastAsia="en-IN"/>
+          <w14:ligatures w14:val="none"/>
+        </w:rPr>
+        <w:t>.</w:t>
+      </w:r>
+      <w:r>
+        <w:rPr>
+          <w:rFonts w:ascii="Consolas" w:eastAsia="Times New Roman" w:hAnsi="Consolas" w:cs="Times New Roman"/>
+          <w:color w:val="D7BA7D"/>
+          <w:kern w:val="0"/>
+          <w:sz w:val="21"/>
+          <w:szCs w:val="21"/>
+          <w:lang w:eastAsia="en-IN"/>
+          <w14:ligatures w14:val="none"/>
+        </w:rPr>
+        <w:t>*</w:t>
+      </w:r>
+      <w:r>
+        <w:rPr>
+          <w:rFonts w:ascii="Consolas" w:eastAsia="Times New Roman" w:hAnsi="Consolas" w:cs="Times New Roman"/>
+          <w:color w:val="CE9178"/>
+          <w:kern w:val="0"/>
+          <w:sz w:val="21"/>
+          <w:szCs w:val="21"/>
+          <w:lang w:eastAsia="en-IN"/>
+          <w14:ligatures w14:val="none"/>
+        </w:rPr>
+        <w:t>[</w:t>
+      </w:r>
+      <w:r>
+        <w:rPr>
+          <w:rFonts w:ascii="Consolas" w:eastAsia="Times New Roman" w:hAnsi="Consolas" w:cs="Times New Roman"/>
+          <w:color w:val="D16969"/>
+          <w:kern w:val="0"/>
+          <w:sz w:val="21"/>
+          <w:szCs w:val="21"/>
+          <w:lang w:eastAsia="en-IN"/>
+          <w14:ligatures w14:val="none"/>
+        </w:rPr>
+        <w:t>a-z</w:t>
+      </w:r>
+      <w:r>
+        <w:rPr>
+          <w:rFonts w:ascii="Consolas" w:eastAsia="Times New Roman" w:hAnsi="Consolas" w:cs="Times New Roman"/>
+          <w:color w:val="CE9178"/>
+          <w:kern w:val="0"/>
+          <w:sz w:val="21"/>
+          <w:szCs w:val="21"/>
+          <w:lang w:eastAsia="en-IN"/>
+          <w14:ligatures w14:val="none"/>
+        </w:rPr>
+        <w:t>])(?=</w:t>
+      </w:r>
+      <w:r>
+        <w:rPr>
+          <w:rFonts w:ascii="Consolas" w:eastAsia="Times New Roman" w:hAnsi="Consolas" w:cs="Times New Roman"/>
+          <w:color w:val="D16969"/>
+          <w:kern w:val="0"/>
+          <w:sz w:val="21"/>
+          <w:szCs w:val="21"/>
+          <w:lang w:eastAsia="en-IN"/>
+          <w14:ligatures w14:val="none"/>
+        </w:rPr>
+        <w:t>.</w:t>
+      </w:r>
+      <w:r>
+        <w:rPr>
+          <w:rFonts w:ascii="Consolas" w:eastAsia="Times New Roman" w:hAnsi="Consolas" w:cs="Times New Roman"/>
+          <w:color w:val="D7BA7D"/>
+          <w:kern w:val="0"/>
+          <w:sz w:val="21"/>
+          <w:szCs w:val="21"/>
+          <w:lang w:eastAsia="en-IN"/>
+          <w14:ligatures w14:val="none"/>
+        </w:rPr>
+        <w:t>*</w:t>
+      </w:r>
+      <w:r>
+        <w:rPr>
+          <w:rFonts w:ascii="Consolas" w:eastAsia="Times New Roman" w:hAnsi="Consolas" w:cs="Times New Roman"/>
+          <w:color w:val="CE9178"/>
+          <w:kern w:val="0"/>
+          <w:sz w:val="21"/>
+          <w:szCs w:val="21"/>
+          <w:lang w:eastAsia="en-IN"/>
+          <w14:ligatures w14:val="none"/>
+        </w:rPr>
+        <w:t>[</w:t>
+      </w:r>
+      <w:r>
+        <w:rPr>
+          <w:rFonts w:ascii="Consolas" w:eastAsia="Times New Roman" w:hAnsi="Consolas" w:cs="Times New Roman"/>
+          <w:color w:val="D16969"/>
+          <w:kern w:val="0"/>
+          <w:sz w:val="21"/>
+          <w:szCs w:val="21"/>
+          <w:lang w:eastAsia="en-IN"/>
+          <w14:ligatures w14:val="none"/>
+        </w:rPr>
+        <w:t>A-Z</w:t>
+      </w:r>
+      <w:r>
+        <w:rPr>
+          <w:rFonts w:ascii="Consolas" w:eastAsia="Times New Roman" w:hAnsi="Consolas" w:cs="Times New Roman"/>
+          <w:color w:val="CE9178"/>
+          <w:kern w:val="0"/>
+          <w:sz w:val="21"/>
+          <w:szCs w:val="21"/>
+          <w:lang w:eastAsia="en-IN"/>
+          <w14:ligatures w14:val="none"/>
+        </w:rPr>
+        <w:t>])(?=</w:t>
+      </w:r>
+      <w:r>
+        <w:rPr>
+          <w:rFonts w:ascii="Consolas" w:eastAsia="Times New Roman" w:hAnsi="Consolas" w:cs="Times New Roman"/>
+          <w:color w:val="D16969"/>
+          <w:kern w:val="0"/>
+          <w:sz w:val="21"/>
+          <w:szCs w:val="21"/>
+          <w:lang w:eastAsia="en-IN"/>
+          <w14:ligatures w14:val="none"/>
+        </w:rPr>
+        <w:t>.</w:t>
+      </w:r>
+      <w:r>
+        <w:rPr>
+          <w:rFonts w:ascii="Consolas" w:eastAsia="Times New Roman" w:hAnsi="Consolas" w:cs="Times New Roman"/>
+          <w:color w:val="D7BA7D"/>
+          <w:kern w:val="0"/>
+          <w:sz w:val="21"/>
+          <w:szCs w:val="21"/>
+          <w:lang w:eastAsia="en-IN"/>
+          <w14:ligatures w14:val="none"/>
+        </w:rPr>
+        <w:t>*</w:t>
+      </w:r>
+      <w:r>
+        <w:rPr>
+          <w:rFonts w:ascii="Consolas" w:eastAsia="Times New Roman" w:hAnsi="Consolas" w:cs="Times New Roman"/>
+          <w:color w:val="CE9178"/>
+          <w:kern w:val="0"/>
+          <w:sz w:val="21"/>
+          <w:szCs w:val="21"/>
+          <w:lang w:eastAsia="en-IN"/>
+          <w14:ligatures w14:val="none"/>
+        </w:rPr>
+        <w:t>[</w:t>
+      </w:r>
+      <w:r>
+        <w:rPr>
+          <w:rFonts w:ascii="Consolas" w:eastAsia="Times New Roman" w:hAnsi="Consolas" w:cs="Times New Roman"/>
+          <w:color w:val="D16969"/>
+          <w:kern w:val="0"/>
+          <w:sz w:val="21"/>
+          <w:szCs w:val="21"/>
+          <w:lang w:eastAsia="en-IN"/>
+          <w14:ligatures w14:val="none"/>
+        </w:rPr>
+        <w:t>a-zA-Z</w:t>
+      </w:r>
+      <w:r>
+        <w:rPr>
+          <w:rFonts w:ascii="Consolas" w:eastAsia="Times New Roman" w:hAnsi="Consolas" w:cs="Times New Roman"/>
+          <w:color w:val="CE9178"/>
+          <w:kern w:val="0"/>
+          <w:sz w:val="21"/>
+          <w:szCs w:val="21"/>
+          <w:lang w:eastAsia="en-IN"/>
+          <w14:ligatures w14:val="none"/>
+        </w:rPr>
+        <w:t>])</w:t>
+      </w:r>
+      <w:r>
+        <w:rPr>
+          <w:rFonts w:ascii="Consolas" w:eastAsia="Times New Roman" w:hAnsi="Consolas" w:cs="Times New Roman"/>
+          <w:color w:val="D16969"/>
+          <w:kern w:val="0"/>
+          <w:sz w:val="21"/>
+          <w:szCs w:val="21"/>
+          <w:lang w:eastAsia="en-IN"/>
+          <w14:ligatures w14:val="none"/>
+        </w:rPr>
+        <w:t>.</w:t>
+      </w:r>
+      <w:r>
+        <w:rPr>
+          <w:rFonts w:ascii="Consolas" w:eastAsia="Times New Roman" w:hAnsi="Consolas" w:cs="Times New Roman"/>
+          <w:color w:val="D7BA7D"/>
+          <w:kern w:val="0"/>
+          <w:sz w:val="21"/>
+          <w:szCs w:val="21"/>
+          <w:lang w:eastAsia="en-IN"/>
+          <w14:ligatures w14:val="none"/>
+        </w:rPr>
+        <w:t>{8,}</w:t>
+      </w:r>
+      <w:r>
+        <w:rPr>
+          <w:rFonts w:ascii="Consolas" w:eastAsia="Times New Roman" w:hAnsi="Consolas" w:cs="Times New Roman"/>
+          <w:color w:val="DCDCAA"/>
+          <w:kern w:val="0"/>
+          <w:sz w:val="21"/>
+          <w:szCs w:val="21"/>
+          <w:lang w:eastAsia="en-IN"/>
+          <w14:ligatures w14:val="none"/>
+        </w:rPr>
+        <w:t>$</w:t>
+      </w:r>
+      <w:r>
+        <w:rPr>
+          <w:rFonts w:ascii="Consolas" w:eastAsia="Times New Roman" w:hAnsi="Consolas" w:cs="Times New Roman"/>
+          <w:color w:val="D16969"/>
+          <w:kern w:val="0"/>
+          <w:sz w:val="21"/>
+          <w:szCs w:val="21"/>
+          <w:lang w:eastAsia="en-IN"/>
+          <w14:ligatures w14:val="none"/>
+        </w:rPr>
+        <w:t>/</w:t>
+      </w:r>
+      <w:r>
+        <w:rPr>
+          <w:rFonts w:ascii="Consolas" w:eastAsia="Times New Roman" w:hAnsi="Consolas" w:cs="Times New Roman"/>
+          <w:color w:val="CCCCCC"/>
+          <w:kern w:val="0"/>
+          <w:sz w:val="21"/>
+          <w:szCs w:val="21"/>
+          <w:lang w:eastAsia="en-IN"/>
+          <w14:ligatures w14:val="none"/>
+        </w:rPr>
+        <w:t>.</w:t>
+      </w:r>
+      <w:r>
+        <w:rPr>
+          <w:rFonts w:ascii="Consolas" w:eastAsia="Times New Roman" w:hAnsi="Consolas" w:cs="Times New Roman"/>
+          <w:color w:val="DCDCAA"/>
+          <w:kern w:val="0"/>
+          <w:sz w:val="21"/>
+          <w:szCs w:val="21"/>
+          <w:lang w:eastAsia="en-IN"/>
+          <w14:ligatures w14:val="none"/>
+        </w:rPr>
+        <w:t>test</w:t>
+      </w:r>
+      <w:r>
+        <w:rPr>
+          <w:rFonts w:ascii="Consolas" w:eastAsia="Times New Roman" w:hAnsi="Consolas" w:cs="Times New Roman"/>
+          <w:color w:val="CCCCCC"/>
+          <w:kern w:val="0"/>
+          <w:sz w:val="21"/>
+          <w:szCs w:val="21"/>
+          <w:lang w:eastAsia="en-IN"/>
+          <w14:ligatures w14:val="none"/>
+        </w:rPr>
+        <w:t>(</w:t>
+      </w:r>
+      <w:r>
+        <w:rPr>
+          <w:rFonts w:ascii="Consolas" w:eastAsia="Times New Roman" w:hAnsi="Consolas" w:cs="Times New Roman"/>
+          <w:color w:val="9CDCFE"/>
+          <w:kern w:val="0"/>
+          <w:sz w:val="21"/>
+          <w:szCs w:val="21"/>
+          <w:lang w:eastAsia="en-IN"/>
+          <w14:ligatures w14:val="none"/>
+        </w:rPr>
+        <w:t>password</w:t>
+      </w:r>
+      <w:r>
+        <w:rPr>
+          <w:rFonts w:ascii="Consolas" w:eastAsia="Times New Roman" w:hAnsi="Consolas" w:cs="Times New Roman"/>
+          <w:color w:val="CCCCCC"/>
+          <w:kern w:val="0"/>
+          <w:sz w:val="21"/>
+          <w:szCs w:val="21"/>
+          <w:lang w:eastAsia="en-IN"/>
+          <w14:ligatures w14:val="none"/>
+        </w:rPr>
+        <w:t>);</w:t>
+      </w:r>
+    </w:p>
+    <w:p>
+      <w:pPr>
+        <w:pStyle w:val="ListParagraph"/>
+        <w:shd w:val="clear" w:color="auto" w:fill="1F1F1F"/>
+        <w:spacing w:after="0" w:line="285" w:lineRule="atLeast"/>
+        <w:rPr>
+          <w:rFonts w:ascii="Consolas" w:eastAsia="Times New Roman" w:hAnsi="Consolas" w:cs="Times New Roman"/>
+          <w:color w:val="CCCCCC"/>
+          <w:kern w:val="0"/>
+          <w:sz w:val="21"/>
+          <w:szCs w:val="21"/>
+          <w:lang w:eastAsia="en-IN"/>
+          <w14:ligatures w14:val="none"/>
+        </w:rPr>
+      </w:pPr>
+      <w:r>
+        <w:rPr>
+          <w:rFonts w:ascii="Consolas" w:eastAsia="Times New Roman" w:hAnsi="Consolas" w:cs="Times New Roman"/>
+          <w:color w:val="CCCCCC"/>
+          <w:kern w:val="0"/>
+          <w:sz w:val="21"/>
+          <w:szCs w:val="21"/>
+          <w:lang w:eastAsia="en-IN"/>
+          <w14:ligatures w14:val="none"/>
+        </w:rPr>
+        <w:t xml:space="preserve">    </w:t>
+      </w:r>
+      <w:r>
+        <w:rPr>
+          <w:rFonts w:ascii="Consolas" w:eastAsia="Times New Roman" w:hAnsi="Consolas" w:cs="Times New Roman"/>
+          <w:color w:val="C586C0"/>
+          <w:kern w:val="0"/>
+          <w:sz w:val="21"/>
+          <w:szCs w:val="21"/>
+          <w:lang w:eastAsia="en-IN"/>
+          <w14:ligatures w14:val="none"/>
+        </w:rPr>
+        <w:t>if</w:t>
+      </w:r>
+      <w:r>
+        <w:rPr>
+          <w:rFonts w:ascii="Consolas" w:eastAsia="Times New Roman" w:hAnsi="Consolas" w:cs="Times New Roman"/>
+          <w:color w:val="CCCCCC"/>
+          <w:kern w:val="0"/>
+          <w:sz w:val="21"/>
+          <w:szCs w:val="21"/>
+          <w:lang w:eastAsia="en-IN"/>
+          <w14:ligatures w14:val="none"/>
+        </w:rPr>
+        <w:t xml:space="preserve"> (</w:t>
+      </w:r>
+      <w:r>
+        <w:rPr>
+          <w:rFonts w:ascii="Consolas" w:eastAsia="Times New Roman" w:hAnsi="Consolas" w:cs="Times New Roman"/>
+          <w:color w:val="D4D4D4"/>
+          <w:kern w:val="0"/>
+          <w:sz w:val="21"/>
+          <w:szCs w:val="21"/>
+          <w:lang w:eastAsia="en-IN"/>
+          <w14:ligatures w14:val="none"/>
+        </w:rPr>
+        <w:t>!</w:t>
+      </w:r>
+      <w:r>
+        <w:rPr>
+          <w:rFonts w:ascii="Consolas" w:eastAsia="Times New Roman" w:hAnsi="Consolas" w:cs="Times New Roman"/>
+          <w:color w:val="4FC1FF"/>
+          <w:kern w:val="0"/>
+          <w:sz w:val="21"/>
+          <w:szCs w:val="21"/>
+          <w:lang w:eastAsia="en-IN"/>
+          <w14:ligatures w14:val="none"/>
+        </w:rPr>
+        <w:t>isEmailValid</w:t>
+      </w:r>
+      <w:r>
+        <w:rPr>
+          <w:rFonts w:ascii="Consolas" w:eastAsia="Times New Roman" w:hAnsi="Consolas" w:cs="Times New Roman"/>
+          <w:color w:val="CCCCCC"/>
+          <w:kern w:val="0"/>
+          <w:sz w:val="21"/>
+          <w:szCs w:val="21"/>
+          <w:lang w:eastAsia="en-IN"/>
+          <w14:ligatures w14:val="none"/>
+        </w:rPr>
+        <w:t xml:space="preserve">) </w:t>
+      </w:r>
+      <w:r>
+        <w:rPr>
+          <w:rFonts w:ascii="Consolas" w:eastAsia="Times New Roman" w:hAnsi="Consolas" w:cs="Times New Roman"/>
+          <w:color w:val="C586C0"/>
+          <w:kern w:val="0"/>
+          <w:sz w:val="21"/>
+          <w:szCs w:val="21"/>
+          <w:lang w:eastAsia="en-IN"/>
+          <w14:ligatures w14:val="none"/>
+        </w:rPr>
+        <w:t>return</w:t>
+      </w:r>
+      <w:r>
+        <w:rPr>
+          <w:rFonts w:ascii="Consolas" w:eastAsia="Times New Roman" w:hAnsi="Consolas" w:cs="Times New Roman"/>
+          <w:color w:val="CCCCCC"/>
+          <w:kern w:val="0"/>
+          <w:sz w:val="21"/>
+          <w:szCs w:val="21"/>
+          <w:lang w:eastAsia="en-IN"/>
+          <w14:ligatures w14:val="none"/>
+        </w:rPr>
+        <w:t xml:space="preserve"> </w:t>
+      </w:r>
+      <w:r>
+        <w:rPr>
+          <w:rFonts w:ascii="Consolas" w:eastAsia="Times New Roman" w:hAnsi="Consolas" w:cs="Times New Roman"/>
+          <w:color w:val="CE9178"/>
+          <w:kern w:val="0"/>
+          <w:sz w:val="21"/>
+          <w:szCs w:val="21"/>
+          <w:lang w:eastAsia="en-IN"/>
+          <w14:ligatures w14:val="none"/>
+        </w:rPr>
+        <w:t>'Email is not valid'</w:t>
+      </w:r>
+      <w:r>
+        <w:rPr>
+          <w:rFonts w:ascii="Consolas" w:eastAsia="Times New Roman" w:hAnsi="Consolas" w:cs="Times New Roman"/>
+          <w:color w:val="CCCCCC"/>
+          <w:kern w:val="0"/>
+          <w:sz w:val="21"/>
+          <w:szCs w:val="21"/>
+          <w:lang w:eastAsia="en-IN"/>
+          <w14:ligatures w14:val="none"/>
+        </w:rPr>
+        <w:t>;</w:t>
+      </w:r>
+    </w:p>
+    <w:p>
+      <w:pPr>
+        <w:pStyle w:val="ListParagraph"/>
+        <w:shd w:val="clear" w:color="auto" w:fill="1F1F1F"/>
+        <w:spacing w:after="0" w:line="285" w:lineRule="atLeast"/>
+        <w:rPr>
+          <w:rFonts w:ascii="Consolas" w:eastAsia="Times New Roman" w:hAnsi="Consolas" w:cs="Times New Roman"/>
+          <w:color w:val="CCCCCC"/>
+          <w:kern w:val="0"/>
+          <w:sz w:val="21"/>
+          <w:szCs w:val="21"/>
+          <w:lang w:eastAsia="en-IN"/>
+          <w14:ligatures w14:val="none"/>
+        </w:rPr>
+      </w:pPr>
+      <w:r>
+        <w:rPr>
+          <w:rFonts w:ascii="Consolas" w:eastAsia="Times New Roman" w:hAnsi="Consolas" w:cs="Times New Roman"/>
+          <w:color w:val="CCCCCC"/>
+          <w:kern w:val="0"/>
+          <w:sz w:val="21"/>
+          <w:szCs w:val="21"/>
+          <w:lang w:eastAsia="en-IN"/>
+          <w14:ligatures w14:val="none"/>
+        </w:rPr>
+        <w:t xml:space="preserve">    </w:t>
+      </w:r>
+      <w:r>
+        <w:rPr>
+          <w:rFonts w:ascii="Consolas" w:eastAsia="Times New Roman" w:hAnsi="Consolas" w:cs="Times New Roman"/>
+          <w:color w:val="C586C0"/>
+          <w:kern w:val="0"/>
+          <w:sz w:val="21"/>
+          <w:szCs w:val="21"/>
+          <w:lang w:eastAsia="en-IN"/>
+          <w14:ligatures w14:val="none"/>
+        </w:rPr>
+        <w:t>if</w:t>
+      </w:r>
+      <w:r>
+        <w:rPr>
+          <w:rFonts w:ascii="Consolas" w:eastAsia="Times New Roman" w:hAnsi="Consolas" w:cs="Times New Roman"/>
+          <w:color w:val="CCCCCC"/>
+          <w:kern w:val="0"/>
+          <w:sz w:val="21"/>
+          <w:szCs w:val="21"/>
+          <w:lang w:eastAsia="en-IN"/>
+          <w14:ligatures w14:val="none"/>
+        </w:rPr>
+        <w:t xml:space="preserve"> (</w:t>
+      </w:r>
+      <w:r>
+        <w:rPr>
+          <w:rFonts w:ascii="Consolas" w:eastAsia="Times New Roman" w:hAnsi="Consolas" w:cs="Times New Roman"/>
+          <w:color w:val="D4D4D4"/>
+          <w:kern w:val="0"/>
+          <w:sz w:val="21"/>
+          <w:szCs w:val="21"/>
+          <w:lang w:eastAsia="en-IN"/>
+          <w14:ligatures w14:val="none"/>
+        </w:rPr>
+        <w:t>!</w:t>
+      </w:r>
+      <w:r>
+        <w:rPr>
+          <w:rFonts w:ascii="Consolas" w:eastAsia="Times New Roman" w:hAnsi="Consolas" w:cs="Times New Roman"/>
+          <w:color w:val="4FC1FF"/>
+          <w:kern w:val="0"/>
+          <w:sz w:val="21"/>
+          <w:szCs w:val="21"/>
+          <w:lang w:eastAsia="en-IN"/>
+          <w14:ligatures w14:val="none"/>
+        </w:rPr>
+        <w:t>isPasswordValid</w:t>
+      </w:r>
+      <w:r>
+        <w:rPr>
+          <w:rFonts w:ascii="Consolas" w:eastAsia="Times New Roman" w:hAnsi="Consolas" w:cs="Times New Roman"/>
+          <w:color w:val="CCCCCC"/>
+          <w:kern w:val="0"/>
+          <w:sz w:val="21"/>
+          <w:szCs w:val="21"/>
+          <w:lang w:eastAsia="en-IN"/>
+          <w14:ligatures w14:val="none"/>
+        </w:rPr>
+        <w:t xml:space="preserve">) </w:t>
+      </w:r>
+      <w:r>
+        <w:rPr>
+          <w:rFonts w:ascii="Consolas" w:eastAsia="Times New Roman" w:hAnsi="Consolas" w:cs="Times New Roman"/>
+          <w:color w:val="C586C0"/>
+          <w:kern w:val="0"/>
+          <w:sz w:val="21"/>
+          <w:szCs w:val="21"/>
+          <w:lang w:eastAsia="en-IN"/>
+          <w14:ligatures w14:val="none"/>
+        </w:rPr>
+        <w:t>return</w:t>
+      </w:r>
+      <w:r>
+        <w:rPr>
+          <w:rFonts w:ascii="Consolas" w:eastAsia="Times New Roman" w:hAnsi="Consolas" w:cs="Times New Roman"/>
+          <w:color w:val="CCCCCC"/>
+          <w:kern w:val="0"/>
+          <w:sz w:val="21"/>
+          <w:szCs w:val="21"/>
+          <w:lang w:eastAsia="en-IN"/>
+          <w14:ligatures w14:val="none"/>
+        </w:rPr>
+        <w:t xml:space="preserve"> </w:t>
+      </w:r>
+      <w:r>
+        <w:rPr>
+          <w:rFonts w:ascii="Consolas" w:eastAsia="Times New Roman" w:hAnsi="Consolas" w:cs="Times New Roman"/>
+          <w:color w:val="CE9178"/>
+          <w:kern w:val="0"/>
+          <w:sz w:val="21"/>
+          <w:szCs w:val="21"/>
+          <w:lang w:eastAsia="en-IN"/>
+          <w14:ligatures w14:val="none"/>
+        </w:rPr>
+        <w:t>'Password is not valid'</w:t>
+      </w:r>
+      <w:r>
+        <w:rPr>
+          <w:rFonts w:ascii="Consolas" w:eastAsia="Times New Roman" w:hAnsi="Consolas" w:cs="Times New Roman"/>
+          <w:color w:val="CCCCCC"/>
+          <w:kern w:val="0"/>
+          <w:sz w:val="21"/>
+          <w:szCs w:val="21"/>
+          <w:lang w:eastAsia="en-IN"/>
+          <w14:ligatures w14:val="none"/>
+        </w:rPr>
+        <w:t>;</w:t>
+      </w:r>
+    </w:p>
+    <w:p>
+      <w:pPr>
+        <w:pStyle w:val="ListParagraph"/>
+        <w:shd w:val="clear" w:color="auto" w:fill="1F1F1F"/>
+        <w:spacing w:after="0" w:line="285" w:lineRule="atLeast"/>
+        <w:rPr>
+          <w:rFonts w:ascii="Consolas" w:eastAsia="Times New Roman" w:hAnsi="Consolas" w:cs="Times New Roman"/>
+          <w:color w:val="CCCCCC"/>
+          <w:kern w:val="0"/>
+          <w:sz w:val="21"/>
+          <w:szCs w:val="21"/>
+          <w:lang w:eastAsia="en-IN"/>
+          <w14:ligatures w14:val="none"/>
+        </w:rPr>
+      </w:pPr>
+      <w:r>
+        <w:rPr>
+          <w:rFonts w:ascii="Consolas" w:eastAsia="Times New Roman" w:hAnsi="Consolas" w:cs="Times New Roman"/>
+          <w:color w:val="CCCCCC"/>
+          <w:kern w:val="0"/>
+          <w:sz w:val="21"/>
+          <w:szCs w:val="21"/>
+          <w:lang w:eastAsia="en-IN"/>
+          <w14:ligatures w14:val="none"/>
+        </w:rPr>
+        <w:t xml:space="preserve">    </w:t>
+      </w:r>
+      <w:r>
+        <w:rPr>
+          <w:rFonts w:ascii="Consolas" w:eastAsia="Times New Roman" w:hAnsi="Consolas" w:cs="Times New Roman"/>
+          <w:color w:val="C586C0"/>
+          <w:kern w:val="0"/>
+          <w:sz w:val="21"/>
+          <w:szCs w:val="21"/>
+          <w:lang w:eastAsia="en-IN"/>
+          <w14:ligatures w14:val="none"/>
+        </w:rPr>
+        <w:t>if</w:t>
+      </w:r>
+      <w:r>
+        <w:rPr>
+          <w:rFonts w:ascii="Consolas" w:eastAsia="Times New Roman" w:hAnsi="Consolas" w:cs="Times New Roman"/>
+          <w:color w:val="CCCCCC"/>
+          <w:kern w:val="0"/>
+          <w:sz w:val="21"/>
+          <w:szCs w:val="21"/>
+          <w:lang w:eastAsia="en-IN"/>
+          <w14:ligatures w14:val="none"/>
+        </w:rPr>
+        <w:t xml:space="preserve"> (</w:t>
+      </w:r>
+      <w:r>
+        <w:rPr>
+          <w:rFonts w:ascii="Consolas" w:eastAsia="Times New Roman" w:hAnsi="Consolas" w:cs="Times New Roman"/>
+          <w:color w:val="D4D4D4"/>
+          <w:kern w:val="0"/>
+          <w:sz w:val="21"/>
+          <w:szCs w:val="21"/>
+          <w:lang w:eastAsia="en-IN"/>
+          <w14:ligatures w14:val="none"/>
+        </w:rPr>
+        <w:t>!</w:t>
+      </w:r>
+      <w:r>
+        <w:rPr>
+          <w:rFonts w:ascii="Consolas" w:eastAsia="Times New Roman" w:hAnsi="Consolas" w:cs="Times New Roman"/>
+          <w:color w:val="9CDCFE"/>
+          <w:kern w:val="0"/>
+          <w:sz w:val="21"/>
+          <w:szCs w:val="21"/>
+          <w:lang w:eastAsia="en-IN"/>
+          <w14:ligatures w14:val="none"/>
+        </w:rPr>
+        <w:t>isSignInForm</w:t>
+      </w:r>
+      <w:r>
+        <w:rPr>
+          <w:rFonts w:ascii="Consolas" w:eastAsia="Times New Roman" w:hAnsi="Consolas" w:cs="Times New Roman"/>
+          <w:color w:val="CCCCCC"/>
+          <w:kern w:val="0"/>
+          <w:sz w:val="21"/>
+          <w:szCs w:val="21"/>
+          <w:lang w:eastAsia="en-IN"/>
+          <w14:ligatures w14:val="none"/>
+        </w:rPr>
+        <w:t xml:space="preserve"> </w:t>
+      </w:r>
+      <w:r>
+        <w:rPr>
+          <w:rFonts w:ascii="Consolas" w:eastAsia="Times New Roman" w:hAnsi="Consolas" w:cs="Times New Roman"/>
+          <w:color w:val="D4D4D4"/>
+          <w:kern w:val="0"/>
+          <w:sz w:val="21"/>
+          <w:szCs w:val="21"/>
+          <w:lang w:eastAsia="en-IN"/>
+          <w14:ligatures w14:val="none"/>
+        </w:rPr>
+        <w:t>&amp;&amp;</w:t>
+      </w:r>
+      <w:r>
+        <w:rPr>
+          <w:rFonts w:ascii="Consolas" w:eastAsia="Times New Roman" w:hAnsi="Consolas" w:cs="Times New Roman"/>
+          <w:color w:val="CCCCCC"/>
+          <w:kern w:val="0"/>
+          <w:sz w:val="21"/>
+          <w:szCs w:val="21"/>
+          <w:lang w:eastAsia="en-IN"/>
+          <w14:ligatures w14:val="none"/>
+        </w:rPr>
+        <w:t xml:space="preserve"> </w:t>
+      </w:r>
+      <w:r>
+        <w:rPr>
+          <w:rFonts w:ascii="Consolas" w:eastAsia="Times New Roman" w:hAnsi="Consolas" w:cs="Times New Roman"/>
+          <w:color w:val="D4D4D4"/>
+          <w:kern w:val="0"/>
+          <w:sz w:val="21"/>
+          <w:szCs w:val="21"/>
+          <w:lang w:eastAsia="en-IN"/>
+          <w14:ligatures w14:val="none"/>
+        </w:rPr>
+        <w:t>!</w:t>
+      </w:r>
+      <w:r>
+        <w:rPr>
+          <w:rFonts w:ascii="Consolas" w:eastAsia="Times New Roman" w:hAnsi="Consolas" w:cs="Times New Roman"/>
+          <w:color w:val="9CDCFE"/>
+          <w:kern w:val="0"/>
+          <w:sz w:val="21"/>
+          <w:szCs w:val="21"/>
+          <w:lang w:eastAsia="en-IN"/>
+          <w14:ligatures w14:val="none"/>
+        </w:rPr>
+        <w:t>name</w:t>
+      </w:r>
+      <w:r>
+        <w:rPr>
+          <w:rFonts w:ascii="Consolas" w:eastAsia="Times New Roman" w:hAnsi="Consolas" w:cs="Times New Roman"/>
+          <w:color w:val="CCCCCC"/>
+          <w:kern w:val="0"/>
+          <w:sz w:val="21"/>
+          <w:szCs w:val="21"/>
+          <w:lang w:eastAsia="en-IN"/>
+          <w14:ligatures w14:val="none"/>
+        </w:rPr>
+        <w:t xml:space="preserve">) </w:t>
+      </w:r>
+      <w:r>
+        <w:rPr>
+          <w:rFonts w:ascii="Consolas" w:eastAsia="Times New Roman" w:hAnsi="Consolas" w:cs="Times New Roman"/>
+          <w:color w:val="C586C0"/>
+          <w:kern w:val="0"/>
+          <w:sz w:val="21"/>
+          <w:szCs w:val="21"/>
+          <w:lang w:eastAsia="en-IN"/>
+          <w14:ligatures w14:val="none"/>
+        </w:rPr>
+        <w:t>return</w:t>
+      </w:r>
+      <w:r>
+        <w:rPr>
+          <w:rFonts w:ascii="Consolas" w:eastAsia="Times New Roman" w:hAnsi="Consolas" w:cs="Times New Roman"/>
+          <w:color w:val="CCCCCC"/>
+          <w:kern w:val="0"/>
+          <w:sz w:val="21"/>
+          <w:szCs w:val="21"/>
+          <w:lang w:eastAsia="en-IN"/>
+          <w14:ligatures w14:val="none"/>
+        </w:rPr>
+        <w:t xml:space="preserve"> </w:t>
+      </w:r>
+      <w:r>
+        <w:rPr>
+          <w:rFonts w:ascii="Consolas" w:eastAsia="Times New Roman" w:hAnsi="Consolas" w:cs="Times New Roman"/>
+          <w:color w:val="CE9178"/>
+          <w:kern w:val="0"/>
+          <w:sz w:val="21"/>
+          <w:szCs w:val="21"/>
+          <w:lang w:eastAsia="en-IN"/>
+          <w14:ligatures w14:val="none"/>
+        </w:rPr>
+        <w:t>'Name is required'</w:t>
+      </w:r>
+    </w:p>
+    <w:p>
+      <w:pPr>
+        <w:pStyle w:val="ListParagraph"/>
+        <w:shd w:val="clear" w:color="auto" w:fill="1F1F1F"/>
+        <w:spacing w:after="0" w:line="285" w:lineRule="atLeast"/>
+        <w:rPr>
+          <w:rFonts w:ascii="Consolas" w:eastAsia="Times New Roman" w:hAnsi="Consolas" w:cs="Times New Roman"/>
+          <w:color w:val="CCCCCC"/>
+          <w:kern w:val="0"/>
+          <w:sz w:val="21"/>
+          <w:szCs w:val="21"/>
+          <w:lang w:eastAsia="en-IN"/>
+          <w14:ligatures w14:val="none"/>
+        </w:rPr>
+      </w:pPr>
+      <w:r>
+        <w:rPr>
+          <w:rFonts w:ascii="Consolas" w:eastAsia="Times New Roman" w:hAnsi="Consolas" w:cs="Times New Roman"/>
+          <w:color w:val="CCCCCC"/>
+          <w:kern w:val="0"/>
+          <w:sz w:val="21"/>
+          <w:szCs w:val="21"/>
+          <w:lang w:eastAsia="en-IN"/>
+          <w14:ligatures w14:val="none"/>
+        </w:rPr>
+        <w:t xml:space="preserve">    </w:t>
+      </w:r>
+      <w:r>
+        <w:rPr>
+          <w:rFonts w:ascii="Consolas" w:eastAsia="Times New Roman" w:hAnsi="Consolas" w:cs="Times New Roman"/>
+          <w:color w:val="C586C0"/>
+          <w:kern w:val="0"/>
+          <w:sz w:val="21"/>
+          <w:szCs w:val="21"/>
+          <w:lang w:eastAsia="en-IN"/>
+          <w14:ligatures w14:val="none"/>
+        </w:rPr>
+        <w:t>return</w:t>
+      </w:r>
+      <w:r>
+        <w:rPr>
+          <w:rFonts w:ascii="Consolas" w:eastAsia="Times New Roman" w:hAnsi="Consolas" w:cs="Times New Roman"/>
+          <w:color w:val="CCCCCC"/>
+          <w:kern w:val="0"/>
+          <w:sz w:val="21"/>
+          <w:szCs w:val="21"/>
+          <w:lang w:eastAsia="en-IN"/>
+          <w14:ligatures w14:val="none"/>
+        </w:rPr>
+        <w:t xml:space="preserve"> </w:t>
+      </w:r>
+      <w:r>
+        <w:rPr>
+          <w:rFonts w:ascii="Consolas" w:eastAsia="Times New Roman" w:hAnsi="Consolas" w:cs="Times New Roman"/>
+          <w:color w:val="569CD6"/>
+          <w:kern w:val="0"/>
+          <w:sz w:val="21"/>
+          <w:szCs w:val="21"/>
+          <w:lang w:eastAsia="en-IN"/>
+          <w14:ligatures w14:val="none"/>
+        </w:rPr>
+        <w:t>null</w:t>
+      </w:r>
+    </w:p>
+    <w:p>
+      <w:pPr>
+        <w:pStyle w:val="ListParagraph"/>
+        <w:shd w:val="clear" w:color="auto" w:fill="1F1F1F"/>
+        <w:spacing w:after="0" w:line="285" w:lineRule="atLeast"/>
+        <w:rPr>
+          <w:rFonts w:ascii="Consolas" w:eastAsia="Times New Roman" w:hAnsi="Consolas" w:cs="Times New Roman"/>
+          <w:color w:val="CCCCCC"/>
+          <w:kern w:val="0"/>
+          <w:sz w:val="21"/>
+          <w:szCs w:val="21"/>
+          <w:lang w:eastAsia="en-IN"/>
+          <w14:ligatures w14:val="none"/>
+        </w:rPr>
+      </w:pPr>
+      <w:r>
+        <w:rPr>
+          <w:rFonts w:ascii="Consolas" w:eastAsia="Times New Roman" w:hAnsi="Consolas" w:cs="Times New Roman"/>
+          <w:color w:val="CCCCCC"/>
+          <w:kern w:val="0"/>
+          <w:sz w:val="21"/>
+          <w:szCs w:val="21"/>
+          <w:lang w:eastAsia="en-IN"/>
+          <w14:ligatures w14:val="none"/>
+        </w:rPr>
+        <w:t>}</w:t>
+      </w:r>
+    </w:p>
+    <w:p>
+      <w:pPr>
+        <w:pStyle w:val="ListParagraph"/>
+        <w:rPr>
+          <w:lang w:val="en-US"/>
+        </w:rPr>
+      </w:pPr>
+    </w:p>
+    <w:p>
+      <w:pPr>
+        <w:pStyle w:val="ListParagraph"/>
+        <w:rPr>
+          <w:lang w:val="en-US"/>
+        </w:rPr>
+      </w:pPr>
+    </w:p>
+    <w:p>
+      <w:pPr>
+        <w:pStyle w:val="ListParagraph"/>
+        <w:rPr>
+          <w:lang w:val="en-US"/>
+        </w:rPr>
+      </w:pPr>
+    </w:p>
+    <w:p>
+      <w:pPr>
+        <w:pStyle w:val="ListParagraph"/>
+        <w:rPr>
+          <w:lang w:val="en-US"/>
+        </w:rPr>
+      </w:pPr>
+    </w:p>
+    <w:p>
+      <w:pPr>
+        <w:rPr>
+          <w:b/>
+          <w:bCs/>
+          <w:sz w:val="28"/>
+          <w:szCs w:val="28"/>
+          <w:lang w:val="en-US"/>
+        </w:rPr>
+      </w:pPr>
+      <w:r>
+        <w:rPr>
+          <w:b/>
+          <w:bCs/>
+          <w:sz w:val="28"/>
+          <w:szCs w:val="28"/>
+          <w:lang w:val="en-US"/>
+        </w:rPr>
+        <w:lastRenderedPageBreak/>
+        <w:t>Accessing form controls</w:t>
+      </w:r>
+      <w:r>
+        <w:rPr>
+          <w:b/>
+          <w:bCs/>
+          <w:sz w:val="28"/>
+          <w:szCs w:val="28"/>
+          <w:lang w:val="en-US"/>
+        </w:rPr>
+        <w:t xml:space="preserve"> / Data binding</w:t>
+      </w:r>
+    </w:p>
+    <w:p>
+      <w:pPr>
+        <w:pStyle w:val="ListParagraph"/>
+        <w:numPr>
+          <w:ilvl w:val="0"/>
+          <w:numId w:val="2"/>
+        </w:numPr>
+        <w:rPr>
+          <w:lang w:val="en-US"/>
+        </w:rPr>
+      </w:pPr>
+      <w:r>
+        <w:rPr>
+          <w:lang w:val="en-US"/>
+        </w:rPr>
+        <w:t>There are two ways to access the</w:t>
+      </w:r>
+      <w:r>
+        <w:rPr>
+          <w:lang w:val="en-US"/>
+        </w:rPr>
+        <w:t xml:space="preserve"> values</w:t>
+      </w:r>
+      <w:r>
+        <w:rPr>
+          <w:lang w:val="en-US"/>
+        </w:rPr>
+        <w:t xml:space="preserve"> form control</w:t>
+      </w:r>
+    </w:p>
+    <w:p>
+      <w:pPr>
+        <w:pStyle w:val="ListParagraph"/>
+        <w:numPr>
+          <w:ilvl w:val="1"/>
+          <w:numId w:val="2"/>
+        </w:numPr>
+        <w:rPr>
+          <w:lang w:val="en-US"/>
+        </w:rPr>
+      </w:pPr>
+      <w:r>
+        <w:rPr>
+          <w:lang w:val="en-US"/>
+        </w:rPr>
+        <w:t>Using state variable</w:t>
+      </w:r>
+    </w:p>
+    <w:p>
+      <w:pPr>
+        <w:pStyle w:val="ListParagraph"/>
+        <w:ind w:left="1440"/>
+        <w:rPr>
+          <w:lang w:val="en-US"/>
+        </w:rPr>
+      </w:pPr>
+      <w:r>
+        <w:rPr>
+          <w:lang w:val="en-US"/>
+        </w:rPr>
+        <w:t>Ex:</w:t>
+      </w:r>
+    </w:p>
+    <w:p>
+      <w:pPr>
+        <w:pStyle w:val="ListParagraph"/>
+        <w:ind w:left="1440"/>
+        <w:rPr>
+          <w:lang w:val="en-US"/>
+        </w:rPr>
+      </w:pPr>
+      <w:r>
+        <w:rPr>
+          <w:lang w:val="en-US"/>
+        </w:rPr>
+        <w:t>const [state, setState] = useState('Hello World');</w:t>
+      </w:r>
+    </w:p>
+    <w:p>
+      <w:pPr>
+        <w:pStyle w:val="ListParagraph"/>
+        <w:ind w:left="1440"/>
+        <w:rPr>
+          <w:lang w:val="en-US"/>
+        </w:rPr>
+      </w:pPr>
+      <w:r>
+        <w:rPr>
+          <w:noProof/>
+        </w:rPr>
+        <w:drawing>
+          <wp:inline distT="0" distB="0" distL="0" distR="0" wp14:anchorId="57D6D381" wp14:editId="3636E460">
+            <wp:extent cx="2420223" cy="923027"/>
+            <wp:effectExtent l="0" t="0" r="0" b="0"/>
+            <wp:docPr id="322997499" name="Picture 1"/>
+            <wp:cNvGraphicFramePr>
+              <a:graphicFrameLocks xmlns:a="http://schemas.openxmlformats.org/drawingml/2006/main" noChangeAspect="1"/>
+            </wp:cNvGraphicFramePr>
+            <a:graphic xmlns:a="http://schemas.openxmlformats.org/drawingml/2006/main">
+              <a:graphicData uri="http://schemas.openxmlformats.org/drawingml/2006/picture">
+                <pic:pic xmlns:pic="http://schemas.openxmlformats.org/drawingml/2006/picture">
+                  <pic:nvPicPr>
+                    <pic:cNvPr id="322997499" name=""/>
+                    <pic:cNvPicPr/>
+                  </pic:nvPicPr>
+                  <pic:blipFill>
+                    <a:blip r:embed="rId6"/>
+                    <a:stretch>
+                      <a:fillRect/>
+                    </a:stretch>
+                  </pic:blipFill>
+                  <pic:spPr>
+                    <a:xfrm>
+                      <a:off x="0" y="0"/>
+                      <a:ext cx="2420223" cy="923027"/>
+                    </a:xfrm>
+                    <a:prstGeom prst="rect">
+                      <a:avLst/>
+                    </a:prstGeom>
+                  </pic:spPr>
+                </pic:pic>
+              </a:graphicData>
+            </a:graphic>
+          </wp:inline>
+        </w:drawing>
+      </w:r>
+    </w:p>
+    <w:p>
+      <w:pPr>
+        <w:pStyle w:val="ListParagraph"/>
+        <w:numPr>
+          <w:ilvl w:val="1"/>
+          <w:numId w:val="2"/>
+        </w:numPr>
+        <w:rPr>
+          <w:lang w:val="en-US"/>
+        </w:rPr>
+      </w:pPr>
+      <w:r>
+        <w:rPr>
+          <w:lang w:val="en-US"/>
+        </w:rPr>
+        <w:t>Using the reference of the input boxes</w:t>
+      </w:r>
+      <w:r>
+        <w:rPr>
+          <w:lang w:val="en-US"/>
+        </w:rPr>
+        <w:t xml:space="preserve"> using useRef Hook</w:t>
+      </w:r>
+      <w:r>
+        <w:rPr>
+          <w:lang w:val="en-US"/>
+        </w:rPr>
+        <w:t xml:space="preserve"> of React library</w:t>
+      </w:r>
+    </w:p>
+    <w:p>
+      <w:pPr>
+        <w:pStyle w:val="ListParagraph"/>
+        <w:ind w:left="1440"/>
+        <w:rPr>
+          <w:lang w:val="en-US"/>
+        </w:rPr>
+      </w:pPr>
+    </w:p>
+    <w:p>
+      <w:pPr>
+        <w:pStyle w:val="ListParagraph"/>
+        <w:numPr>
+          <w:ilvl w:val="0"/>
+          <w:numId w:val="2"/>
+        </w:numPr>
+        <w:rPr>
+          <w:lang w:val="en-US"/>
+        </w:rPr>
+      </w:pPr>
+      <w:r>
+        <w:rPr>
+          <w:lang w:val="en-US"/>
+        </w:rPr>
+        <w:t>Binding using useRef</w:t>
+      </w:r>
+    </w:p>
+    <w:p>
+      <w:pPr>
+        <w:pStyle w:val="ListParagraph"/>
+        <w:numPr>
+          <w:ilvl w:val="1"/>
+          <w:numId w:val="2"/>
+        </w:numPr>
+        <w:rPr>
+          <w:lang w:val="en-US"/>
+        </w:rPr>
+      </w:pPr>
+      <w:r>
+        <w:t>useRef is a React Hook that lets you reference a value that’s not needed for rendering.</w:t>
+      </w:r>
+    </w:p>
+    <w:p>
+      <w:pPr>
+        <w:pStyle w:val="ListParagraph"/>
+        <w:numPr>
+          <w:ilvl w:val="1"/>
+          <w:numId w:val="2"/>
+        </w:numPr>
+        <w:rPr>
+          <w:lang w:val="en-US"/>
+        </w:rPr>
+      </w:pPr>
+      <w:r>
+        <w:t>Ex</w:t>
+      </w:r>
+      <w:r>
+        <w:t>:</w:t>
+      </w:r>
+    </w:p>
+    <w:p>
+      <w:pPr>
+        <w:shd w:val="clear" w:color="auto" w:fill="1F1F1F"/>
+        <w:spacing w:after="0" w:line="285" w:lineRule="atLeast"/>
+        <w:ind w:left="1080"/>
+        <w:rPr>
+          <w:rFonts w:ascii="Consolas" w:eastAsia="Times New Roman" w:hAnsi="Consolas" w:cs="Times New Roman"/>
+          <w:color w:val="CCCCCC"/>
+          <w:kern w:val="0"/>
+          <w:sz w:val="21"/>
+          <w:szCs w:val="21"/>
+          <w:lang w:eastAsia="en-IN"/>
+          <w14:ligatures w14:val="none"/>
+        </w:rPr>
+      </w:pPr>
+      <w:r>
+        <w:rPr>
+          <w:rFonts w:ascii="Consolas" w:eastAsia="Times New Roman" w:hAnsi="Consolas" w:cs="Times New Roman"/>
+          <w:color w:val="569CD6"/>
+          <w:kern w:val="0"/>
+          <w:sz w:val="21"/>
+          <w:szCs w:val="21"/>
+          <w:lang w:eastAsia="en-IN"/>
+          <w14:ligatures w14:val="none"/>
+        </w:rPr>
+        <w:t>const</w:t>
+      </w:r>
+      <w:r>
+        <w:rPr>
+          <w:rFonts w:ascii="Consolas" w:eastAsia="Times New Roman" w:hAnsi="Consolas" w:cs="Times New Roman"/>
+          <w:color w:val="CCCCCC"/>
+          <w:kern w:val="0"/>
+          <w:sz w:val="21"/>
+          <w:szCs w:val="21"/>
+          <w:lang w:eastAsia="en-IN"/>
+          <w14:ligatures w14:val="none"/>
+        </w:rPr>
+        <w:t xml:space="preserve"> </w:t>
+      </w:r>
+      <w:r>
+        <w:rPr>
+          <w:rFonts w:ascii="Consolas" w:eastAsia="Times New Roman" w:hAnsi="Consolas" w:cs="Times New Roman"/>
+          <w:color w:val="4FC1FF"/>
+          <w:kern w:val="0"/>
+          <w:sz w:val="21"/>
+          <w:szCs w:val="21"/>
+          <w:lang w:eastAsia="en-IN"/>
+          <w14:ligatures w14:val="none"/>
+        </w:rPr>
+        <w:t>email</w:t>
+      </w:r>
+      <w:r>
+        <w:rPr>
+          <w:rFonts w:ascii="Consolas" w:eastAsia="Times New Roman" w:hAnsi="Consolas" w:cs="Times New Roman"/>
+          <w:color w:val="CCCCCC"/>
+          <w:kern w:val="0"/>
+          <w:sz w:val="21"/>
+          <w:szCs w:val="21"/>
+          <w:lang w:eastAsia="en-IN"/>
+          <w14:ligatures w14:val="none"/>
+        </w:rPr>
+        <w:t xml:space="preserve"> </w:t>
+      </w:r>
+      <w:r>
+        <w:rPr>
+          <w:rFonts w:ascii="Consolas" w:eastAsia="Times New Roman" w:hAnsi="Consolas" w:cs="Times New Roman"/>
+          <w:color w:val="D4D4D4"/>
+          <w:kern w:val="0"/>
+          <w:sz w:val="21"/>
+          <w:szCs w:val="21"/>
+          <w:lang w:eastAsia="en-IN"/>
+          <w14:ligatures w14:val="none"/>
+        </w:rPr>
+        <w:t>=</w:t>
+      </w:r>
+      <w:r>
+        <w:rPr>
+          <w:rFonts w:ascii="Consolas" w:eastAsia="Times New Roman" w:hAnsi="Consolas" w:cs="Times New Roman"/>
+          <w:color w:val="CCCCCC"/>
+          <w:kern w:val="0"/>
+          <w:sz w:val="21"/>
+          <w:szCs w:val="21"/>
+          <w:lang w:eastAsia="en-IN"/>
+          <w14:ligatures w14:val="none"/>
+        </w:rPr>
+        <w:t xml:space="preserve"> </w:t>
+      </w:r>
+      <w:r>
+        <w:rPr>
+          <w:rFonts w:ascii="Consolas" w:eastAsia="Times New Roman" w:hAnsi="Consolas" w:cs="Times New Roman"/>
+          <w:color w:val="DCDCAA"/>
+          <w:kern w:val="0"/>
+          <w:sz w:val="21"/>
+          <w:szCs w:val="21"/>
+          <w:lang w:eastAsia="en-IN"/>
+          <w14:ligatures w14:val="none"/>
+        </w:rPr>
+        <w:t>useRef</w:t>
+      </w:r>
+      <w:r>
+        <w:rPr>
+          <w:rFonts w:ascii="Consolas" w:eastAsia="Times New Roman" w:hAnsi="Consolas" w:cs="Times New Roman"/>
+          <w:color w:val="CCCCCC"/>
+          <w:kern w:val="0"/>
+          <w:sz w:val="21"/>
+          <w:szCs w:val="21"/>
+          <w:lang w:eastAsia="en-IN"/>
+          <w14:ligatures w14:val="none"/>
+        </w:rPr>
+        <w:t>(</w:t>
+      </w:r>
+      <w:r>
+        <w:rPr>
+          <w:rFonts w:ascii="Consolas" w:eastAsia="Times New Roman" w:hAnsi="Consolas" w:cs="Times New Roman"/>
+          <w:color w:val="569CD6"/>
+          <w:kern w:val="0"/>
+          <w:sz w:val="21"/>
+          <w:szCs w:val="21"/>
+          <w:lang w:eastAsia="en-IN"/>
+          <w14:ligatures w14:val="none"/>
+        </w:rPr>
+        <w:t>null</w:t>
+      </w:r>
+      <w:r>
+        <w:rPr>
+          <w:rFonts w:ascii="Consolas" w:eastAsia="Times New Roman" w:hAnsi="Consolas" w:cs="Times New Roman"/>
+          <w:color w:val="CCCCCC"/>
+          <w:kern w:val="0"/>
+          <w:sz w:val="21"/>
+          <w:szCs w:val="21"/>
+          <w:lang w:eastAsia="en-IN"/>
+          <w14:ligatures w14:val="none"/>
+        </w:rPr>
+        <w:t>);</w:t>
+      </w:r>
+    </w:p>
+    <w:p>
+      <w:pPr>
+        <w:shd w:val="clear" w:color="auto" w:fill="1F1F1F"/>
+        <w:spacing w:after="0" w:line="285" w:lineRule="atLeast"/>
+        <w:ind w:left="1080"/>
+        <w:rPr>
+          <w:rFonts w:ascii="Consolas" w:eastAsia="Times New Roman" w:hAnsi="Consolas" w:cs="Times New Roman"/>
+          <w:color w:val="CCCCCC"/>
+          <w:kern w:val="0"/>
+          <w:sz w:val="21"/>
+          <w:szCs w:val="21"/>
+          <w:lang w:eastAsia="en-IN"/>
+          <w14:ligatures w14:val="none"/>
+        </w:rPr>
+      </w:pPr>
+    </w:p>
+    <w:p>
+      <w:pPr>
+        <w:pStyle w:val="ListParagraph"/>
+        <w:shd w:val="clear" w:color="auto" w:fill="1F1F1F"/>
+        <w:spacing w:after="0" w:line="285" w:lineRule="atLeast"/>
+        <w:ind w:left="1080"/>
+        <w:rPr>
+          <w:rFonts w:ascii="Consolas" w:eastAsia="Times New Roman" w:hAnsi="Consolas" w:cs="Times New Roman"/>
+          <w:color w:val="CCCCCC"/>
+          <w:kern w:val="0"/>
+          <w:sz w:val="21"/>
+          <w:szCs w:val="21"/>
+          <w:lang w:eastAsia="en-IN"/>
+          <w14:ligatures w14:val="none"/>
+        </w:rPr>
+      </w:pPr>
+      <w:r>
+        <w:rPr>
+          <w:rFonts w:ascii="Consolas" w:eastAsia="Times New Roman" w:hAnsi="Consolas" w:cs="Times New Roman"/>
+          <w:color w:val="808080"/>
+          <w:kern w:val="0"/>
+          <w:sz w:val="21"/>
+          <w:szCs w:val="21"/>
+          <w:lang w:eastAsia="en-IN"/>
+          <w14:ligatures w14:val="none"/>
+        </w:rPr>
+        <w:t>&lt;</w:t>
+      </w:r>
+      <w:r>
+        <w:rPr>
+          <w:rFonts w:ascii="Consolas" w:eastAsia="Times New Roman" w:hAnsi="Consolas" w:cs="Times New Roman"/>
+          <w:color w:val="569CD6"/>
+          <w:kern w:val="0"/>
+          <w:sz w:val="21"/>
+          <w:szCs w:val="21"/>
+          <w:lang w:eastAsia="en-IN"/>
+          <w14:ligatures w14:val="none"/>
+        </w:rPr>
+        <w:t>input</w:t>
+      </w:r>
+      <w:r>
+        <w:rPr>
+          <w:rFonts w:ascii="Consolas" w:eastAsia="Times New Roman" w:hAnsi="Consolas" w:cs="Times New Roman"/>
+          <w:color w:val="CCCCCC"/>
+          <w:kern w:val="0"/>
+          <w:sz w:val="21"/>
+          <w:szCs w:val="21"/>
+          <w:lang w:eastAsia="en-IN"/>
+          <w14:ligatures w14:val="none"/>
+        </w:rPr>
+        <w:t xml:space="preserve"> </w:t>
+      </w:r>
+      <w:r>
+        <w:rPr>
+          <w:rFonts w:ascii="Consolas" w:eastAsia="Times New Roman" w:hAnsi="Consolas" w:cs="Times New Roman"/>
+          <w:color w:val="9CDCFE"/>
+          <w:kern w:val="0"/>
+          <w:sz w:val="21"/>
+          <w:szCs w:val="21"/>
+          <w:lang w:eastAsia="en-IN"/>
+          <w14:ligatures w14:val="none"/>
+        </w:rPr>
+        <w:t>ref</w:t>
+      </w:r>
+      <w:r>
+        <w:rPr>
+          <w:rFonts w:ascii="Consolas" w:eastAsia="Times New Roman" w:hAnsi="Consolas" w:cs="Times New Roman"/>
+          <w:color w:val="D4D4D4"/>
+          <w:kern w:val="0"/>
+          <w:sz w:val="21"/>
+          <w:szCs w:val="21"/>
+          <w:lang w:eastAsia="en-IN"/>
+          <w14:ligatures w14:val="none"/>
+        </w:rPr>
+        <w:t>=</w:t>
+      </w:r>
+      <w:r>
+        <w:rPr>
+          <w:rFonts w:ascii="Consolas" w:eastAsia="Times New Roman" w:hAnsi="Consolas" w:cs="Times New Roman"/>
+          <w:color w:val="569CD6"/>
+          <w:kern w:val="0"/>
+          <w:sz w:val="21"/>
+          <w:szCs w:val="21"/>
+          <w:lang w:eastAsia="en-IN"/>
+          <w14:ligatures w14:val="none"/>
+        </w:rPr>
+        <w:t>{</w:t>
+      </w:r>
+      <w:r>
+        <w:rPr>
+          <w:rFonts w:ascii="Consolas" w:eastAsia="Times New Roman" w:hAnsi="Consolas" w:cs="Times New Roman"/>
+          <w:color w:val="4FC1FF"/>
+          <w:kern w:val="0"/>
+          <w:sz w:val="21"/>
+          <w:szCs w:val="21"/>
+          <w:lang w:eastAsia="en-IN"/>
+          <w14:ligatures w14:val="none"/>
+        </w:rPr>
+        <w:t>email</w:t>
+      </w:r>
+      <w:r>
+        <w:rPr>
+          <w:rFonts w:ascii="Consolas" w:eastAsia="Times New Roman" w:hAnsi="Consolas" w:cs="Times New Roman"/>
+          <w:color w:val="569CD6"/>
+          <w:kern w:val="0"/>
+          <w:sz w:val="21"/>
+          <w:szCs w:val="21"/>
+          <w:lang w:eastAsia="en-IN"/>
+          <w14:ligatures w14:val="none"/>
+        </w:rPr>
+        <w:t>}</w:t>
+      </w:r>
+      <w:r>
+        <w:rPr>
+          <w:rFonts w:ascii="Consolas" w:eastAsia="Times New Roman" w:hAnsi="Consolas" w:cs="Times New Roman"/>
+          <w:color w:val="CCCCCC"/>
+          <w:kern w:val="0"/>
+          <w:sz w:val="21"/>
+          <w:szCs w:val="21"/>
+          <w:lang w:eastAsia="en-IN"/>
+          <w14:ligatures w14:val="none"/>
+        </w:rPr>
+        <w:t xml:space="preserve"> </w:t>
+      </w:r>
+      <w:r>
+        <w:rPr>
+          <w:rFonts w:ascii="Consolas" w:eastAsia="Times New Roman" w:hAnsi="Consolas" w:cs="Times New Roman"/>
+          <w:color w:val="9CDCFE"/>
+          <w:kern w:val="0"/>
+          <w:sz w:val="21"/>
+          <w:szCs w:val="21"/>
+          <w:lang w:eastAsia="en-IN"/>
+          <w14:ligatures w14:val="none"/>
+        </w:rPr>
+        <w:t>type</w:t>
+      </w:r>
+      <w:r>
+        <w:rPr>
+          <w:rFonts w:ascii="Consolas" w:eastAsia="Times New Roman" w:hAnsi="Consolas" w:cs="Times New Roman"/>
+          <w:color w:val="D4D4D4"/>
+          <w:kern w:val="0"/>
+          <w:sz w:val="21"/>
+          <w:szCs w:val="21"/>
+          <w:lang w:eastAsia="en-IN"/>
+          <w14:ligatures w14:val="none"/>
+        </w:rPr>
+        <w:t>=</w:t>
+      </w:r>
+      <w:r>
+        <w:rPr>
+          <w:rFonts w:ascii="Consolas" w:eastAsia="Times New Roman" w:hAnsi="Consolas" w:cs="Times New Roman"/>
+          <w:color w:val="CE9178"/>
+          <w:kern w:val="0"/>
+          <w:sz w:val="21"/>
+          <w:szCs w:val="21"/>
+          <w:lang w:eastAsia="en-IN"/>
+          <w14:ligatures w14:val="none"/>
+        </w:rPr>
+        <w:t>'text'</w:t>
+      </w:r>
+      <w:r>
+        <w:rPr>
+          <w:rFonts w:ascii="Consolas" w:eastAsia="Times New Roman" w:hAnsi="Consolas" w:cs="Times New Roman"/>
+          <w:color w:val="CCCCCC"/>
+          <w:kern w:val="0"/>
+          <w:sz w:val="21"/>
+          <w:szCs w:val="21"/>
+          <w:lang w:eastAsia="en-IN"/>
+          <w14:ligatures w14:val="none"/>
+        </w:rPr>
+        <w:t xml:space="preserve"> </w:t>
+      </w:r>
+      <w:r>
+        <w:rPr>
+          <w:rFonts w:ascii="Consolas" w:eastAsia="Times New Roman" w:hAnsi="Consolas" w:cs="Times New Roman"/>
+          <w:color w:val="9CDCFE"/>
+          <w:kern w:val="0"/>
+          <w:sz w:val="21"/>
+          <w:szCs w:val="21"/>
+          <w:lang w:eastAsia="en-IN"/>
+          <w14:ligatures w14:val="none"/>
+        </w:rPr>
+        <w:t>placeholder</w:t>
+      </w:r>
+      <w:r>
+        <w:rPr>
+          <w:rFonts w:ascii="Consolas" w:eastAsia="Times New Roman" w:hAnsi="Consolas" w:cs="Times New Roman"/>
+          <w:color w:val="D4D4D4"/>
+          <w:kern w:val="0"/>
+          <w:sz w:val="21"/>
+          <w:szCs w:val="21"/>
+          <w:lang w:eastAsia="en-IN"/>
+          <w14:ligatures w14:val="none"/>
+        </w:rPr>
+        <w:t>=</w:t>
+      </w:r>
+      <w:r>
+        <w:rPr>
+          <w:rFonts w:ascii="Consolas" w:eastAsia="Times New Roman" w:hAnsi="Consolas" w:cs="Times New Roman"/>
+          <w:color w:val="CE9178"/>
+          <w:kern w:val="0"/>
+          <w:sz w:val="21"/>
+          <w:szCs w:val="21"/>
+          <w:lang w:eastAsia="en-IN"/>
+          <w14:ligatures w14:val="none"/>
+        </w:rPr>
+        <w:t>'Email Address'</w:t>
+      </w:r>
+      <w:r>
+        <w:rPr>
+          <w:rFonts w:ascii="Consolas" w:eastAsia="Times New Roman" w:hAnsi="Consolas" w:cs="Times New Roman"/>
+          <w:color w:val="CCCCCC"/>
+          <w:kern w:val="0"/>
+          <w:sz w:val="21"/>
+          <w:szCs w:val="21"/>
+          <w:lang w:eastAsia="en-IN"/>
+          <w14:ligatures w14:val="none"/>
+        </w:rPr>
+        <w:t xml:space="preserve"> </w:t>
+      </w:r>
+      <w:r>
+        <w:rPr>
+          <w:rFonts w:ascii="Consolas" w:eastAsia="Times New Roman" w:hAnsi="Consolas" w:cs="Times New Roman"/>
+          <w:color w:val="9CDCFE"/>
+          <w:kern w:val="0"/>
+          <w:sz w:val="21"/>
+          <w:szCs w:val="21"/>
+          <w:lang w:eastAsia="en-IN"/>
+          <w14:ligatures w14:val="none"/>
+        </w:rPr>
+        <w:t>className</w:t>
+      </w:r>
+      <w:r>
+        <w:rPr>
+          <w:rFonts w:ascii="Consolas" w:eastAsia="Times New Roman" w:hAnsi="Consolas" w:cs="Times New Roman"/>
+          <w:color w:val="D4D4D4"/>
+          <w:kern w:val="0"/>
+          <w:sz w:val="21"/>
+          <w:szCs w:val="21"/>
+          <w:lang w:eastAsia="en-IN"/>
+          <w14:ligatures w14:val="none"/>
+        </w:rPr>
+        <w:t>=</w:t>
+      </w:r>
+      <w:r>
+        <w:rPr>
+          <w:rFonts w:ascii="Consolas" w:eastAsia="Times New Roman" w:hAnsi="Consolas" w:cs="Times New Roman"/>
+          <w:color w:val="CE9178"/>
+          <w:kern w:val="0"/>
+          <w:sz w:val="21"/>
+          <w:szCs w:val="21"/>
+          <w:lang w:eastAsia="en-IN"/>
+          <w14:ligatures w14:val="none"/>
+        </w:rPr>
+        <w:t>'p-4 my-4 w-full bg-gray-800'</w:t>
+      </w:r>
+      <w:r>
+        <w:rPr>
+          <w:rFonts w:ascii="Consolas" w:eastAsia="Times New Roman" w:hAnsi="Consolas" w:cs="Times New Roman"/>
+          <w:color w:val="808080"/>
+          <w:kern w:val="0"/>
+          <w:sz w:val="21"/>
+          <w:szCs w:val="21"/>
+          <w:lang w:eastAsia="en-IN"/>
+          <w14:ligatures w14:val="none"/>
+        </w:rPr>
+        <w:t>&gt;&lt;/</w:t>
+      </w:r>
+      <w:r>
+        <w:rPr>
+          <w:rFonts w:ascii="Consolas" w:eastAsia="Times New Roman" w:hAnsi="Consolas" w:cs="Times New Roman"/>
+          <w:color w:val="569CD6"/>
+          <w:kern w:val="0"/>
+          <w:sz w:val="21"/>
+          <w:szCs w:val="21"/>
+          <w:lang w:eastAsia="en-IN"/>
+          <w14:ligatures w14:val="none"/>
+        </w:rPr>
+        <w:t>input</w:t>
+      </w:r>
+      <w:r>
+        <w:rPr>
+          <w:rFonts w:ascii="Consolas" w:eastAsia="Times New Roman" w:hAnsi="Consolas" w:cs="Times New Roman"/>
+          <w:color w:val="808080"/>
+          <w:kern w:val="0"/>
+          <w:sz w:val="21"/>
+          <w:szCs w:val="21"/>
+          <w:lang w:eastAsia="en-IN"/>
+          <w14:ligatures w14:val="none"/>
+        </w:rPr>
+        <w:t>&gt;</w:t>
+      </w:r>
+    </w:p>
+    <w:p>
+      <w:pPr>
+        <w:pStyle w:val="ListParagraph"/>
+        <w:ind w:left="1080"/>
+        <w:rPr>
+          <w:lang w:val="en-US"/>
+        </w:rPr>
+      </w:pPr>
+    </w:p>
+    <w:p>
+      <w:pPr>
+        <w:pStyle w:val="ListParagraph"/>
+        <w:numPr>
+          <w:ilvl w:val="0"/>
+          <w:numId w:val="2"/>
+        </w:numPr>
+        <w:rPr>
+          <w:lang w:val="en-US"/>
+        </w:rPr>
+      </w:pPr>
+      <w:r>
+        <w:t>We can prevent the default form submission using event.preventDefault() method</w:t>
+      </w:r>
+    </w:p>
+    <w:p>
+      <w:pPr>
+        <w:ind w:left="720"/>
+        <w:rPr>
+          <w:lang w:val="en-US"/>
+        </w:rPr>
+      </w:pPr>
+      <w:r>
+        <w:rPr>
+          <w:lang w:val="en-US"/>
+        </w:rPr>
+        <w:t>Ex:</w:t>
+      </w:r>
+    </w:p>
+    <w:p>
+      <w:pPr>
+        <w:pStyle w:val="ListParagraph"/>
+        <w:shd w:val="clear" w:color="auto" w:fill="1F1F1F"/>
+        <w:spacing w:after="0" w:line="285" w:lineRule="atLeast"/>
+        <w:rPr>
+          <w:rFonts w:ascii="Consolas" w:eastAsia="Times New Roman" w:hAnsi="Consolas" w:cs="Times New Roman"/>
+          <w:color w:val="CCCCCC"/>
+          <w:kern w:val="0"/>
+          <w:sz w:val="21"/>
+          <w:szCs w:val="21"/>
+          <w:lang w:eastAsia="en-IN"/>
+          <w14:ligatures w14:val="none"/>
+        </w:rPr>
+      </w:pPr>
+      <w:r>
+        <w:rPr>
+          <w:rFonts w:ascii="Consolas" w:eastAsia="Times New Roman" w:hAnsi="Consolas" w:cs="Times New Roman"/>
+          <w:color w:val="808080"/>
+          <w:kern w:val="0"/>
+          <w:sz w:val="21"/>
+          <w:szCs w:val="21"/>
+          <w:lang w:eastAsia="en-IN"/>
+          <w14:ligatures w14:val="none"/>
+        </w:rPr>
+        <w:t>&lt;</w:t>
+      </w:r>
+      <w:r>
+        <w:rPr>
+          <w:rFonts w:ascii="Consolas" w:eastAsia="Times New Roman" w:hAnsi="Consolas" w:cs="Times New Roman"/>
+          <w:color w:val="569CD6"/>
+          <w:kern w:val="0"/>
+          <w:sz w:val="21"/>
+          <w:szCs w:val="21"/>
+          <w:lang w:eastAsia="en-IN"/>
+          <w14:ligatures w14:val="none"/>
+        </w:rPr>
+        <w:t>form</w:t>
+      </w:r>
+      <w:r>
+        <w:rPr>
+          <w:rFonts w:ascii="Consolas" w:eastAsia="Times New Roman" w:hAnsi="Consolas" w:cs="Times New Roman"/>
+          <w:color w:val="CCCCCC"/>
+          <w:kern w:val="0"/>
+          <w:sz w:val="21"/>
+          <w:szCs w:val="21"/>
+          <w:lang w:eastAsia="en-IN"/>
+          <w14:ligatures w14:val="none"/>
+        </w:rPr>
+        <w:t xml:space="preserve"> </w:t>
+      </w:r>
+      <w:r>
+        <w:rPr>
+          <w:rFonts w:ascii="Consolas" w:eastAsia="Times New Roman" w:hAnsi="Consolas" w:cs="Times New Roman"/>
+          <w:color w:val="9CDCFE"/>
+          <w:kern w:val="0"/>
+          <w:sz w:val="21"/>
+          <w:szCs w:val="21"/>
+          <w:lang w:eastAsia="en-IN"/>
+          <w14:ligatures w14:val="none"/>
+        </w:rPr>
+        <w:t>onSubmit</w:t>
+      </w:r>
+      <w:r>
+        <w:rPr>
+          <w:rFonts w:ascii="Consolas" w:eastAsia="Times New Roman" w:hAnsi="Consolas" w:cs="Times New Roman"/>
+          <w:color w:val="D4D4D4"/>
+          <w:kern w:val="0"/>
+          <w:sz w:val="21"/>
+          <w:szCs w:val="21"/>
+          <w:lang w:eastAsia="en-IN"/>
+          <w14:ligatures w14:val="none"/>
+        </w:rPr>
+        <w:t>=</w:t>
+      </w:r>
+      <w:r>
+        <w:rPr>
+          <w:rFonts w:ascii="Consolas" w:eastAsia="Times New Roman" w:hAnsi="Consolas" w:cs="Times New Roman"/>
+          <w:color w:val="569CD6"/>
+          <w:kern w:val="0"/>
+          <w:sz w:val="21"/>
+          <w:szCs w:val="21"/>
+          <w:lang w:eastAsia="en-IN"/>
+          <w14:ligatures w14:val="none"/>
+        </w:rPr>
+        <w:t>{</w:t>
+      </w:r>
+      <w:r>
+        <w:rPr>
+          <w:rFonts w:ascii="Consolas" w:eastAsia="Times New Roman" w:hAnsi="Consolas" w:cs="Times New Roman"/>
+          <w:color w:val="D4D4D4"/>
+          <w:kern w:val="0"/>
+          <w:sz w:val="21"/>
+          <w:szCs w:val="21"/>
+          <w:lang w:eastAsia="en-IN"/>
+          <w14:ligatures w14:val="none"/>
+        </w:rPr>
+        <w:t>(</w:t>
+      </w:r>
+      <w:r>
+        <w:rPr>
+          <w:rFonts w:ascii="Consolas" w:eastAsia="Times New Roman" w:hAnsi="Consolas" w:cs="Times New Roman"/>
+          <w:color w:val="9CDCFE"/>
+          <w:kern w:val="0"/>
+          <w:sz w:val="21"/>
+          <w:szCs w:val="21"/>
+          <w:lang w:eastAsia="en-IN"/>
+          <w14:ligatures w14:val="none"/>
+        </w:rPr>
+        <w:t>event</w:t>
+      </w:r>
+      <w:r>
+        <w:rPr>
+          <w:rFonts w:ascii="Consolas" w:eastAsia="Times New Roman" w:hAnsi="Consolas" w:cs="Times New Roman"/>
+          <w:color w:val="D4D4D4"/>
+          <w:kern w:val="0"/>
+          <w:sz w:val="21"/>
+          <w:szCs w:val="21"/>
+          <w:lang w:eastAsia="en-IN"/>
+          <w14:ligatures w14:val="none"/>
+        </w:rPr>
+        <w:t xml:space="preserve">) </w:t>
+      </w:r>
+      <w:r>
+        <w:rPr>
+          <w:rFonts w:ascii="Consolas" w:eastAsia="Times New Roman" w:hAnsi="Consolas" w:cs="Times New Roman"/>
+          <w:color w:val="569CD6"/>
+          <w:kern w:val="0"/>
+          <w:sz w:val="21"/>
+          <w:szCs w:val="21"/>
+          <w:lang w:eastAsia="en-IN"/>
+          <w14:ligatures w14:val="none"/>
+        </w:rPr>
+        <w:t>=&gt;</w:t>
+      </w:r>
+      <w:r>
+        <w:rPr>
+          <w:rFonts w:ascii="Consolas" w:eastAsia="Times New Roman" w:hAnsi="Consolas" w:cs="Times New Roman"/>
+          <w:color w:val="D4D4D4"/>
+          <w:kern w:val="0"/>
+          <w:sz w:val="21"/>
+          <w:szCs w:val="21"/>
+          <w:lang w:eastAsia="en-IN"/>
+          <w14:ligatures w14:val="none"/>
+        </w:rPr>
+        <w:t xml:space="preserve"> </w:t>
+      </w:r>
+      <w:r>
+        <w:rPr>
+          <w:rFonts w:ascii="Consolas" w:eastAsia="Times New Roman" w:hAnsi="Consolas" w:cs="Times New Roman"/>
+          <w:color w:val="9CDCFE"/>
+          <w:kern w:val="0"/>
+          <w:sz w:val="21"/>
+          <w:szCs w:val="21"/>
+          <w:lang w:eastAsia="en-IN"/>
+          <w14:ligatures w14:val="none"/>
+        </w:rPr>
+        <w:t>event</w:t>
+      </w:r>
+      <w:r>
+        <w:rPr>
+          <w:rFonts w:ascii="Consolas" w:eastAsia="Times New Roman" w:hAnsi="Consolas" w:cs="Times New Roman"/>
+          <w:color w:val="D4D4D4"/>
+          <w:kern w:val="0"/>
+          <w:sz w:val="21"/>
+          <w:szCs w:val="21"/>
+          <w:lang w:eastAsia="en-IN"/>
+          <w14:ligatures w14:val="none"/>
+        </w:rPr>
+        <w:t>.</w:t>
+      </w:r>
+      <w:r>
+        <w:rPr>
+          <w:rFonts w:ascii="Consolas" w:eastAsia="Times New Roman" w:hAnsi="Consolas" w:cs="Times New Roman"/>
+          <w:color w:val="DCDCAA"/>
+          <w:kern w:val="0"/>
+          <w:sz w:val="21"/>
+          <w:szCs w:val="21"/>
+          <w:lang w:eastAsia="en-IN"/>
+          <w14:ligatures w14:val="none"/>
+        </w:rPr>
+        <w:t>preventDefault</w:t>
+      </w:r>
+      <w:r>
+        <w:rPr>
+          <w:rFonts w:ascii="Consolas" w:eastAsia="Times New Roman" w:hAnsi="Consolas" w:cs="Times New Roman"/>
+          <w:color w:val="D4D4D4"/>
+          <w:kern w:val="0"/>
+          <w:sz w:val="21"/>
+          <w:szCs w:val="21"/>
+          <w:lang w:eastAsia="en-IN"/>
+          <w14:ligatures w14:val="none"/>
+        </w:rPr>
+        <w:t>()</w:t>
+      </w:r>
+      <w:r>
+        <w:rPr>
+          <w:rFonts w:ascii="Consolas" w:eastAsia="Times New Roman" w:hAnsi="Consolas" w:cs="Times New Roman"/>
+          <w:color w:val="569CD6"/>
+          <w:kern w:val="0"/>
+          <w:sz w:val="21"/>
+          <w:szCs w:val="21"/>
+          <w:lang w:eastAsia="en-IN"/>
+          <w14:ligatures w14:val="none"/>
+        </w:rPr>
+        <w:t>}</w:t>
+      </w:r>
+      <w:r>
+        <w:rPr>
+          <w:rFonts w:ascii="Consolas" w:eastAsia="Times New Roman" w:hAnsi="Consolas" w:cs="Times New Roman"/>
+          <w:color w:val="CCCCCC"/>
+          <w:kern w:val="0"/>
+          <w:sz w:val="21"/>
+          <w:szCs w:val="21"/>
+          <w:lang w:eastAsia="en-IN"/>
+          <w14:ligatures w14:val="none"/>
+        </w:rPr>
+        <w:t xml:space="preserve"> </w:t>
+      </w:r>
+      <w:r>
+        <w:rPr>
+          <w:rFonts w:ascii="Consolas" w:eastAsia="Times New Roman" w:hAnsi="Consolas" w:cs="Times New Roman"/>
+          <w:color w:val="CCCCCC"/>
+          <w:kern w:val="0"/>
+          <w:sz w:val="21"/>
+          <w:szCs w:val="21"/>
+          <w:lang w:eastAsia="en-IN"/>
+          <w14:ligatures w14:val="none"/>
+        </w:rPr>
+        <w:t>&gt;</w:t>
+      </w:r>
+    </w:p>
+    <w:p>
+      <w:pPr>
+        <w:pStyle w:val="ListParagraph"/>
+        <w:shd w:val="clear" w:color="auto" w:fill="1F1F1F"/>
+        <w:spacing w:after="0" w:line="285" w:lineRule="atLeast"/>
+        <w:rPr>
+          <w:rFonts w:ascii="Consolas" w:eastAsia="Times New Roman" w:hAnsi="Consolas" w:cs="Times New Roman"/>
+          <w:color w:val="CCCCCC"/>
+          <w:kern w:val="0"/>
+          <w:sz w:val="21"/>
+          <w:szCs w:val="21"/>
+          <w:lang w:eastAsia="en-IN"/>
+          <w14:ligatures w14:val="none"/>
+        </w:rPr>
+      </w:pPr>
+      <w:r>
+        <w:rPr>
+          <w:rFonts w:ascii="Consolas" w:eastAsia="Times New Roman" w:hAnsi="Consolas" w:cs="Times New Roman"/>
+          <w:color w:val="808080"/>
+          <w:kern w:val="0"/>
+          <w:sz w:val="21"/>
+          <w:szCs w:val="21"/>
+          <w:lang w:eastAsia="en-IN"/>
+          <w14:ligatures w14:val="none"/>
+        </w:rPr>
+        <w:t xml:space="preserve"> // form controls</w:t>
+      </w:r>
+    </w:p>
+    <w:p>
+      <w:pPr>
+        <w:pStyle w:val="ListParagraph"/>
+        <w:shd w:val="clear" w:color="auto" w:fill="1F1F1F"/>
+        <w:spacing w:after="0" w:line="285" w:lineRule="atLeast"/>
+        <w:rPr>
+          <w:rFonts w:ascii="Consolas" w:eastAsia="Times New Roman" w:hAnsi="Consolas" w:cs="Times New Roman"/>
+          <w:color w:val="CCCCCC"/>
+          <w:kern w:val="0"/>
+          <w:sz w:val="21"/>
+          <w:szCs w:val="21"/>
+          <w:lang w:eastAsia="en-IN"/>
+          <w14:ligatures w14:val="none"/>
+        </w:rPr>
+      </w:pPr>
+      <w:r>
+        <w:rPr>
+          <w:rFonts w:ascii="Consolas" w:eastAsia="Times New Roman" w:hAnsi="Consolas" w:cs="Times New Roman"/>
+          <w:color w:val="808080"/>
+          <w:kern w:val="0"/>
+          <w:sz w:val="21"/>
+          <w:szCs w:val="21"/>
+          <w:lang w:eastAsia="en-IN"/>
+          <w14:ligatures w14:val="none"/>
+        </w:rPr>
+        <w:t>&lt;/</w:t>
+      </w:r>
+      <w:r>
+        <w:rPr>
+          <w:rFonts w:ascii="Consolas" w:eastAsia="Times New Roman" w:hAnsi="Consolas" w:cs="Times New Roman"/>
+          <w:color w:val="569CD6"/>
+          <w:kern w:val="0"/>
+          <w:sz w:val="21"/>
+          <w:szCs w:val="21"/>
+          <w:lang w:eastAsia="en-IN"/>
+          <w14:ligatures w14:val="none"/>
+        </w:rPr>
+        <w:t>form</w:t>
+      </w:r>
+      <w:r>
+        <w:rPr>
+          <w:rFonts w:ascii="Consolas" w:eastAsia="Times New Roman" w:hAnsi="Consolas" w:cs="Times New Roman"/>
+          <w:color w:val="808080"/>
+          <w:kern w:val="0"/>
+          <w:sz w:val="21"/>
+          <w:szCs w:val="21"/>
+          <w:lang w:eastAsia="en-IN"/>
+          <w14:ligatures w14:val="none"/>
+        </w:rPr>
+        <w:t>&gt;</w:t>
+      </w:r>
+    </w:p>
+    <w:p>
+      <w:pPr>
+        <w:pStyle w:val="ListParagraph"/>
+        <w:rPr>
+          <w:lang w:val="en-US"/>
+        </w:rPr>
+      </w:pPr>
+    </w:p>
+    <w:p>
+      <w:pPr>
+        <w:pStyle w:val="ListParagraph"/>
+        <w:rPr>
+          <w:lang w:val="en-US"/>
+        </w:rPr>
+      </w:pPr>
+    </w:p>
+    <w:p>
+      <w:pPr>
+        <w:rPr>
+          <w:b/>
+          <w:bCs/>
+          <w:sz w:val="28"/>
+          <w:szCs w:val="28"/>
+          <w:lang w:val="en-US"/>
+        </w:rPr>
+      </w:pPr>
+      <w:r>
+        <w:rPr>
+          <w:b/>
+          <w:bCs/>
+          <w:sz w:val="28"/>
+          <w:szCs w:val="28"/>
+          <w:lang w:val="en-US"/>
+        </w:rPr>
+        <w:t>Programmatic Navigation in ‘react-router-dom’</w:t>
+      </w:r>
+    </w:p>
+    <w:p>
+      <w:pPr>
+        <w:pStyle w:val="ListParagraph"/>
+        <w:numPr>
+          <w:ilvl w:val="0"/>
+          <w:numId w:val="2"/>
+        </w:numPr>
+        <w:rPr>
+          <w:lang w:val="en-US"/>
+        </w:rPr>
+      </w:pPr>
+      <w:r>
+        <w:rPr>
+          <w:lang w:val="en-US"/>
+        </w:rPr>
+        <w:t>The ‘navigate’ method of ‘useNavigate()’ hook from ‘react-router-dom’ is used for programmatic navigation.</w:t>
+      </w:r>
     </w:p>
     <w:sectPr>
       <w:pgSz w:w="11906" w:h="16838"/>
@@ -1054,9 +3698,235 @@
 <file path=word/numbering.xml><?xml version="1.0" encoding="utf-8"?>
 <w:numbering xmlns:wpc="http://schemas.microsoft.com/office/word/2010/wordprocessingCanvas" xmlns:cx="http://schemas.microsoft.com/office/drawing/2014/chartex" xmlns:cx1="http://schemas.microsoft.com/office/drawing/2015/9/8/chartex" xmlns:cx2="http://schemas.microsoft.com/office/drawing/2015/10/21/chartex" xmlns:cx3="http://schemas.microsoft.com/office/drawing/2016/5/9/chartex" xmlns:cx4="http://schemas.microsoft.com/office/drawing/2016/5/10/chartex" xmlns:cx5="http://schemas.microsoft.com/office/drawing/2016/5/11/chartex" xmlns:cx6="http://schemas.microsoft.com/office/drawing/2016/5/12/chartex" xmlns:cx7="http://schemas.microsoft.com/office/drawing/2016/5/13/chartex" xmlns:cx8="http://schemas.microsoft.com/office/drawing/2016/5/14/chartex" xmlns:mc="http://schemas.openxmlformats.org/markup-compatibility/2006" xmlns:aink="http://schemas.microsoft.com/office/drawing/2016/ink" xmlns:am3d="http://schemas.microsoft.com/office/drawing/2017/model3d" xmlns:o="urn:schemas-microsoft-com:office:office" xmlns:oel="http://schemas.microsoft.com/office/2019/extlst" xmlns:r="http://schemas.openxmlformats.org/officeDocument/2006/relationships" xmlns:m="http://schemas.openxmlformats.org/officeDocument/2006/math" xmlns:v="urn:schemas-microsoft-com:vml" xmlns:wp14="http://schemas.microsoft.com/office/word/2010/wordprocessingDrawing" xmlns:wp="http://schemas.openxmlformats.org/drawingml/2006/wordprocessingDrawing" xmlns:w10="urn:schemas-microsoft-com:office:word" xmlns:w="http://schemas.openxmlformats.org/wordprocessingml/2006/main" xmlns:w14="http://schemas.microsoft.com/office/word/2010/wordml" xmlns:w15="http://schemas.microsoft.com/office/word/2012/wordml" xmlns:w16cex="http://schemas.microsoft.com/office/word/2018/wordml/cex" xmlns:w16cid="http://schemas.microsoft.com/office/word/2016/wordml/cid" xmlns:w16="http://schemas.microsoft.com/office/word/2018/wordml" xmlns:w16du="http://schemas.microsoft.com/office/word/2023/wordml/word16du" xmlns:w16sdtdh="http://schemas.microsoft.com/office/word/2020/wordml/sdtdatahash" xmlns:w16se="http://schemas.microsoft.com/office/word/2015/wordml/symex" xmlns:wpg="http://schemas.microsoft.com/office/word/2010/wordprocessingGroup" xmlns:wpi="http://schemas.microsoft.com/office/word/2010/wordprocessingInk" xmlns:wne="http://schemas.microsoft.com/office/word/2006/wordml" xmlns:wps="http://schemas.microsoft.com/office/word/2010/wordprocessingShape" mc:Ignorable="w14 w15 w16se w16cid w16 w16cex w16sdtdh w16du wp14">
   <w:abstractNum w:abstractNumId="0" w15:restartNumberingAfterBreak="0">
-    <w:nsid w:val="4EE310EA"/>
+    <w:nsid w:val="2DAE1B4C"/>
     <w:multiLevelType w:val="hybridMultilevel"/>
-    <w:tmpl w:val="FF644CDC"/>
+    <w:tmpl w:val="DE669638"/>
+    <w:lvl w:ilvl="0" w:tplc="40090001">
+      <w:start w:val="1"/>
+      <w:numFmt w:val="bullet"/>
+      <w:lvlText w:val=""/>
+      <w:lvlJc w:val="left"/>
+      <w:pPr>
+        <w:ind w:left="1440" w:hanging="360"/>
+      </w:pPr>
+      <w:rPr>
+        <w:rFonts w:ascii="Symbol" w:hAnsi="Symbol" w:hint="default"/>
+      </w:rPr>
+    </w:lvl>
+    <w:lvl w:ilvl="1" w:tplc="40090003" w:tentative="1">
+      <w:start w:val="1"/>
+      <w:numFmt w:val="bullet"/>
+      <w:lvlText w:val="o"/>
+      <w:lvlJc w:val="left"/>
+      <w:pPr>
+        <w:ind w:left="2160" w:hanging="360"/>
+      </w:pPr>
+      <w:rPr>
+        <w:rFonts w:ascii="Courier New" w:hAnsi="Courier New" w:cs="Courier New" w:hint="default"/>
+      </w:rPr>
+    </w:lvl>
+    <w:lvl w:ilvl="2" w:tplc="40090005" w:tentative="1">
+      <w:start w:val="1"/>
+      <w:numFmt w:val="bullet"/>
+      <w:lvlText w:val=""/>
+      <w:lvlJc w:val="left"/>
+      <w:pPr>
+        <w:ind w:left="2880" w:hanging="360"/>
+      </w:pPr>
+      <w:rPr>
+        <w:rFonts w:ascii="Wingdings" w:hAnsi="Wingdings" w:hint="default"/>
+      </w:rPr>
+    </w:lvl>
+    <w:lvl w:ilvl="3" w:tplc="40090001" w:tentative="1">
+      <w:start w:val="1"/>
+      <w:numFmt w:val="bullet"/>
+      <w:lvlText w:val=""/>
+      <w:lvlJc w:val="left"/>
+      <w:pPr>
+        <w:ind w:left="3600" w:hanging="360"/>
+      </w:pPr>
+      <w:rPr>
+        <w:rFonts w:ascii="Symbol" w:hAnsi="Symbol" w:hint="default"/>
+      </w:rPr>
+    </w:lvl>
+    <w:lvl w:ilvl="4" w:tplc="40090003" w:tentative="1">
+      <w:start w:val="1"/>
+      <w:numFmt w:val="bullet"/>
+      <w:lvlText w:val="o"/>
+      <w:lvlJc w:val="left"/>
+      <w:pPr>
+        <w:ind w:left="4320" w:hanging="360"/>
+      </w:pPr>
+      <w:rPr>
+        <w:rFonts w:ascii="Courier New" w:hAnsi="Courier New" w:cs="Courier New" w:hint="default"/>
+      </w:rPr>
+    </w:lvl>
+    <w:lvl w:ilvl="5" w:tplc="40090005" w:tentative="1">
+      <w:start w:val="1"/>
+      <w:numFmt w:val="bullet"/>
+      <w:lvlText w:val=""/>
+      <w:lvlJc w:val="left"/>
+      <w:pPr>
+        <w:ind w:left="5040" w:hanging="360"/>
+      </w:pPr>
+      <w:rPr>
+        <w:rFonts w:ascii="Wingdings" w:hAnsi="Wingdings" w:hint="default"/>
+      </w:rPr>
+    </w:lvl>
+    <w:lvl w:ilvl="6" w:tplc="40090001" w:tentative="1">
+      <w:start w:val="1"/>
+      <w:numFmt w:val="bullet"/>
+      <w:lvlText w:val=""/>
+      <w:lvlJc w:val="left"/>
+      <w:pPr>
+        <w:ind w:left="5760" w:hanging="360"/>
+      </w:pPr>
+      <w:rPr>
+        <w:rFonts w:ascii="Symbol" w:hAnsi="Symbol" w:hint="default"/>
+      </w:rPr>
+    </w:lvl>
+    <w:lvl w:ilvl="7" w:tplc="40090003" w:tentative="1">
+      <w:start w:val="1"/>
+      <w:numFmt w:val="bullet"/>
+      <w:lvlText w:val="o"/>
+      <w:lvlJc w:val="left"/>
+      <w:pPr>
+        <w:ind w:left="6480" w:hanging="360"/>
+      </w:pPr>
+      <w:rPr>
+        <w:rFonts w:ascii="Courier New" w:hAnsi="Courier New" w:cs="Courier New" w:hint="default"/>
+      </w:rPr>
+    </w:lvl>
+    <w:lvl w:ilvl="8" w:tplc="40090005" w:tentative="1">
+      <w:start w:val="1"/>
+      <w:numFmt w:val="bullet"/>
+      <w:lvlText w:val=""/>
+      <w:lvlJc w:val="left"/>
+      <w:pPr>
+        <w:ind w:left="7200" w:hanging="360"/>
+      </w:pPr>
+      <w:rPr>
+        <w:rFonts w:ascii="Wingdings" w:hAnsi="Wingdings" w:hint="default"/>
+      </w:rPr>
+    </w:lvl>
+  </w:abstractNum>
+  <w:abstractNum w:abstractNumId="1" w15:restartNumberingAfterBreak="0">
+    <w:nsid w:val="39A53312"/>
+    <w:multiLevelType w:val="hybridMultilevel"/>
+    <w:tmpl w:val="FFD09BF6"/>
+    <w:lvl w:ilvl="0" w:tplc="40090001">
+      <w:start w:val="1"/>
+      <w:numFmt w:val="bullet"/>
+      <w:lvlText w:val=""/>
+      <w:lvlJc w:val="left"/>
+      <w:pPr>
+        <w:ind w:left="1080" w:hanging="360"/>
+      </w:pPr>
+      <w:rPr>
+        <w:rFonts w:ascii="Symbol" w:hAnsi="Symbol" w:hint="default"/>
+      </w:rPr>
+    </w:lvl>
+    <w:lvl w:ilvl="1" w:tplc="40090003" w:tentative="1">
+      <w:start w:val="1"/>
+      <w:numFmt w:val="bullet"/>
+      <w:lvlText w:val="o"/>
+      <w:lvlJc w:val="left"/>
+      <w:pPr>
+        <w:ind w:left="1800" w:hanging="360"/>
+      </w:pPr>
+      <w:rPr>
+        <w:rFonts w:ascii="Courier New" w:hAnsi="Courier New" w:cs="Courier New" w:hint="default"/>
+      </w:rPr>
+    </w:lvl>
+    <w:lvl w:ilvl="2" w:tplc="40090005" w:tentative="1">
+      <w:start w:val="1"/>
+      <w:numFmt w:val="bullet"/>
+      <w:lvlText w:val=""/>
+      <w:lvlJc w:val="left"/>
+      <w:pPr>
+        <w:ind w:left="2520" w:hanging="360"/>
+      </w:pPr>
+      <w:rPr>
+        <w:rFonts w:ascii="Wingdings" w:hAnsi="Wingdings" w:hint="default"/>
+      </w:rPr>
+    </w:lvl>
+    <w:lvl w:ilvl="3" w:tplc="40090001" w:tentative="1">
+      <w:start w:val="1"/>
+      <w:numFmt w:val="bullet"/>
+      <w:lvlText w:val=""/>
+      <w:lvlJc w:val="left"/>
+      <w:pPr>
+        <w:ind w:left="3240" w:hanging="360"/>
+      </w:pPr>
+      <w:rPr>
+        <w:rFonts w:ascii="Symbol" w:hAnsi="Symbol" w:hint="default"/>
+      </w:rPr>
+    </w:lvl>
+    <w:lvl w:ilvl="4" w:tplc="40090003" w:tentative="1">
+      <w:start w:val="1"/>
+      <w:numFmt w:val="bullet"/>
+      <w:lvlText w:val="o"/>
+      <w:lvlJc w:val="left"/>
+      <w:pPr>
+        <w:ind w:left="3960" w:hanging="360"/>
+      </w:pPr>
+      <w:rPr>
+        <w:rFonts w:ascii="Courier New" w:hAnsi="Courier New" w:cs="Courier New" w:hint="default"/>
+      </w:rPr>
+    </w:lvl>
+    <w:lvl w:ilvl="5" w:tplc="40090005" w:tentative="1">
+      <w:start w:val="1"/>
+      <w:numFmt w:val="bullet"/>
+      <w:lvlText w:val=""/>
+      <w:lvlJc w:val="left"/>
+      <w:pPr>
+        <w:ind w:left="4680" w:hanging="360"/>
+      </w:pPr>
+      <w:rPr>
+        <w:rFonts w:ascii="Wingdings" w:hAnsi="Wingdings" w:hint="default"/>
+      </w:rPr>
+    </w:lvl>
+    <w:lvl w:ilvl="6" w:tplc="40090001" w:tentative="1">
+      <w:start w:val="1"/>
+      <w:numFmt w:val="bullet"/>
+      <w:lvlText w:val=""/>
+      <w:lvlJc w:val="left"/>
+      <w:pPr>
+        <w:ind w:left="5400" w:hanging="360"/>
+      </w:pPr>
+      <w:rPr>
+        <w:rFonts w:ascii="Symbol" w:hAnsi="Symbol" w:hint="default"/>
+      </w:rPr>
+    </w:lvl>
+    <w:lvl w:ilvl="7" w:tplc="40090003" w:tentative="1">
+      <w:start w:val="1"/>
+      <w:numFmt w:val="bullet"/>
+      <w:lvlText w:val="o"/>
+      <w:lvlJc w:val="left"/>
+      <w:pPr>
+        <w:ind w:left="6120" w:hanging="360"/>
+      </w:pPr>
+      <w:rPr>
+        <w:rFonts w:ascii="Courier New" w:hAnsi="Courier New" w:cs="Courier New" w:hint="default"/>
+      </w:rPr>
+    </w:lvl>
+    <w:lvl w:ilvl="8" w:tplc="40090005" w:tentative="1">
+      <w:start w:val="1"/>
+      <w:numFmt w:val="bullet"/>
+      <w:lvlText w:val=""/>
+      <w:lvlJc w:val="left"/>
+      <w:pPr>
+        <w:ind w:left="6840" w:hanging="360"/>
+      </w:pPr>
+      <w:rPr>
+        <w:rFonts w:ascii="Wingdings" w:hAnsi="Wingdings" w:hint="default"/>
+      </w:rPr>
+    </w:lvl>
+  </w:abstractNum>
+  <w:abstractNum w:abstractNumId="2" w15:restartNumberingAfterBreak="0">
+    <w:nsid w:val="4E7B79DE"/>
+    <w:multiLevelType w:val="hybridMultilevel"/>
+    <w:tmpl w:val="938E1420"/>
     <w:lvl w:ilvl="0" w:tplc="40090001">
       <w:start w:val="1"/>
       <w:numFmt w:val="bullet"/>
@@ -1081,7 +3951,7 @@
         <w:rFonts w:ascii="Courier New" w:hAnsi="Courier New" w:cs="Courier New" w:hint="default"/>
       </w:rPr>
     </w:lvl>
-    <w:lvl w:ilvl="2" w:tplc="40090005" w:tentative="1">
+    <w:lvl w:ilvl="2" w:tplc="40090005">
       <w:start w:val="1"/>
       <w:numFmt w:val="bullet"/>
       <w:lvlText w:val=""/>
@@ -1166,8 +4036,246 @@
       </w:rPr>
     </w:lvl>
   </w:abstractNum>
+  <w:abstractNum w:abstractNumId="3" w15:restartNumberingAfterBreak="0">
+    <w:nsid w:val="4EE310EA"/>
+    <w:multiLevelType w:val="hybridMultilevel"/>
+    <w:tmpl w:val="498C0BBC"/>
+    <w:lvl w:ilvl="0" w:tplc="40090001">
+      <w:start w:val="1"/>
+      <w:numFmt w:val="bullet"/>
+      <w:lvlText w:val=""/>
+      <w:lvlJc w:val="left"/>
+      <w:pPr>
+        <w:ind w:left="720" w:hanging="360"/>
+      </w:pPr>
+      <w:rPr>
+        <w:rFonts w:ascii="Symbol" w:hAnsi="Symbol" w:hint="default"/>
+      </w:rPr>
+    </w:lvl>
+    <w:lvl w:ilvl="1" w:tplc="40090003">
+      <w:start w:val="1"/>
+      <w:numFmt w:val="bullet"/>
+      <w:lvlText w:val="o"/>
+      <w:lvlJc w:val="left"/>
+      <w:pPr>
+        <w:ind w:left="1440" w:hanging="360"/>
+      </w:pPr>
+      <w:rPr>
+        <w:rFonts w:ascii="Courier New" w:hAnsi="Courier New" w:cs="Courier New" w:hint="default"/>
+      </w:rPr>
+    </w:lvl>
+    <w:lvl w:ilvl="2" w:tplc="40090005" w:tentative="1">
+      <w:start w:val="1"/>
+      <w:numFmt w:val="bullet"/>
+      <w:lvlText w:val=""/>
+      <w:lvlJc w:val="left"/>
+      <w:pPr>
+        <w:ind w:left="2160" w:hanging="360"/>
+      </w:pPr>
+      <w:rPr>
+        <w:rFonts w:ascii="Wingdings" w:hAnsi="Wingdings" w:hint="default"/>
+      </w:rPr>
+    </w:lvl>
+    <w:lvl w:ilvl="3" w:tplc="40090001" w:tentative="1">
+      <w:start w:val="1"/>
+      <w:numFmt w:val="bullet"/>
+      <w:lvlText w:val=""/>
+      <w:lvlJc w:val="left"/>
+      <w:pPr>
+        <w:ind w:left="2880" w:hanging="360"/>
+      </w:pPr>
+      <w:rPr>
+        <w:rFonts w:ascii="Symbol" w:hAnsi="Symbol" w:hint="default"/>
+      </w:rPr>
+    </w:lvl>
+    <w:lvl w:ilvl="4" w:tplc="40090003" w:tentative="1">
+      <w:start w:val="1"/>
+      <w:numFmt w:val="bullet"/>
+      <w:lvlText w:val="o"/>
+      <w:lvlJc w:val="left"/>
+      <w:pPr>
+        <w:ind w:left="3600" w:hanging="360"/>
+      </w:pPr>
+      <w:rPr>
+        <w:rFonts w:ascii="Courier New" w:hAnsi="Courier New" w:cs="Courier New" w:hint="default"/>
+      </w:rPr>
+    </w:lvl>
+    <w:lvl w:ilvl="5" w:tplc="40090005" w:tentative="1">
+      <w:start w:val="1"/>
+      <w:numFmt w:val="bullet"/>
+      <w:lvlText w:val=""/>
+      <w:lvlJc w:val="left"/>
+      <w:pPr>
+        <w:ind w:left="4320" w:hanging="360"/>
+      </w:pPr>
+      <w:rPr>
+        <w:rFonts w:ascii="Wingdings" w:hAnsi="Wingdings" w:hint="default"/>
+      </w:rPr>
+    </w:lvl>
+    <w:lvl w:ilvl="6" w:tplc="40090001" w:tentative="1">
+      <w:start w:val="1"/>
+      <w:numFmt w:val="bullet"/>
+      <w:lvlText w:val=""/>
+      <w:lvlJc w:val="left"/>
+      <w:pPr>
+        <w:ind w:left="5040" w:hanging="360"/>
+      </w:pPr>
+      <w:rPr>
+        <w:rFonts w:ascii="Symbol" w:hAnsi="Symbol" w:hint="default"/>
+      </w:rPr>
+    </w:lvl>
+    <w:lvl w:ilvl="7" w:tplc="40090003" w:tentative="1">
+      <w:start w:val="1"/>
+      <w:numFmt w:val="bullet"/>
+      <w:lvlText w:val="o"/>
+      <w:lvlJc w:val="left"/>
+      <w:pPr>
+        <w:ind w:left="5760" w:hanging="360"/>
+      </w:pPr>
+      <w:rPr>
+        <w:rFonts w:ascii="Courier New" w:hAnsi="Courier New" w:cs="Courier New" w:hint="default"/>
+      </w:rPr>
+    </w:lvl>
+    <w:lvl w:ilvl="8" w:tplc="40090005" w:tentative="1">
+      <w:start w:val="1"/>
+      <w:numFmt w:val="bullet"/>
+      <w:lvlText w:val=""/>
+      <w:lvlJc w:val="left"/>
+      <w:pPr>
+        <w:ind w:left="6480" w:hanging="360"/>
+      </w:pPr>
+      <w:rPr>
+        <w:rFonts w:ascii="Wingdings" w:hAnsi="Wingdings" w:hint="default"/>
+      </w:rPr>
+    </w:lvl>
+  </w:abstractNum>
+  <w:abstractNum w:abstractNumId="4" w15:restartNumberingAfterBreak="0">
+    <w:nsid w:val="64C94190"/>
+    <w:multiLevelType w:val="hybridMultilevel"/>
+    <w:tmpl w:val="DD3AB9FA"/>
+    <w:lvl w:ilvl="0" w:tplc="40090001">
+      <w:start w:val="1"/>
+      <w:numFmt w:val="bullet"/>
+      <w:lvlText w:val=""/>
+      <w:lvlJc w:val="left"/>
+      <w:pPr>
+        <w:ind w:left="1080" w:hanging="360"/>
+      </w:pPr>
+      <w:rPr>
+        <w:rFonts w:ascii="Symbol" w:hAnsi="Symbol" w:hint="default"/>
+      </w:rPr>
+    </w:lvl>
+    <w:lvl w:ilvl="1" w:tplc="40090003" w:tentative="1">
+      <w:start w:val="1"/>
+      <w:numFmt w:val="bullet"/>
+      <w:lvlText w:val="o"/>
+      <w:lvlJc w:val="left"/>
+      <w:pPr>
+        <w:ind w:left="1800" w:hanging="360"/>
+      </w:pPr>
+      <w:rPr>
+        <w:rFonts w:ascii="Courier New" w:hAnsi="Courier New" w:cs="Courier New" w:hint="default"/>
+      </w:rPr>
+    </w:lvl>
+    <w:lvl w:ilvl="2" w:tplc="40090005" w:tentative="1">
+      <w:start w:val="1"/>
+      <w:numFmt w:val="bullet"/>
+      <w:lvlText w:val=""/>
+      <w:lvlJc w:val="left"/>
+      <w:pPr>
+        <w:ind w:left="2520" w:hanging="360"/>
+      </w:pPr>
+      <w:rPr>
+        <w:rFonts w:ascii="Wingdings" w:hAnsi="Wingdings" w:hint="default"/>
+      </w:rPr>
+    </w:lvl>
+    <w:lvl w:ilvl="3" w:tplc="40090001" w:tentative="1">
+      <w:start w:val="1"/>
+      <w:numFmt w:val="bullet"/>
+      <w:lvlText w:val=""/>
+      <w:lvlJc w:val="left"/>
+      <w:pPr>
+        <w:ind w:left="3240" w:hanging="360"/>
+      </w:pPr>
+      <w:rPr>
+        <w:rFonts w:ascii="Symbol" w:hAnsi="Symbol" w:hint="default"/>
+      </w:rPr>
+    </w:lvl>
+    <w:lvl w:ilvl="4" w:tplc="40090003" w:tentative="1">
+      <w:start w:val="1"/>
+      <w:numFmt w:val="bullet"/>
+      <w:lvlText w:val="o"/>
+      <w:lvlJc w:val="left"/>
+      <w:pPr>
+        <w:ind w:left="3960" w:hanging="360"/>
+      </w:pPr>
+      <w:rPr>
+        <w:rFonts w:ascii="Courier New" w:hAnsi="Courier New" w:cs="Courier New" w:hint="default"/>
+      </w:rPr>
+    </w:lvl>
+    <w:lvl w:ilvl="5" w:tplc="40090005" w:tentative="1">
+      <w:start w:val="1"/>
+      <w:numFmt w:val="bullet"/>
+      <w:lvlText w:val=""/>
+      <w:lvlJc w:val="left"/>
+      <w:pPr>
+        <w:ind w:left="4680" w:hanging="360"/>
+      </w:pPr>
+      <w:rPr>
+        <w:rFonts w:ascii="Wingdings" w:hAnsi="Wingdings" w:hint="default"/>
+      </w:rPr>
+    </w:lvl>
+    <w:lvl w:ilvl="6" w:tplc="40090001" w:tentative="1">
+      <w:start w:val="1"/>
+      <w:numFmt w:val="bullet"/>
+      <w:lvlText w:val=""/>
+      <w:lvlJc w:val="left"/>
+      <w:pPr>
+        <w:ind w:left="5400" w:hanging="360"/>
+      </w:pPr>
+      <w:rPr>
+        <w:rFonts w:ascii="Symbol" w:hAnsi="Symbol" w:hint="default"/>
+      </w:rPr>
+    </w:lvl>
+    <w:lvl w:ilvl="7" w:tplc="40090003" w:tentative="1">
+      <w:start w:val="1"/>
+      <w:numFmt w:val="bullet"/>
+      <w:lvlText w:val="o"/>
+      <w:lvlJc w:val="left"/>
+      <w:pPr>
+        <w:ind w:left="6120" w:hanging="360"/>
+      </w:pPr>
+      <w:rPr>
+        <w:rFonts w:ascii="Courier New" w:hAnsi="Courier New" w:cs="Courier New" w:hint="default"/>
+      </w:rPr>
+    </w:lvl>
+    <w:lvl w:ilvl="8" w:tplc="40090005" w:tentative="1">
+      <w:start w:val="1"/>
+      <w:numFmt w:val="bullet"/>
+      <w:lvlText w:val=""/>
+      <w:lvlJc w:val="left"/>
+      <w:pPr>
+        <w:ind w:left="6840" w:hanging="360"/>
+      </w:pPr>
+      <w:rPr>
+        <w:rFonts w:ascii="Wingdings" w:hAnsi="Wingdings" w:hint="default"/>
+      </w:rPr>
+    </w:lvl>
+  </w:abstractNum>
   <w:num w:numId="1" w16cid:durableId="1517693002">
+    <w:abstractNumId w:val="3"/>
+  </w:num>
+  <w:num w:numId="2" w16cid:durableId="827208345">
+    <w:abstractNumId w:val="2"/>
+  </w:num>
+  <w:num w:numId="3" w16cid:durableId="2090542490">
+    <w:abstractNumId w:val="1"/>
+  </w:num>
+  <w:num w:numId="4" w16cid:durableId="408042657">
     <w:abstractNumId w:val="0"/>
+  </w:num>
+  <w:num w:numId="5" w16cid:durableId="1466237100">
+    <w:abstractNumId w:val="4"/>
   </w:num>
 </w:numbering>
 </file>
@@ -1576,6 +4684,7 @@
   <w:style w:type="character" w:default="1" w:styleId="DefaultParagraphFont">
     <w:name w:val="Default Paragraph Font"/>
     <w:uiPriority w:val="1"/>
+    <w:semiHidden/>
     <w:unhideWhenUsed/>
   </w:style>
   <w:style w:type="table" w:default="1" w:styleId="TableNormal">

</xml_diff>

<commit_message>
TMDB API data fetch and build main container
</commit_message>
<xml_diff>
--- a/Notes.docx
+++ b/Notes.docx
@@ -3685,6 +3685,82 @@
         <w:t>The ‘navigate’ method of ‘useNavigate()’ hook from ‘react-router-dom’ is used for programmatic navigation.</w:t>
       </w:r>
     </w:p>
+    <w:p>
+      <w:pPr>
+        <w:rPr>
+          <w:lang w:val="en-US"/>
+        </w:rPr>
+      </w:pPr>
+    </w:p>
+    <w:p>
+      <w:pPr>
+        <w:rPr>
+          <w:b/>
+          <w:bCs/>
+          <w:sz w:val="28"/>
+          <w:szCs w:val="28"/>
+          <w:lang w:val="en-US"/>
+        </w:rPr>
+      </w:pPr>
+      <w:r>
+        <w:rPr>
+          <w:b/>
+          <w:bCs/>
+          <w:sz w:val="28"/>
+          <w:szCs w:val="28"/>
+          <w:lang w:val="en-US"/>
+        </w:rPr>
+        <w:t>React.StrictMode</w:t>
+      </w:r>
+    </w:p>
+    <w:p>
+      <w:pPr>
+        <w:pStyle w:val="ListParagraph"/>
+        <w:numPr>
+          <w:ilvl w:val="0"/>
+          <w:numId w:val="2"/>
+        </w:numPr>
+        <w:rPr>
+          <w:lang w:val="en-US"/>
+        </w:rPr>
+      </w:pPr>
+      <w:r>
+        <w:rPr>
+          <w:lang w:val="en-US"/>
+        </w:rPr>
+        <w:t xml:space="preserve">Used to analyze the </w:t>
+      </w:r>
+      <w:r>
+        <w:rPr>
+          <w:lang w:val="en-US"/>
+        </w:rPr>
+        <w:t>inconsistency</w:t>
+      </w:r>
+      <w:r>
+        <w:rPr>
+          <w:lang w:val="en-US"/>
+        </w:rPr>
+        <w:t xml:space="preserve"> between our calls</w:t>
+      </w:r>
+      <w:r>
+        <w:rPr>
+          <w:lang w:val="en-US"/>
+        </w:rPr>
+        <w:t xml:space="preserve"> by react. But due to which we might observe our methods are called twice, like useEffect callback. It will get automatically removed on making a</w:t>
+      </w:r>
+      <w:r>
+        <w:rPr>
+          <w:lang w:val="en-US"/>
+        </w:rPr>
+        <w:t xml:space="preserve"> prod</w:t>
+      </w:r>
+      <w:r>
+        <w:rPr>
+          <w:lang w:val="en-US"/>
+        </w:rPr>
+        <w:t xml:space="preserve"> build</w:t>
+      </w:r>
+    </w:p>
     <w:sectPr>
       <w:pgSz w:w="11906" w:h="16838"/>
       <w:pgMar w:top="1440" w:right="1440" w:bottom="1440" w:left="1440" w:header="708" w:footer="708" w:gutter="0"/>
@@ -3926,7 +4002,7 @@
   <w:abstractNum w:abstractNumId="2" w15:restartNumberingAfterBreak="0">
     <w:nsid w:val="4E7B79DE"/>
     <w:multiLevelType w:val="hybridMultilevel"/>
-    <w:tmpl w:val="938E1420"/>
+    <w:tmpl w:val="E56AC9C8"/>
     <w:lvl w:ilvl="0" w:tplc="40090001">
       <w:start w:val="1"/>
       <w:numFmt w:val="bullet"/>

</xml_diff>